<commit_message>
Added testing portion of report. Just need to explain how changes in parameters affect the simulation
parameters such as the number of robots, movement, low battery level, etc...
</commit_message>
<xml_diff>
--- a/Group 10 Report.docx
+++ b/Group 10 Report.docx
@@ -6,8 +6,14 @@
       <w:pPr>
         <w:pStyle w:val="Title"/>
         <w:jc w:val="center"/>
-      </w:pPr>
-      <w:r>
+        <w:rPr>
+          <w:rFonts w:ascii="Times New Roman" w:hAnsi="Times New Roman" w:cs="Times New Roman"/>
+        </w:rPr>
+      </w:pPr>
+      <w:r>
+        <w:rPr>
+          <w:rFonts w:ascii="Times New Roman" w:hAnsi="Times New Roman" w:cs="Times New Roman"/>
+        </w:rPr>
         <w:t>Group 10: Factory Simulation</w:t>
       </w:r>
     </w:p>
@@ -22,11 +28,23 @@
     <w:p>
       <w:pPr>
         <w:jc w:val="center"/>
-      </w:pPr>
-      <w:r>
+        <w:rPr>
+          <w:rFonts w:ascii="Times New Roman" w:hAnsi="Times New Roman" w:cs="Times New Roman"/>
+          <w:sz w:val="24"/>
+        </w:rPr>
+      </w:pPr>
+      <w:r>
+        <w:rPr>
+          <w:rFonts w:ascii="Times New Roman" w:hAnsi="Times New Roman" w:cs="Times New Roman"/>
+          <w:sz w:val="24"/>
+        </w:rPr>
         <w:t xml:space="preserve">Devin Shingadia | </w:t>
       </w:r>
       <w:r>
+        <w:rPr>
+          <w:rFonts w:ascii="Times New Roman" w:hAnsi="Times New Roman" w:cs="Times New Roman"/>
+          <w:sz w:val="24"/>
+        </w:rPr>
         <w:t>170036317</w:t>
       </w:r>
     </w:p>
@@ -34,45 +52,56 @@
       <w:pPr>
         <w:jc w:val="center"/>
         <w:rPr>
-          <w:rFonts w:ascii="Calibri" w:hAnsi="Calibri" w:cs="Calibri"/>
+          <w:rFonts w:ascii="Times New Roman" w:hAnsi="Times New Roman" w:cs="Times New Roman"/>
           <w:color w:val="212121"/>
+          <w:sz w:val="24"/>
           <w:shd w:val="clear" w:color="auto" w:fill="FFFFFF"/>
         </w:rPr>
       </w:pPr>
       <w:r>
         <w:rPr>
-          <w:rFonts w:ascii="Calibri" w:hAnsi="Calibri" w:cs="Calibri"/>
+          <w:rFonts w:ascii="Times New Roman" w:hAnsi="Times New Roman" w:cs="Times New Roman"/>
           <w:color w:val="212121"/>
+          <w:sz w:val="24"/>
           <w:shd w:val="clear" w:color="auto" w:fill="FFFFFF"/>
         </w:rPr>
-        <w:t>Jacob Williams</w:t>
-      </w:r>
-      <w:r>
-        <w:rPr>
-          <w:rFonts w:ascii="Calibri" w:hAnsi="Calibri" w:cs="Calibri"/>
-          <w:color w:val="212121"/>
-          <w:shd w:val="clear" w:color="auto" w:fill="FFFFFF"/>
-        </w:rPr>
-        <w:t xml:space="preserve"> | </w:t>
-      </w:r>
-      <w:r>
+        <w:t xml:space="preserve">Jacob Williams | </w:t>
+      </w:r>
+      <w:r>
+        <w:rPr>
+          <w:rFonts w:ascii="Times New Roman" w:hAnsi="Times New Roman" w:cs="Times New Roman"/>
+          <w:sz w:val="24"/>
+        </w:rPr>
         <w:t>170050173</w:t>
       </w:r>
     </w:p>
     <w:p>
       <w:pPr>
         <w:jc w:val="center"/>
-      </w:pPr>
-      <w:r>
+        <w:rPr>
+          <w:rFonts w:ascii="Times New Roman" w:hAnsi="Times New Roman" w:cs="Times New Roman"/>
+          <w:sz w:val="24"/>
+        </w:rPr>
+      </w:pPr>
+      <w:r>
+        <w:rPr>
+          <w:rFonts w:ascii="Times New Roman" w:hAnsi="Times New Roman" w:cs="Times New Roman"/>
+          <w:sz w:val="24"/>
+        </w:rPr>
         <w:t>Mohammed Hamza Zaman</w:t>
       </w:r>
       <w:r>
+        <w:rPr>
+          <w:rFonts w:ascii="Times New Roman" w:hAnsi="Times New Roman" w:cs="Times New Roman"/>
+          <w:sz w:val="24"/>
+        </w:rPr>
         <w:t xml:space="preserve"> | </w:t>
       </w:r>
       <w:r>
         <w:rPr>
-          <w:rFonts w:ascii="Calibri" w:hAnsi="Calibri" w:cs="Calibri"/>
+          <w:rFonts w:ascii="Times New Roman" w:hAnsi="Times New Roman" w:cs="Times New Roman"/>
           <w:color w:val="212121"/>
+          <w:sz w:val="24"/>
           <w:shd w:val="clear" w:color="auto" w:fill="FFFFFF"/>
         </w:rPr>
         <w:t>170107477</w:t>
@@ -81,17 +110,30 @@
     <w:p>
       <w:pPr>
         <w:jc w:val="center"/>
-      </w:pPr>
-      <w:r>
+        <w:rPr>
+          <w:rFonts w:ascii="Times New Roman" w:hAnsi="Times New Roman" w:cs="Times New Roman"/>
+          <w:sz w:val="24"/>
+        </w:rPr>
+      </w:pPr>
+      <w:r>
+        <w:rPr>
+          <w:rFonts w:ascii="Times New Roman" w:hAnsi="Times New Roman" w:cs="Times New Roman"/>
+          <w:sz w:val="24"/>
+        </w:rPr>
         <w:t>Miraj Shah</w:t>
       </w:r>
       <w:r>
+        <w:rPr>
+          <w:rFonts w:ascii="Times New Roman" w:hAnsi="Times New Roman" w:cs="Times New Roman"/>
+          <w:sz w:val="24"/>
+        </w:rPr>
         <w:t xml:space="preserve"> | </w:t>
       </w:r>
       <w:r>
         <w:rPr>
-          <w:rFonts w:ascii="Calibri" w:hAnsi="Calibri" w:cs="Calibri"/>
+          <w:rFonts w:ascii="Times New Roman" w:hAnsi="Times New Roman" w:cs="Times New Roman"/>
           <w:color w:val="212121"/>
+          <w:sz w:val="24"/>
           <w:shd w:val="clear" w:color="auto" w:fill="FFFFFF"/>
         </w:rPr>
         <w:t>160050110</w:t>
@@ -100,17 +142,30 @@
     <w:p>
       <w:pPr>
         <w:jc w:val="center"/>
-      </w:pPr>
-      <w:r>
+        <w:rPr>
+          <w:rFonts w:ascii="Times New Roman" w:hAnsi="Times New Roman" w:cs="Times New Roman"/>
+          <w:sz w:val="24"/>
+        </w:rPr>
+      </w:pPr>
+      <w:r>
+        <w:rPr>
+          <w:rFonts w:ascii="Times New Roman" w:hAnsi="Times New Roman" w:cs="Times New Roman"/>
+          <w:sz w:val="24"/>
+        </w:rPr>
         <w:t>Christos Dolopikos</w:t>
       </w:r>
       <w:r>
+        <w:rPr>
+          <w:rFonts w:ascii="Times New Roman" w:hAnsi="Times New Roman" w:cs="Times New Roman"/>
+          <w:sz w:val="24"/>
+        </w:rPr>
         <w:t xml:space="preserve"> | </w:t>
       </w:r>
       <w:r>
         <w:rPr>
-          <w:rFonts w:ascii="Calibri" w:hAnsi="Calibri" w:cs="Calibri"/>
+          <w:rFonts w:ascii="Times New Roman" w:hAnsi="Times New Roman" w:cs="Times New Roman"/>
           <w:color w:val="212121"/>
+          <w:sz w:val="24"/>
           <w:shd w:val="clear" w:color="auto" w:fill="FFFFFF"/>
         </w:rPr>
         <w:t>170116343</w:t>
@@ -120,21 +175,31 @@
       <w:pPr>
         <w:jc w:val="center"/>
         <w:rPr>
-          <w:rFonts w:ascii="Calibri" w:hAnsi="Calibri" w:cs="Calibri"/>
+          <w:rFonts w:ascii="Times New Roman" w:hAnsi="Times New Roman" w:cs="Times New Roman"/>
           <w:color w:val="212121"/>
+          <w:sz w:val="24"/>
           <w:shd w:val="clear" w:color="auto" w:fill="FFFFFF"/>
         </w:rPr>
       </w:pPr>
       <w:r>
+        <w:rPr>
+          <w:rFonts w:ascii="Times New Roman" w:hAnsi="Times New Roman" w:cs="Times New Roman"/>
+          <w:sz w:val="24"/>
+        </w:rPr>
         <w:t>Vivek Bhukhan</w:t>
       </w:r>
       <w:r>
+        <w:rPr>
+          <w:rFonts w:ascii="Times New Roman" w:hAnsi="Times New Roman" w:cs="Times New Roman"/>
+          <w:sz w:val="24"/>
+        </w:rPr>
         <w:t xml:space="preserve"> | </w:t>
       </w:r>
       <w:r>
         <w:rPr>
-          <w:rFonts w:ascii="Calibri" w:hAnsi="Calibri" w:cs="Calibri"/>
+          <w:rFonts w:ascii="Times New Roman" w:hAnsi="Times New Roman" w:cs="Times New Roman"/>
           <w:color w:val="212121"/>
+          <w:sz w:val="24"/>
           <w:shd w:val="clear" w:color="auto" w:fill="FFFFFF"/>
         </w:rPr>
         <w:t>159087932</w:t>
@@ -151,102 +216,2133 @@
       </w:pPr>
     </w:p>
     <w:p>
-      <w:r>
+      <w:pPr>
+        <w:rPr>
+          <w:rFonts w:ascii="Times New Roman" w:hAnsi="Times New Roman" w:cs="Times New Roman"/>
+        </w:rPr>
+      </w:pPr>
+      <w:r>
+        <w:rPr>
+          <w:rFonts w:ascii="Times New Roman" w:hAnsi="Times New Roman" w:cs="Times New Roman"/>
+        </w:rPr>
         <w:t>Abstract:</w:t>
       </w:r>
     </w:p>
     <w:p>
-      <w:r>
+      <w:pPr>
+        <w:rPr>
+          <w:rFonts w:ascii="Times New Roman" w:hAnsi="Times New Roman" w:cs="Times New Roman"/>
+        </w:rPr>
+      </w:pPr>
+      <w:r>
+        <w:rPr>
+          <w:rFonts w:ascii="Times New Roman" w:hAnsi="Times New Roman" w:cs="Times New Roman"/>
+        </w:rPr>
         <w:t>This report will provide an in-depth view of the factory simulation that we have developed, highlighting, how the behaviour has been implemented, and the reaction of the simulation to various parameters</w:t>
       </w:r>
       <w:r>
+        <w:rPr>
+          <w:rFonts w:ascii="Times New Roman" w:hAnsi="Times New Roman" w:cs="Times New Roman"/>
+        </w:rPr>
         <w:t xml:space="preserve">, </w:t>
       </w:r>
       <w:r>
+        <w:rPr>
+          <w:rFonts w:ascii="Times New Roman" w:hAnsi="Times New Roman" w:cs="Times New Roman"/>
+        </w:rPr>
         <w:t>inputted</w:t>
       </w:r>
       <w:r>
+        <w:rPr>
+          <w:rFonts w:ascii="Times New Roman" w:hAnsi="Times New Roman" w:cs="Times New Roman"/>
+        </w:rPr>
         <w:t xml:space="preserve"> through a ‘.SIM’ file</w:t>
       </w:r>
       <w:r>
+        <w:rPr>
+          <w:rFonts w:ascii="Times New Roman" w:hAnsi="Times New Roman" w:cs="Times New Roman"/>
+        </w:rPr>
         <w:t xml:space="preserve">. It will be structured as follows: there will be an outline of the various behaviours that have been implemented, followed by a conclusion which summarises the behaviour of the entities that we have created. </w:t>
       </w:r>
     </w:p>
     <w:p/>
     <w:p>
       <w:r>
-        <w:t>– A report on what happens in the simulation as you change the different parameters. For instance, how do your robots react to configurations that have more overlap between their usual paths? How much of a safety margin do you need for the batteries in your robots?</w:t>
+        <w:t>A report on what happens in the simulation as you change the different parameters. For instance, how do your robots react to configurations that have more overlap between their usual paths? How much of a safety margin do you need for the batteries in your robots?</w:t>
       </w:r>
     </w:p>
     <w:p/>
     <w:p/>
     <w:p/>
+    <w:p/>
+    <w:p/>
+    <w:p/>
+    <w:p/>
+    <w:p/>
+    <w:p/>
+    <w:p/>
+    <w:p/>
+    <w:p/>
+    <w:p/>
+    <w:p>
+      <w:pPr>
+        <w:pStyle w:val="Heading1"/>
+      </w:pPr>
+      <w:r>
+        <w:lastRenderedPageBreak/>
+        <w:t>Experiments</w:t>
+      </w:r>
+    </w:p>
+    <w:p/>
+    <w:tbl>
+      <w:tblPr>
+        <w:tblStyle w:val="TableGrid"/>
+        <w:tblW w:w="9953" w:type="dxa"/>
+        <w:tblInd w:w="-5" w:type="dxa"/>
+        <w:tblLook w:val="04A0" w:firstRow="1" w:lastRow="0" w:firstColumn="1" w:lastColumn="0" w:noHBand="0" w:noVBand="1"/>
+      </w:tblPr>
+      <w:tblGrid>
+        <w:gridCol w:w="1759"/>
+        <w:gridCol w:w="3318"/>
+        <w:gridCol w:w="4876"/>
+      </w:tblGrid>
+      <w:tr>
+        <w:tc>
+          <w:tcPr>
+            <w:tcW w:w="1759" w:type="dxa"/>
+          </w:tcPr>
+          <w:p>
+            <w:pPr>
+              <w:rPr>
+                <w:b/>
+              </w:rPr>
+            </w:pPr>
+            <w:r>
+              <w:rPr>
+                <w:b/>
+              </w:rPr>
+              <w:t>Experiment</w:t>
+            </w:r>
+          </w:p>
+        </w:tc>
+        <w:tc>
+          <w:tcPr>
+            <w:tcW w:w="3318" w:type="dxa"/>
+          </w:tcPr>
+          <w:p>
+            <w:pPr>
+              <w:rPr>
+                <w:b/>
+              </w:rPr>
+            </w:pPr>
+            <w:r>
+              <w:rPr>
+                <w:b/>
+              </w:rPr>
+              <w:t xml:space="preserve">Hypothesis </w:t>
+            </w:r>
+          </w:p>
+        </w:tc>
+        <w:tc>
+          <w:tcPr>
+            <w:tcW w:w="4876" w:type="dxa"/>
+          </w:tcPr>
+          <w:p>
+            <w:pPr>
+              <w:rPr>
+                <w:b/>
+              </w:rPr>
+            </w:pPr>
+            <w:r>
+              <w:rPr>
+                <w:b/>
+              </w:rPr>
+              <w:t>Result</w:t>
+            </w:r>
+          </w:p>
+        </w:tc>
+      </w:tr>
+      <w:tr>
+        <w:tc>
+          <w:tcPr>
+            <w:tcW w:w="1759" w:type="dxa"/>
+          </w:tcPr>
+          <w:p>
+            <w:r>
+              <w:t>Display entities on the grid</w:t>
+            </w:r>
+          </w:p>
+        </w:tc>
+        <w:tc>
+          <w:tcPr>
+            <w:tcW w:w="3318" w:type="dxa"/>
+          </w:tcPr>
+          <w:p>
+            <w:r>
+              <w:t xml:space="preserve">Clicking the entity button and then clicking a location on the grid will get the shape of the entity to be displayed on the GridPane. </w:t>
+            </w:r>
+          </w:p>
+        </w:tc>
+        <w:tc>
+          <w:tcPr>
+            <w:tcW w:w="4876" w:type="dxa"/>
+          </w:tcPr>
+          <w:p>
+            <w:r>
+              <w:t>The entity is successfully displayed onto the GridPane.</w:t>
+            </w:r>
+          </w:p>
+          <w:p/>
+          <w:p>
+            <w:r>
+              <w:rPr>
+                <w:noProof/>
+              </w:rPr>
+              <w:drawing>
+                <wp:anchor distT="0" distB="0" distL="114300" distR="114300" simplePos="0" relativeHeight="251692032" behindDoc="0" locked="0" layoutInCell="1" allowOverlap="1" wp14:anchorId="1EFE77D3">
+                  <wp:simplePos x="0" y="0"/>
+                  <wp:positionH relativeFrom="column">
+                    <wp:posOffset>-2540</wp:posOffset>
+                  </wp:positionH>
+                  <wp:positionV relativeFrom="paragraph">
+                    <wp:posOffset>-1482</wp:posOffset>
+                  </wp:positionV>
+                  <wp:extent cx="1988396" cy="994198"/>
+                  <wp:effectExtent l="0" t="0" r="0" b="0"/>
+                  <wp:wrapThrough wrapText="bothSides">
+                    <wp:wrapPolygon edited="0">
+                      <wp:start x="0" y="0"/>
+                      <wp:lineTo x="0" y="21117"/>
+                      <wp:lineTo x="21317" y="21117"/>
+                      <wp:lineTo x="21317" y="0"/>
+                      <wp:lineTo x="0" y="0"/>
+                    </wp:wrapPolygon>
+                  </wp:wrapThrough>
+                  <wp:docPr id="42" name="Picture 42"/>
+                  <wp:cNvGraphicFramePr>
+                    <a:graphicFrameLocks xmlns:a="http://schemas.openxmlformats.org/drawingml/2006/main" noChangeAspect="1"/>
+                  </wp:cNvGraphicFramePr>
+                  <a:graphic xmlns:a="http://schemas.openxmlformats.org/drawingml/2006/main">
+                    <a:graphicData uri="http://schemas.openxmlformats.org/drawingml/2006/picture">
+                      <pic:pic xmlns:pic="http://schemas.openxmlformats.org/drawingml/2006/picture">
+                        <pic:nvPicPr>
+                          <pic:cNvPr id="1" name=""/>
+                          <pic:cNvPicPr/>
+                        </pic:nvPicPr>
+                        <pic:blipFill>
+                          <a:blip r:embed="rId7" cstate="print">
+                            <a:extLst>
+                              <a:ext uri="{28A0092B-C50C-407E-A947-70E740481C1C}">
+                                <a14:useLocalDpi xmlns:a14="http://schemas.microsoft.com/office/drawing/2010/main" val="0"/>
+                              </a:ext>
+                            </a:extLst>
+                          </a:blip>
+                          <a:stretch>
+                            <a:fillRect/>
+                          </a:stretch>
+                        </pic:blipFill>
+                        <pic:spPr>
+                          <a:xfrm>
+                            <a:off x="0" y="0"/>
+                            <a:ext cx="1988396" cy="994198"/>
+                          </a:xfrm>
+                          <a:prstGeom prst="rect">
+                            <a:avLst/>
+                          </a:prstGeom>
+                        </pic:spPr>
+                      </pic:pic>
+                    </a:graphicData>
+                  </a:graphic>
+                  <wp14:sizeRelH relativeFrom="page">
+                    <wp14:pctWidth>0</wp14:pctWidth>
+                  </wp14:sizeRelH>
+                  <wp14:sizeRelV relativeFrom="page">
+                    <wp14:pctHeight>0</wp14:pctHeight>
+                  </wp14:sizeRelV>
+                </wp:anchor>
+              </w:drawing>
+            </w:r>
+          </w:p>
+          <w:p/>
+          <w:p/>
+          <w:p/>
+          <w:p/>
+          <w:p/>
+          <w:p>
+            <w:r>
+              <w:t xml:space="preserve"> </w:t>
+            </w:r>
+          </w:p>
+        </w:tc>
+      </w:tr>
+      <w:tr>
+        <w:tc>
+          <w:tcPr>
+            <w:tcW w:w="1759" w:type="dxa"/>
+          </w:tcPr>
+          <w:p>
+            <w:r>
+              <w:t>Pressing ‘Delete’ will remove an entity from the grid</w:t>
+            </w:r>
+          </w:p>
+        </w:tc>
+        <w:tc>
+          <w:tcPr>
+            <w:tcW w:w="3318" w:type="dxa"/>
+          </w:tcPr>
+          <w:p>
+            <w:r>
+              <w:t>Clicking the delete button, followed by selecting an entity on the GridPane will remove the entity.</w:t>
+            </w:r>
+          </w:p>
+        </w:tc>
+        <w:tc>
+          <w:tcPr>
+            <w:tcW w:w="4876" w:type="dxa"/>
+          </w:tcPr>
+          <w:p>
+            <w:r>
+              <w:rPr>
+                <w:noProof/>
+              </w:rPr>
+              <w:drawing>
+                <wp:anchor distT="0" distB="0" distL="114300" distR="114300" simplePos="0" relativeHeight="251694080" behindDoc="0" locked="0" layoutInCell="1" allowOverlap="1" wp14:anchorId="5D0CA0FC">
+                  <wp:simplePos x="0" y="0"/>
+                  <wp:positionH relativeFrom="column">
+                    <wp:posOffset>1173480</wp:posOffset>
+                  </wp:positionH>
+                  <wp:positionV relativeFrom="paragraph">
+                    <wp:posOffset>401320</wp:posOffset>
+                  </wp:positionV>
+                  <wp:extent cx="1236345" cy="579120"/>
+                  <wp:effectExtent l="0" t="0" r="1905" b="0"/>
+                  <wp:wrapThrough wrapText="bothSides">
+                    <wp:wrapPolygon edited="0">
+                      <wp:start x="0" y="0"/>
+                      <wp:lineTo x="0" y="20605"/>
+                      <wp:lineTo x="21300" y="20605"/>
+                      <wp:lineTo x="21300" y="0"/>
+                      <wp:lineTo x="0" y="0"/>
+                    </wp:wrapPolygon>
+                  </wp:wrapThrough>
+                  <wp:docPr id="44" name="Picture 44"/>
+                  <wp:cNvGraphicFramePr>
+                    <a:graphicFrameLocks xmlns:a="http://schemas.openxmlformats.org/drawingml/2006/main" noChangeAspect="1"/>
+                  </wp:cNvGraphicFramePr>
+                  <a:graphic xmlns:a="http://schemas.openxmlformats.org/drawingml/2006/main">
+                    <a:graphicData uri="http://schemas.openxmlformats.org/drawingml/2006/picture">
+                      <pic:pic xmlns:pic="http://schemas.openxmlformats.org/drawingml/2006/picture">
+                        <pic:nvPicPr>
+                          <pic:cNvPr id="1" name=""/>
+                          <pic:cNvPicPr/>
+                        </pic:nvPicPr>
+                        <pic:blipFill>
+                          <a:blip r:embed="rId8" cstate="print">
+                            <a:extLst>
+                              <a:ext uri="{28A0092B-C50C-407E-A947-70E740481C1C}">
+                                <a14:useLocalDpi xmlns:a14="http://schemas.microsoft.com/office/drawing/2010/main" val="0"/>
+                              </a:ext>
+                            </a:extLst>
+                          </a:blip>
+                          <a:stretch>
+                            <a:fillRect/>
+                          </a:stretch>
+                        </pic:blipFill>
+                        <pic:spPr>
+                          <a:xfrm>
+                            <a:off x="0" y="0"/>
+                            <a:ext cx="1236345" cy="579120"/>
+                          </a:xfrm>
+                          <a:prstGeom prst="rect">
+                            <a:avLst/>
+                          </a:prstGeom>
+                        </pic:spPr>
+                      </pic:pic>
+                    </a:graphicData>
+                  </a:graphic>
+                  <wp14:sizeRelH relativeFrom="page">
+                    <wp14:pctWidth>0</wp14:pctWidth>
+                  </wp14:sizeRelH>
+                  <wp14:sizeRelV relativeFrom="page">
+                    <wp14:pctHeight>0</wp14:pctHeight>
+                  </wp14:sizeRelV>
+                </wp:anchor>
+              </w:drawing>
+            </w:r>
+            <w:r>
+              <w:t xml:space="preserve">The entity is successfully removed from the </w:t>
+            </w:r>
+            <w:r>
+              <w:t>GridPane</w:t>
+            </w:r>
+            <w:r>
+              <w:t>.</w:t>
+            </w:r>
+          </w:p>
+          <w:p>
+            <w:r>
+              <w:rPr>
+                <w:noProof/>
+              </w:rPr>
+              <w:drawing>
+                <wp:anchor distT="0" distB="0" distL="114300" distR="114300" simplePos="0" relativeHeight="251693056" behindDoc="0" locked="0" layoutInCell="1" allowOverlap="1" wp14:anchorId="34AB7C0C">
+                  <wp:simplePos x="0" y="0"/>
+                  <wp:positionH relativeFrom="column">
+                    <wp:posOffset>-65290</wp:posOffset>
+                  </wp:positionH>
+                  <wp:positionV relativeFrom="paragraph">
+                    <wp:posOffset>65117</wp:posOffset>
+                  </wp:positionV>
+                  <wp:extent cx="1191260" cy="559435"/>
+                  <wp:effectExtent l="0" t="0" r="8890" b="0"/>
+                  <wp:wrapThrough wrapText="bothSides">
+                    <wp:wrapPolygon edited="0">
+                      <wp:start x="0" y="0"/>
+                      <wp:lineTo x="0" y="20595"/>
+                      <wp:lineTo x="21416" y="20595"/>
+                      <wp:lineTo x="21416" y="0"/>
+                      <wp:lineTo x="0" y="0"/>
+                    </wp:wrapPolygon>
+                  </wp:wrapThrough>
+                  <wp:docPr id="43" name="Picture 43"/>
+                  <wp:cNvGraphicFramePr>
+                    <a:graphicFrameLocks xmlns:a="http://schemas.openxmlformats.org/drawingml/2006/main" noChangeAspect="1"/>
+                  </wp:cNvGraphicFramePr>
+                  <a:graphic xmlns:a="http://schemas.openxmlformats.org/drawingml/2006/main">
+                    <a:graphicData uri="http://schemas.openxmlformats.org/drawingml/2006/picture">
+                      <pic:pic xmlns:pic="http://schemas.openxmlformats.org/drawingml/2006/picture">
+                        <pic:nvPicPr>
+                          <pic:cNvPr id="1" name=""/>
+                          <pic:cNvPicPr/>
+                        </pic:nvPicPr>
+                        <pic:blipFill>
+                          <a:blip r:embed="rId9" cstate="print">
+                            <a:extLst>
+                              <a:ext uri="{28A0092B-C50C-407E-A947-70E740481C1C}">
+                                <a14:useLocalDpi xmlns:a14="http://schemas.microsoft.com/office/drawing/2010/main" val="0"/>
+                              </a:ext>
+                            </a:extLst>
+                          </a:blip>
+                          <a:stretch>
+                            <a:fillRect/>
+                          </a:stretch>
+                        </pic:blipFill>
+                        <pic:spPr>
+                          <a:xfrm>
+                            <a:off x="0" y="0"/>
+                            <a:ext cx="1191260" cy="559435"/>
+                          </a:xfrm>
+                          <a:prstGeom prst="rect">
+                            <a:avLst/>
+                          </a:prstGeom>
+                        </pic:spPr>
+                      </pic:pic>
+                    </a:graphicData>
+                  </a:graphic>
+                  <wp14:sizeRelH relativeFrom="page">
+                    <wp14:pctWidth>0</wp14:pctWidth>
+                  </wp14:sizeRelH>
+                  <wp14:sizeRelV relativeFrom="page">
+                    <wp14:pctHeight>0</wp14:pctHeight>
+                  </wp14:sizeRelV>
+                </wp:anchor>
+              </w:drawing>
+            </w:r>
+          </w:p>
+          <w:p/>
+        </w:tc>
+      </w:tr>
+      <w:tr>
+        <w:tc>
+          <w:tcPr>
+            <w:tcW w:w="1759" w:type="dxa"/>
+          </w:tcPr>
+          <w:p>
+            <w:r>
+              <w:t>Change grid height/width</w:t>
+            </w:r>
+          </w:p>
+        </w:tc>
+        <w:tc>
+          <w:tcPr>
+            <w:tcW w:w="3318" w:type="dxa"/>
+          </w:tcPr>
+          <w:p>
+            <w:r>
+              <w:t xml:space="preserve">Changing the values of the sliders will allow the grid to resize, with stackpanes being automatically created inside each cell in the grid. </w:t>
+            </w:r>
+          </w:p>
+        </w:tc>
+        <w:tc>
+          <w:tcPr>
+            <w:tcW w:w="4876" w:type="dxa"/>
+          </w:tcPr>
+          <w:p>
+            <w:r>
+              <w:t xml:space="preserve">The gridpane successfully resizes, and stackpanes are successfully created. </w:t>
+            </w:r>
+          </w:p>
+          <w:p>
+            <w:pPr>
+              <w:rPr>
+                <w:b/>
+              </w:rPr>
+            </w:pPr>
+          </w:p>
+          <w:p>
+            <w:pPr>
+              <w:rPr>
+                <w:b/>
+              </w:rPr>
+            </w:pPr>
+            <w:r>
+              <w:rPr>
+                <w:noProof/>
+              </w:rPr>
+              <w:drawing>
+                <wp:anchor distT="0" distB="0" distL="114300" distR="114300" simplePos="0" relativeHeight="251696128" behindDoc="0" locked="0" layoutInCell="1" allowOverlap="1" wp14:anchorId="04C4C8F3" wp14:editId="0C5DCE73">
+                  <wp:simplePos x="0" y="0"/>
+                  <wp:positionH relativeFrom="column">
+                    <wp:posOffset>13759</wp:posOffset>
+                  </wp:positionH>
+                  <wp:positionV relativeFrom="paragraph">
+                    <wp:posOffset>89958</wp:posOffset>
+                  </wp:positionV>
+                  <wp:extent cx="1988396" cy="994198"/>
+                  <wp:effectExtent l="0" t="0" r="0" b="0"/>
+                  <wp:wrapThrough wrapText="bothSides">
+                    <wp:wrapPolygon edited="0">
+                      <wp:start x="0" y="0"/>
+                      <wp:lineTo x="0" y="21117"/>
+                      <wp:lineTo x="21317" y="21117"/>
+                      <wp:lineTo x="21317" y="0"/>
+                      <wp:lineTo x="0" y="0"/>
+                    </wp:wrapPolygon>
+                  </wp:wrapThrough>
+                  <wp:docPr id="45" name="Picture 45"/>
+                  <wp:cNvGraphicFramePr>
+                    <a:graphicFrameLocks xmlns:a="http://schemas.openxmlformats.org/drawingml/2006/main" noChangeAspect="1"/>
+                  </wp:cNvGraphicFramePr>
+                  <a:graphic xmlns:a="http://schemas.openxmlformats.org/drawingml/2006/main">
+                    <a:graphicData uri="http://schemas.openxmlformats.org/drawingml/2006/picture">
+                      <pic:pic xmlns:pic="http://schemas.openxmlformats.org/drawingml/2006/picture">
+                        <pic:nvPicPr>
+                          <pic:cNvPr id="1" name=""/>
+                          <pic:cNvPicPr/>
+                        </pic:nvPicPr>
+                        <pic:blipFill>
+                          <a:blip r:embed="rId7" cstate="print">
+                            <a:extLst>
+                              <a:ext uri="{28A0092B-C50C-407E-A947-70E740481C1C}">
+                                <a14:useLocalDpi xmlns:a14="http://schemas.microsoft.com/office/drawing/2010/main" val="0"/>
+                              </a:ext>
+                            </a:extLst>
+                          </a:blip>
+                          <a:stretch>
+                            <a:fillRect/>
+                          </a:stretch>
+                        </pic:blipFill>
+                        <pic:spPr>
+                          <a:xfrm>
+                            <a:off x="0" y="0"/>
+                            <a:ext cx="1988396" cy="994198"/>
+                          </a:xfrm>
+                          <a:prstGeom prst="rect">
+                            <a:avLst/>
+                          </a:prstGeom>
+                        </pic:spPr>
+                      </pic:pic>
+                    </a:graphicData>
+                  </a:graphic>
+                  <wp14:sizeRelH relativeFrom="page">
+                    <wp14:pctWidth>0</wp14:pctWidth>
+                  </wp14:sizeRelH>
+                  <wp14:sizeRelV relativeFrom="page">
+                    <wp14:pctHeight>0</wp14:pctHeight>
+                  </wp14:sizeRelV>
+                </wp:anchor>
+              </w:drawing>
+            </w:r>
+          </w:p>
+          <w:p>
+            <w:pPr>
+              <w:rPr>
+                <w:b/>
+              </w:rPr>
+            </w:pPr>
+          </w:p>
+          <w:p>
+            <w:pPr>
+              <w:rPr>
+                <w:b/>
+              </w:rPr>
+            </w:pPr>
+          </w:p>
+          <w:p>
+            <w:pPr>
+              <w:rPr>
+                <w:b/>
+              </w:rPr>
+            </w:pPr>
+          </w:p>
+          <w:p>
+            <w:pPr>
+              <w:rPr>
+                <w:b/>
+              </w:rPr>
+            </w:pPr>
+          </w:p>
+          <w:p>
+            <w:pPr>
+              <w:rPr>
+                <w:b/>
+              </w:rPr>
+            </w:pPr>
+          </w:p>
+          <w:p>
+            <w:pPr>
+              <w:rPr>
+                <w:b/>
+              </w:rPr>
+            </w:pPr>
+            <w:r>
+              <w:rPr>
+                <w:noProof/>
+              </w:rPr>
+              <w:drawing>
+                <wp:anchor distT="0" distB="0" distL="114300" distR="114300" simplePos="0" relativeHeight="251697152" behindDoc="0" locked="0" layoutInCell="1" allowOverlap="1" wp14:anchorId="14F5874B">
+                  <wp:simplePos x="0" y="0"/>
+                  <wp:positionH relativeFrom="column">
+                    <wp:posOffset>11430</wp:posOffset>
+                  </wp:positionH>
+                  <wp:positionV relativeFrom="paragraph">
+                    <wp:posOffset>150495</wp:posOffset>
+                  </wp:positionV>
+                  <wp:extent cx="2035810" cy="1092200"/>
+                  <wp:effectExtent l="0" t="0" r="2540" b="0"/>
+                  <wp:wrapThrough wrapText="bothSides">
+                    <wp:wrapPolygon edited="0">
+                      <wp:start x="0" y="0"/>
+                      <wp:lineTo x="0" y="21098"/>
+                      <wp:lineTo x="21425" y="21098"/>
+                      <wp:lineTo x="21425" y="0"/>
+                      <wp:lineTo x="0" y="0"/>
+                    </wp:wrapPolygon>
+                  </wp:wrapThrough>
+                  <wp:docPr id="46" name="Picture 46"/>
+                  <wp:cNvGraphicFramePr>
+                    <a:graphicFrameLocks xmlns:a="http://schemas.openxmlformats.org/drawingml/2006/main" noChangeAspect="1"/>
+                  </wp:cNvGraphicFramePr>
+                  <a:graphic xmlns:a="http://schemas.openxmlformats.org/drawingml/2006/main">
+                    <a:graphicData uri="http://schemas.openxmlformats.org/drawingml/2006/picture">
+                      <pic:pic xmlns:pic="http://schemas.openxmlformats.org/drawingml/2006/picture">
+                        <pic:nvPicPr>
+                          <pic:cNvPr id="1" name=""/>
+                          <pic:cNvPicPr/>
+                        </pic:nvPicPr>
+                        <pic:blipFill>
+                          <a:blip r:embed="rId10" cstate="print">
+                            <a:extLst>
+                              <a:ext uri="{28A0092B-C50C-407E-A947-70E740481C1C}">
+                                <a14:useLocalDpi xmlns:a14="http://schemas.microsoft.com/office/drawing/2010/main" val="0"/>
+                              </a:ext>
+                            </a:extLst>
+                          </a:blip>
+                          <a:stretch>
+                            <a:fillRect/>
+                          </a:stretch>
+                        </pic:blipFill>
+                        <pic:spPr>
+                          <a:xfrm>
+                            <a:off x="0" y="0"/>
+                            <a:ext cx="2035810" cy="1092200"/>
+                          </a:xfrm>
+                          <a:prstGeom prst="rect">
+                            <a:avLst/>
+                          </a:prstGeom>
+                        </pic:spPr>
+                      </pic:pic>
+                    </a:graphicData>
+                  </a:graphic>
+                  <wp14:sizeRelH relativeFrom="page">
+                    <wp14:pctWidth>0</wp14:pctWidth>
+                  </wp14:sizeRelH>
+                  <wp14:sizeRelV relativeFrom="page">
+                    <wp14:pctHeight>0</wp14:pctHeight>
+                  </wp14:sizeRelV>
+                </wp:anchor>
+              </w:drawing>
+            </w:r>
+          </w:p>
+          <w:p>
+            <w:pPr>
+              <w:rPr>
+                <w:b/>
+              </w:rPr>
+            </w:pPr>
+          </w:p>
+          <w:p>
+            <w:pPr>
+              <w:rPr>
+                <w:b/>
+              </w:rPr>
+            </w:pPr>
+          </w:p>
+          <w:p>
+            <w:pPr>
+              <w:rPr>
+                <w:b/>
+              </w:rPr>
+            </w:pPr>
+          </w:p>
+          <w:p>
+            <w:pPr>
+              <w:rPr>
+                <w:b/>
+              </w:rPr>
+            </w:pPr>
+          </w:p>
+          <w:p>
+            <w:pPr>
+              <w:rPr>
+                <w:b/>
+              </w:rPr>
+            </w:pPr>
+          </w:p>
+          <w:p>
+            <w:pPr>
+              <w:rPr>
+                <w:b/>
+              </w:rPr>
+            </w:pPr>
+          </w:p>
+          <w:p>
+            <w:pPr>
+              <w:rPr>
+                <w:b/>
+              </w:rPr>
+            </w:pPr>
+          </w:p>
+        </w:tc>
+      </w:tr>
+      <w:tr>
+        <w:tc>
+          <w:tcPr>
+            <w:tcW w:w="1759" w:type="dxa"/>
+          </w:tcPr>
+          <w:p>
+            <w:r>
+              <w:t>Load .SIM File</w:t>
+            </w:r>
+          </w:p>
+        </w:tc>
+        <w:tc>
+          <w:tcPr>
+            <w:tcW w:w="3318" w:type="dxa"/>
+          </w:tcPr>
+          <w:p>
+            <w:r>
+              <w:t>Clicking on the load button, followed by selecting a ‘.SIM’ file. The .SIM file should be read, and the entities should be created onto the gridpane accordingly and automatically. The grid should also be resized as specified in the .SIM file.</w:t>
+            </w:r>
+          </w:p>
+          <w:p/>
+          <w:p>
+            <w:r>
+              <w:t>In this test, I will be loading the ‘Three of everything.SIM’ File.</w:t>
+            </w:r>
+          </w:p>
+          <w:p>
+            <w:pPr>
+              <w:rPr>
+                <w:b/>
+              </w:rPr>
+            </w:pPr>
+          </w:p>
+          <w:p>
+            <w:pPr>
+              <w:rPr>
+                <w:b/>
+              </w:rPr>
+            </w:pPr>
+          </w:p>
+        </w:tc>
+        <w:tc>
+          <w:tcPr>
+            <w:tcW w:w="4876" w:type="dxa"/>
+          </w:tcPr>
+          <w:p>
+            <w:r>
+              <w:rPr>
+                <w:noProof/>
+              </w:rPr>
+              <w:drawing>
+                <wp:anchor distT="0" distB="0" distL="114300" distR="114300" simplePos="0" relativeHeight="251698176" behindDoc="0" locked="0" layoutInCell="1" allowOverlap="1" wp14:anchorId="05DD5C72">
+                  <wp:simplePos x="0" y="0"/>
+                  <wp:positionH relativeFrom="column">
+                    <wp:posOffset>-65405</wp:posOffset>
+                  </wp:positionH>
+                  <wp:positionV relativeFrom="paragraph">
+                    <wp:posOffset>423</wp:posOffset>
+                  </wp:positionV>
+                  <wp:extent cx="2959120" cy="1405467"/>
+                  <wp:effectExtent l="0" t="0" r="0" b="4445"/>
+                  <wp:wrapThrough wrapText="bothSides">
+                    <wp:wrapPolygon edited="0">
+                      <wp:start x="0" y="0"/>
+                      <wp:lineTo x="0" y="21376"/>
+                      <wp:lineTo x="21415" y="21376"/>
+                      <wp:lineTo x="21415" y="0"/>
+                      <wp:lineTo x="0" y="0"/>
+                    </wp:wrapPolygon>
+                  </wp:wrapThrough>
+                  <wp:docPr id="47" name="Picture 47"/>
+                  <wp:cNvGraphicFramePr>
+                    <a:graphicFrameLocks xmlns:a="http://schemas.openxmlformats.org/drawingml/2006/main" noChangeAspect="1"/>
+                  </wp:cNvGraphicFramePr>
+                  <a:graphic xmlns:a="http://schemas.openxmlformats.org/drawingml/2006/main">
+                    <a:graphicData uri="http://schemas.openxmlformats.org/drawingml/2006/picture">
+                      <pic:pic xmlns:pic="http://schemas.openxmlformats.org/drawingml/2006/picture">
+                        <pic:nvPicPr>
+                          <pic:cNvPr id="1" name=""/>
+                          <pic:cNvPicPr/>
+                        </pic:nvPicPr>
+                        <pic:blipFill>
+                          <a:blip r:embed="rId11" cstate="print">
+                            <a:extLst>
+                              <a:ext uri="{28A0092B-C50C-407E-A947-70E740481C1C}">
+                                <a14:useLocalDpi xmlns:a14="http://schemas.microsoft.com/office/drawing/2010/main" val="0"/>
+                              </a:ext>
+                            </a:extLst>
+                          </a:blip>
+                          <a:stretch>
+                            <a:fillRect/>
+                          </a:stretch>
+                        </pic:blipFill>
+                        <pic:spPr>
+                          <a:xfrm>
+                            <a:off x="0" y="0"/>
+                            <a:ext cx="2959566" cy="1405679"/>
+                          </a:xfrm>
+                          <a:prstGeom prst="rect">
+                            <a:avLst/>
+                          </a:prstGeom>
+                        </pic:spPr>
+                      </pic:pic>
+                    </a:graphicData>
+                  </a:graphic>
+                  <wp14:sizeRelH relativeFrom="page">
+                    <wp14:pctWidth>0</wp14:pctWidth>
+                  </wp14:sizeRelH>
+                  <wp14:sizeRelV relativeFrom="page">
+                    <wp14:pctHeight>0</wp14:pctHeight>
+                  </wp14:sizeRelV>
+                </wp:anchor>
+              </w:drawing>
+            </w:r>
+            <w:r>
+              <w:t>Success: The .SIM file is loaded successfully, in the correct format. The GridPane is resized accordingly, and stackpanes are created automatically.</w:t>
+            </w:r>
+          </w:p>
+          <w:p>
+            <w:pPr>
+              <w:rPr>
+                <w:b/>
+              </w:rPr>
+            </w:pPr>
+          </w:p>
+          <w:p>
+            <w:pPr>
+              <w:rPr>
+                <w:b/>
+              </w:rPr>
+            </w:pPr>
+          </w:p>
+        </w:tc>
+      </w:tr>
+      <w:tr>
+        <w:tc>
+          <w:tcPr>
+            <w:tcW w:w="1759" w:type="dxa"/>
+          </w:tcPr>
+          <w:p>
+            <w:r>
+              <w:lastRenderedPageBreak/>
+              <w:t>Display .SIM File</w:t>
+            </w:r>
+          </w:p>
+          <w:p/>
+        </w:tc>
+        <w:tc>
+          <w:tcPr>
+            <w:tcW w:w="3318" w:type="dxa"/>
+          </w:tcPr>
+          <w:p>
+            <w:r>
+              <w:t xml:space="preserve">Clicking load, followed by the ‘SIM’ File contents being displayed in a Text Area. </w:t>
+            </w:r>
+          </w:p>
+        </w:tc>
+        <w:tc>
+          <w:tcPr>
+            <w:tcW w:w="4876" w:type="dxa"/>
+          </w:tcPr>
+          <w:p>
+            <w:pPr>
+              <w:rPr>
+                <w:noProof/>
+              </w:rPr>
+            </w:pPr>
+            <w:r>
+              <w:rPr>
+                <w:noProof/>
+              </w:rPr>
+              <w:t xml:space="preserve">Success: The .SIM file is read and displayed correctly in the text area. </w:t>
+            </w:r>
+          </w:p>
+          <w:p>
+            <w:pPr>
+              <w:rPr>
+                <w:noProof/>
+              </w:rPr>
+            </w:pPr>
+            <w:r>
+              <w:rPr>
+                <w:noProof/>
+              </w:rPr>
+              <w:drawing>
+                <wp:anchor distT="0" distB="0" distL="114300" distR="114300" simplePos="0" relativeHeight="251699200" behindDoc="0" locked="0" layoutInCell="1" allowOverlap="1" wp14:anchorId="073500B5">
+                  <wp:simplePos x="0" y="0"/>
+                  <wp:positionH relativeFrom="column">
+                    <wp:posOffset>830580</wp:posOffset>
+                  </wp:positionH>
+                  <wp:positionV relativeFrom="paragraph">
+                    <wp:posOffset>53975</wp:posOffset>
+                  </wp:positionV>
+                  <wp:extent cx="1489710" cy="1450975"/>
+                  <wp:effectExtent l="0" t="0" r="0" b="0"/>
+                  <wp:wrapThrough wrapText="bothSides">
+                    <wp:wrapPolygon edited="0">
+                      <wp:start x="0" y="0"/>
+                      <wp:lineTo x="0" y="21269"/>
+                      <wp:lineTo x="21269" y="21269"/>
+                      <wp:lineTo x="21269" y="0"/>
+                      <wp:lineTo x="0" y="0"/>
+                    </wp:wrapPolygon>
+                  </wp:wrapThrough>
+                  <wp:docPr id="48" name="Picture 48"/>
+                  <wp:cNvGraphicFramePr>
+                    <a:graphicFrameLocks xmlns:a="http://schemas.openxmlformats.org/drawingml/2006/main" noChangeAspect="1"/>
+                  </wp:cNvGraphicFramePr>
+                  <a:graphic xmlns:a="http://schemas.openxmlformats.org/drawingml/2006/main">
+                    <a:graphicData uri="http://schemas.openxmlformats.org/drawingml/2006/picture">
+                      <pic:pic xmlns:pic="http://schemas.openxmlformats.org/drawingml/2006/picture">
+                        <pic:nvPicPr>
+                          <pic:cNvPr id="1" name=""/>
+                          <pic:cNvPicPr/>
+                        </pic:nvPicPr>
+                        <pic:blipFill>
+                          <a:blip r:embed="rId12">
+                            <a:extLst>
+                              <a:ext uri="{28A0092B-C50C-407E-A947-70E740481C1C}">
+                                <a14:useLocalDpi xmlns:a14="http://schemas.microsoft.com/office/drawing/2010/main" val="0"/>
+                              </a:ext>
+                            </a:extLst>
+                          </a:blip>
+                          <a:stretch>
+                            <a:fillRect/>
+                          </a:stretch>
+                        </pic:blipFill>
+                        <pic:spPr>
+                          <a:xfrm>
+                            <a:off x="0" y="0"/>
+                            <a:ext cx="1489710" cy="1450975"/>
+                          </a:xfrm>
+                          <a:prstGeom prst="rect">
+                            <a:avLst/>
+                          </a:prstGeom>
+                        </pic:spPr>
+                      </pic:pic>
+                    </a:graphicData>
+                  </a:graphic>
+                  <wp14:sizeRelH relativeFrom="page">
+                    <wp14:pctWidth>0</wp14:pctWidth>
+                  </wp14:sizeRelH>
+                  <wp14:sizeRelV relativeFrom="page">
+                    <wp14:pctHeight>0</wp14:pctHeight>
+                  </wp14:sizeRelV>
+                </wp:anchor>
+              </w:drawing>
+            </w:r>
+          </w:p>
+        </w:tc>
+      </w:tr>
+      <w:tr>
+        <w:tc>
+          <w:tcPr>
+            <w:tcW w:w="1759" w:type="dxa"/>
+          </w:tcPr>
+          <w:p>
+            <w:r>
+              <w:t>Set Battery Capacity</w:t>
+            </w:r>
+          </w:p>
+        </w:tc>
+        <w:tc>
+          <w:tcPr>
+            <w:tcW w:w="3318" w:type="dxa"/>
+          </w:tcPr>
+          <w:p>
+            <w:r>
+              <w:t xml:space="preserve">Setting battery capacity from the slider. if the battery capacity is changed in the slider, then the </w:t>
+            </w:r>
+            <w:proofErr w:type="spellStart"/>
+            <w:r>
+              <w:t>Listview</w:t>
+            </w:r>
+            <w:proofErr w:type="spellEnd"/>
+            <w:r>
+              <w:t xml:space="preserve"> in the simulator will update accordingly. </w:t>
+            </w:r>
+          </w:p>
+          <w:p/>
+          <w:p>
+            <w:pPr>
+              <w:rPr>
+                <w:b/>
+              </w:rPr>
+            </w:pPr>
+          </w:p>
+        </w:tc>
+        <w:tc>
+          <w:tcPr>
+            <w:tcW w:w="4876" w:type="dxa"/>
+          </w:tcPr>
+          <w:p>
+            <w:pPr>
+              <w:rPr>
+                <w:b/>
+              </w:rPr>
+            </w:pPr>
+            <w:r>
+              <w:rPr>
+                <w:noProof/>
+              </w:rPr>
+              <w:drawing>
+                <wp:anchor distT="0" distB="0" distL="114300" distR="114300" simplePos="0" relativeHeight="251700224" behindDoc="0" locked="0" layoutInCell="1" allowOverlap="1" wp14:anchorId="4391F9B0">
+                  <wp:simplePos x="0" y="0"/>
+                  <wp:positionH relativeFrom="column">
+                    <wp:posOffset>837626</wp:posOffset>
+                  </wp:positionH>
+                  <wp:positionV relativeFrom="paragraph">
+                    <wp:posOffset>0</wp:posOffset>
+                  </wp:positionV>
+                  <wp:extent cx="1485028" cy="575734"/>
+                  <wp:effectExtent l="0" t="0" r="1270" b="0"/>
+                  <wp:wrapThrough wrapText="bothSides">
+                    <wp:wrapPolygon edited="0">
+                      <wp:start x="0" y="0"/>
+                      <wp:lineTo x="0" y="20742"/>
+                      <wp:lineTo x="21341" y="20742"/>
+                      <wp:lineTo x="21341" y="0"/>
+                      <wp:lineTo x="0" y="0"/>
+                    </wp:wrapPolygon>
+                  </wp:wrapThrough>
+                  <wp:docPr id="49" name="Picture 49"/>
+                  <wp:cNvGraphicFramePr>
+                    <a:graphicFrameLocks xmlns:a="http://schemas.openxmlformats.org/drawingml/2006/main" noChangeAspect="1"/>
+                  </wp:cNvGraphicFramePr>
+                  <a:graphic xmlns:a="http://schemas.openxmlformats.org/drawingml/2006/main">
+                    <a:graphicData uri="http://schemas.openxmlformats.org/drawingml/2006/picture">
+                      <pic:pic xmlns:pic="http://schemas.openxmlformats.org/drawingml/2006/picture">
+                        <pic:nvPicPr>
+                          <pic:cNvPr id="1" name=""/>
+                          <pic:cNvPicPr/>
+                        </pic:nvPicPr>
+                        <pic:blipFill>
+                          <a:blip r:embed="rId13">
+                            <a:extLst>
+                              <a:ext uri="{28A0092B-C50C-407E-A947-70E740481C1C}">
+                                <a14:useLocalDpi xmlns:a14="http://schemas.microsoft.com/office/drawing/2010/main" val="0"/>
+                              </a:ext>
+                            </a:extLst>
+                          </a:blip>
+                          <a:stretch>
+                            <a:fillRect/>
+                          </a:stretch>
+                        </pic:blipFill>
+                        <pic:spPr>
+                          <a:xfrm>
+                            <a:off x="0" y="0"/>
+                            <a:ext cx="1485028" cy="575734"/>
+                          </a:xfrm>
+                          <a:prstGeom prst="rect">
+                            <a:avLst/>
+                          </a:prstGeom>
+                        </pic:spPr>
+                      </pic:pic>
+                    </a:graphicData>
+                  </a:graphic>
+                  <wp14:sizeRelH relativeFrom="page">
+                    <wp14:pctWidth>0</wp14:pctWidth>
+                  </wp14:sizeRelH>
+                  <wp14:sizeRelV relativeFrom="page">
+                    <wp14:pctHeight>0</wp14:pctHeight>
+                  </wp14:sizeRelV>
+                </wp:anchor>
+              </w:drawing>
+            </w:r>
+          </w:p>
+          <w:p>
+            <w:pPr>
+              <w:rPr>
+                <w:b/>
+              </w:rPr>
+            </w:pPr>
+          </w:p>
+          <w:p>
+            <w:pPr>
+              <w:rPr>
+                <w:b/>
+              </w:rPr>
+            </w:pPr>
+            <w:r>
+              <w:rPr>
+                <w:noProof/>
+              </w:rPr>
+              <w:drawing>
+                <wp:anchor distT="0" distB="0" distL="114300" distR="114300" simplePos="0" relativeHeight="251701248" behindDoc="0" locked="0" layoutInCell="1" allowOverlap="1" wp14:anchorId="4AAEA28B">
+                  <wp:simplePos x="0" y="0"/>
+                  <wp:positionH relativeFrom="column">
+                    <wp:posOffset>813858</wp:posOffset>
+                  </wp:positionH>
+                  <wp:positionV relativeFrom="paragraph">
+                    <wp:posOffset>174414</wp:posOffset>
+                  </wp:positionV>
+                  <wp:extent cx="1497965" cy="794385"/>
+                  <wp:effectExtent l="0" t="0" r="6985" b="5715"/>
+                  <wp:wrapThrough wrapText="bothSides">
+                    <wp:wrapPolygon edited="0">
+                      <wp:start x="0" y="0"/>
+                      <wp:lineTo x="0" y="21237"/>
+                      <wp:lineTo x="21426" y="21237"/>
+                      <wp:lineTo x="21426" y="0"/>
+                      <wp:lineTo x="0" y="0"/>
+                    </wp:wrapPolygon>
+                  </wp:wrapThrough>
+                  <wp:docPr id="50" name="Picture 50"/>
+                  <wp:cNvGraphicFramePr>
+                    <a:graphicFrameLocks xmlns:a="http://schemas.openxmlformats.org/drawingml/2006/main" noChangeAspect="1"/>
+                  </wp:cNvGraphicFramePr>
+                  <a:graphic xmlns:a="http://schemas.openxmlformats.org/drawingml/2006/main">
+                    <a:graphicData uri="http://schemas.openxmlformats.org/drawingml/2006/picture">
+                      <pic:pic xmlns:pic="http://schemas.openxmlformats.org/drawingml/2006/picture">
+                        <pic:nvPicPr>
+                          <pic:cNvPr id="1" name=""/>
+                          <pic:cNvPicPr/>
+                        </pic:nvPicPr>
+                        <pic:blipFill>
+                          <a:blip r:embed="rId14">
+                            <a:extLst>
+                              <a:ext uri="{28A0092B-C50C-407E-A947-70E740481C1C}">
+                                <a14:useLocalDpi xmlns:a14="http://schemas.microsoft.com/office/drawing/2010/main" val="0"/>
+                              </a:ext>
+                            </a:extLst>
+                          </a:blip>
+                          <a:stretch>
+                            <a:fillRect/>
+                          </a:stretch>
+                        </pic:blipFill>
+                        <pic:spPr>
+                          <a:xfrm>
+                            <a:off x="0" y="0"/>
+                            <a:ext cx="1497965" cy="794385"/>
+                          </a:xfrm>
+                          <a:prstGeom prst="rect">
+                            <a:avLst/>
+                          </a:prstGeom>
+                        </pic:spPr>
+                      </pic:pic>
+                    </a:graphicData>
+                  </a:graphic>
+                  <wp14:sizeRelH relativeFrom="page">
+                    <wp14:pctWidth>0</wp14:pctWidth>
+                  </wp14:sizeRelH>
+                  <wp14:sizeRelV relativeFrom="page">
+                    <wp14:pctHeight>0</wp14:pctHeight>
+                  </wp14:sizeRelV>
+                </wp:anchor>
+              </w:drawing>
+            </w:r>
+          </w:p>
+          <w:p>
+            <w:pPr>
+              <w:rPr>
+                <w:b/>
+              </w:rPr>
+            </w:pPr>
+          </w:p>
+          <w:p>
+            <w:pPr>
+              <w:rPr>
+                <w:b/>
+              </w:rPr>
+            </w:pPr>
+          </w:p>
+          <w:p>
+            <w:pPr>
+              <w:rPr>
+                <w:b/>
+              </w:rPr>
+            </w:pPr>
+          </w:p>
+          <w:p>
+            <w:pPr>
+              <w:rPr>
+                <w:b/>
+              </w:rPr>
+            </w:pPr>
+          </w:p>
+          <w:p>
+            <w:pPr>
+              <w:rPr>
+                <w:b/>
+              </w:rPr>
+            </w:pPr>
+          </w:p>
+          <w:p>
+            <w:r>
+              <w:t xml:space="preserve">Success: The battery capacity will change the parameter batteryLevel in the robot class. This will be changed in the listView, which is in the simulator view through the use of a listener. </w:t>
+            </w:r>
+          </w:p>
+          <w:p>
+            <w:pPr>
+              <w:rPr>
+                <w:b/>
+              </w:rPr>
+            </w:pPr>
+          </w:p>
+        </w:tc>
+      </w:tr>
+      <w:tr>
+        <w:tc>
+          <w:tcPr>
+            <w:tcW w:w="1759" w:type="dxa"/>
+          </w:tcPr>
+          <w:p>
+            <w:r>
+              <w:t xml:space="preserve">Set Charge rate </w:t>
+            </w:r>
+          </w:p>
+        </w:tc>
+        <w:tc>
+          <w:tcPr>
+            <w:tcW w:w="3318" w:type="dxa"/>
+          </w:tcPr>
+          <w:p>
+            <w:r>
+              <w:t xml:space="preserve">Setting the charge rate will create a console output of the slider value. This means that the value that is holding the charge rate will be assigned to the value of the slider. By doing this the charge rate is set. </w:t>
+            </w:r>
+          </w:p>
+          <w:p>
+            <w:pPr>
+              <w:rPr>
+                <w:b/>
+              </w:rPr>
+            </w:pPr>
+          </w:p>
+        </w:tc>
+        <w:tc>
+          <w:tcPr>
+            <w:tcW w:w="4876" w:type="dxa"/>
+          </w:tcPr>
+          <w:p>
+            <w:r>
+              <w:t>Success: The charge rate is set. It is assigned to the parameter chargeRate</w:t>
+            </w:r>
+            <w:r>
+              <w:t xml:space="preserve">. The value of chargeRate is logged to the console. </w:t>
+            </w:r>
+          </w:p>
+          <w:p>
+            <w:r>
+              <w:rPr>
+                <w:noProof/>
+              </w:rPr>
+              <w:drawing>
+                <wp:anchor distT="0" distB="0" distL="114300" distR="114300" simplePos="0" relativeHeight="251702272" behindDoc="0" locked="0" layoutInCell="1" allowOverlap="1" wp14:anchorId="2E0BF347">
+                  <wp:simplePos x="0" y="0"/>
+                  <wp:positionH relativeFrom="column">
+                    <wp:posOffset>533823</wp:posOffset>
+                  </wp:positionH>
+                  <wp:positionV relativeFrom="paragraph">
+                    <wp:posOffset>63289</wp:posOffset>
+                  </wp:positionV>
+                  <wp:extent cx="1692910" cy="675005"/>
+                  <wp:effectExtent l="0" t="0" r="2540" b="0"/>
+                  <wp:wrapThrough wrapText="bothSides">
+                    <wp:wrapPolygon edited="0">
+                      <wp:start x="0" y="0"/>
+                      <wp:lineTo x="0" y="20726"/>
+                      <wp:lineTo x="21389" y="20726"/>
+                      <wp:lineTo x="21389" y="0"/>
+                      <wp:lineTo x="0" y="0"/>
+                    </wp:wrapPolygon>
+                  </wp:wrapThrough>
+                  <wp:docPr id="51" name="Picture 51"/>
+                  <wp:cNvGraphicFramePr>
+                    <a:graphicFrameLocks xmlns:a="http://schemas.openxmlformats.org/drawingml/2006/main" noChangeAspect="1"/>
+                  </wp:cNvGraphicFramePr>
+                  <a:graphic xmlns:a="http://schemas.openxmlformats.org/drawingml/2006/main">
+                    <a:graphicData uri="http://schemas.openxmlformats.org/drawingml/2006/picture">
+                      <pic:pic xmlns:pic="http://schemas.openxmlformats.org/drawingml/2006/picture">
+                        <pic:nvPicPr>
+                          <pic:cNvPr id="1" name=""/>
+                          <pic:cNvPicPr/>
+                        </pic:nvPicPr>
+                        <pic:blipFill>
+                          <a:blip r:embed="rId15">
+                            <a:extLst>
+                              <a:ext uri="{28A0092B-C50C-407E-A947-70E740481C1C}">
+                                <a14:useLocalDpi xmlns:a14="http://schemas.microsoft.com/office/drawing/2010/main" val="0"/>
+                              </a:ext>
+                            </a:extLst>
+                          </a:blip>
+                          <a:stretch>
+                            <a:fillRect/>
+                          </a:stretch>
+                        </pic:blipFill>
+                        <pic:spPr>
+                          <a:xfrm>
+                            <a:off x="0" y="0"/>
+                            <a:ext cx="1692910" cy="675005"/>
+                          </a:xfrm>
+                          <a:prstGeom prst="rect">
+                            <a:avLst/>
+                          </a:prstGeom>
+                        </pic:spPr>
+                      </pic:pic>
+                    </a:graphicData>
+                  </a:graphic>
+                  <wp14:sizeRelH relativeFrom="page">
+                    <wp14:pctWidth>0</wp14:pctWidth>
+                  </wp14:sizeRelH>
+                  <wp14:sizeRelV relativeFrom="page">
+                    <wp14:pctHeight>0</wp14:pctHeight>
+                  </wp14:sizeRelV>
+                </wp:anchor>
+              </w:drawing>
+            </w:r>
+          </w:p>
+          <w:p/>
+          <w:p/>
+          <w:p/>
+          <w:p>
+            <w:r>
+              <w:rPr>
+                <w:noProof/>
+              </w:rPr>
+              <w:drawing>
+                <wp:anchor distT="0" distB="0" distL="114300" distR="114300" simplePos="0" relativeHeight="251703296" behindDoc="0" locked="0" layoutInCell="1" allowOverlap="1" wp14:anchorId="69B2941F">
+                  <wp:simplePos x="0" y="0"/>
+                  <wp:positionH relativeFrom="column">
+                    <wp:posOffset>745701</wp:posOffset>
+                  </wp:positionH>
+                  <wp:positionV relativeFrom="paragraph">
+                    <wp:posOffset>86995</wp:posOffset>
+                  </wp:positionV>
+                  <wp:extent cx="1209675" cy="571500"/>
+                  <wp:effectExtent l="0" t="0" r="9525" b="0"/>
+                  <wp:wrapThrough wrapText="bothSides">
+                    <wp:wrapPolygon edited="0">
+                      <wp:start x="0" y="0"/>
+                      <wp:lineTo x="0" y="20880"/>
+                      <wp:lineTo x="21430" y="20880"/>
+                      <wp:lineTo x="21430" y="0"/>
+                      <wp:lineTo x="0" y="0"/>
+                    </wp:wrapPolygon>
+                  </wp:wrapThrough>
+                  <wp:docPr id="52" name="Picture 52"/>
+                  <wp:cNvGraphicFramePr>
+                    <a:graphicFrameLocks xmlns:a="http://schemas.openxmlformats.org/drawingml/2006/main" noChangeAspect="1"/>
+                  </wp:cNvGraphicFramePr>
+                  <a:graphic xmlns:a="http://schemas.openxmlformats.org/drawingml/2006/main">
+                    <a:graphicData uri="http://schemas.openxmlformats.org/drawingml/2006/picture">
+                      <pic:pic xmlns:pic="http://schemas.openxmlformats.org/drawingml/2006/picture">
+                        <pic:nvPicPr>
+                          <pic:cNvPr id="1" name=""/>
+                          <pic:cNvPicPr/>
+                        </pic:nvPicPr>
+                        <pic:blipFill>
+                          <a:blip r:embed="rId16">
+                            <a:extLst>
+                              <a:ext uri="{28A0092B-C50C-407E-A947-70E740481C1C}">
+                                <a14:useLocalDpi xmlns:a14="http://schemas.microsoft.com/office/drawing/2010/main" val="0"/>
+                              </a:ext>
+                            </a:extLst>
+                          </a:blip>
+                          <a:stretch>
+                            <a:fillRect/>
+                          </a:stretch>
+                        </pic:blipFill>
+                        <pic:spPr>
+                          <a:xfrm>
+                            <a:off x="0" y="0"/>
+                            <a:ext cx="1209675" cy="571500"/>
+                          </a:xfrm>
+                          <a:prstGeom prst="rect">
+                            <a:avLst/>
+                          </a:prstGeom>
+                        </pic:spPr>
+                      </pic:pic>
+                    </a:graphicData>
+                  </a:graphic>
+                  <wp14:sizeRelH relativeFrom="page">
+                    <wp14:pctWidth>0</wp14:pctWidth>
+                  </wp14:sizeRelH>
+                  <wp14:sizeRelV relativeFrom="page">
+                    <wp14:pctHeight>0</wp14:pctHeight>
+                  </wp14:sizeRelV>
+                </wp:anchor>
+              </w:drawing>
+            </w:r>
+          </w:p>
+          <w:p/>
+          <w:p/>
+          <w:p/>
+        </w:tc>
+      </w:tr>
+      <w:tr>
+        <w:tc>
+          <w:tcPr>
+            <w:tcW w:w="1759" w:type="dxa"/>
+          </w:tcPr>
+          <w:p>
+            <w:r>
+              <w:t>Pressing ‘Start’ will display the simulator view</w:t>
+            </w:r>
+          </w:p>
+        </w:tc>
+        <w:tc>
+          <w:tcPr>
+            <w:tcW w:w="3318" w:type="dxa"/>
+          </w:tcPr>
+          <w:p>
+            <w:r>
+              <w:t xml:space="preserve">Pressing start will display the same grid as shown in the main scene, however, it will be in a separate window, and the user interface surrounding the grid will be changed. </w:t>
+            </w:r>
+          </w:p>
+          <w:p>
+            <w:pPr>
+              <w:rPr>
+                <w:b/>
+              </w:rPr>
+            </w:pPr>
+          </w:p>
+          <w:p>
+            <w:pPr>
+              <w:rPr>
+                <w:b/>
+              </w:rPr>
+            </w:pPr>
+          </w:p>
+          <w:p>
+            <w:pPr>
+              <w:rPr>
+                <w:b/>
+              </w:rPr>
+            </w:pPr>
+          </w:p>
+        </w:tc>
+        <w:tc>
+          <w:tcPr>
+            <w:tcW w:w="4876" w:type="dxa"/>
+          </w:tcPr>
+          <w:p>
+            <w:pPr>
+              <w:rPr>
+                <w:b/>
+              </w:rPr>
+            </w:pPr>
+            <w:r>
+              <w:rPr>
+                <w:noProof/>
+              </w:rPr>
+              <w:drawing>
+                <wp:anchor distT="0" distB="0" distL="114300" distR="114300" simplePos="0" relativeHeight="251704320" behindDoc="0" locked="0" layoutInCell="1" allowOverlap="1" wp14:anchorId="3FFB0210">
+                  <wp:simplePos x="0" y="0"/>
+                  <wp:positionH relativeFrom="column">
+                    <wp:posOffset>-59055</wp:posOffset>
+                  </wp:positionH>
+                  <wp:positionV relativeFrom="paragraph">
+                    <wp:posOffset>26670</wp:posOffset>
+                  </wp:positionV>
+                  <wp:extent cx="2048510" cy="1096010"/>
+                  <wp:effectExtent l="0" t="0" r="8890" b="8890"/>
+                  <wp:wrapThrough wrapText="bothSides">
+                    <wp:wrapPolygon edited="0">
+                      <wp:start x="0" y="0"/>
+                      <wp:lineTo x="0" y="21400"/>
+                      <wp:lineTo x="21493" y="21400"/>
+                      <wp:lineTo x="21493" y="0"/>
+                      <wp:lineTo x="0" y="0"/>
+                    </wp:wrapPolygon>
+                  </wp:wrapThrough>
+                  <wp:docPr id="53" name="Picture 53"/>
+                  <wp:cNvGraphicFramePr>
+                    <a:graphicFrameLocks xmlns:a="http://schemas.openxmlformats.org/drawingml/2006/main" noChangeAspect="1"/>
+                  </wp:cNvGraphicFramePr>
+                  <a:graphic xmlns:a="http://schemas.openxmlformats.org/drawingml/2006/main">
+                    <a:graphicData uri="http://schemas.openxmlformats.org/drawingml/2006/picture">
+                      <pic:pic xmlns:pic="http://schemas.openxmlformats.org/drawingml/2006/picture">
+                        <pic:nvPicPr>
+                          <pic:cNvPr id="1" name=""/>
+                          <pic:cNvPicPr/>
+                        </pic:nvPicPr>
+                        <pic:blipFill>
+                          <a:blip r:embed="rId17" cstate="print">
+                            <a:extLst>
+                              <a:ext uri="{28A0092B-C50C-407E-A947-70E740481C1C}">
+                                <a14:useLocalDpi xmlns:a14="http://schemas.microsoft.com/office/drawing/2010/main" val="0"/>
+                              </a:ext>
+                            </a:extLst>
+                          </a:blip>
+                          <a:stretch>
+                            <a:fillRect/>
+                          </a:stretch>
+                        </pic:blipFill>
+                        <pic:spPr>
+                          <a:xfrm>
+                            <a:off x="0" y="0"/>
+                            <a:ext cx="2048510" cy="1096010"/>
+                          </a:xfrm>
+                          <a:prstGeom prst="rect">
+                            <a:avLst/>
+                          </a:prstGeom>
+                        </pic:spPr>
+                      </pic:pic>
+                    </a:graphicData>
+                  </a:graphic>
+                  <wp14:sizeRelH relativeFrom="page">
+                    <wp14:pctWidth>0</wp14:pctWidth>
+                  </wp14:sizeRelH>
+                  <wp14:sizeRelV relativeFrom="page">
+                    <wp14:pctHeight>0</wp14:pctHeight>
+                  </wp14:sizeRelV>
+                </wp:anchor>
+              </w:drawing>
+            </w:r>
+          </w:p>
+          <w:p>
+            <w:pPr>
+              <w:rPr>
+                <w:b/>
+              </w:rPr>
+            </w:pPr>
+          </w:p>
+          <w:p>
+            <w:pPr>
+              <w:rPr>
+                <w:b/>
+              </w:rPr>
+            </w:pPr>
+          </w:p>
+          <w:p>
+            <w:pPr>
+              <w:rPr>
+                <w:b/>
+              </w:rPr>
+            </w:pPr>
+          </w:p>
+          <w:p>
+            <w:pPr>
+              <w:rPr>
+                <w:b/>
+              </w:rPr>
+            </w:pPr>
+          </w:p>
+          <w:p>
+            <w:pPr>
+              <w:rPr>
+                <w:b/>
+              </w:rPr>
+            </w:pPr>
+            <w:r>
+              <w:rPr>
+                <w:noProof/>
+              </w:rPr>
+              <w:drawing>
+                <wp:anchor distT="0" distB="0" distL="114300" distR="114300" simplePos="0" relativeHeight="251705344" behindDoc="0" locked="0" layoutInCell="1" allowOverlap="1" wp14:anchorId="4D1FD0D2">
+                  <wp:simplePos x="0" y="0"/>
+                  <wp:positionH relativeFrom="column">
+                    <wp:posOffset>700567</wp:posOffset>
+                  </wp:positionH>
+                  <wp:positionV relativeFrom="paragraph">
+                    <wp:posOffset>193358</wp:posOffset>
+                  </wp:positionV>
+                  <wp:extent cx="2317906" cy="1238250"/>
+                  <wp:effectExtent l="0" t="0" r="6350" b="0"/>
+                  <wp:wrapThrough wrapText="bothSides">
+                    <wp:wrapPolygon edited="0">
+                      <wp:start x="0" y="0"/>
+                      <wp:lineTo x="0" y="21268"/>
+                      <wp:lineTo x="21482" y="21268"/>
+                      <wp:lineTo x="21482" y="0"/>
+                      <wp:lineTo x="0" y="0"/>
+                    </wp:wrapPolygon>
+                  </wp:wrapThrough>
+                  <wp:docPr id="55" name="Picture 55"/>
+                  <wp:cNvGraphicFramePr>
+                    <a:graphicFrameLocks xmlns:a="http://schemas.openxmlformats.org/drawingml/2006/main" noChangeAspect="1"/>
+                  </wp:cNvGraphicFramePr>
+                  <a:graphic xmlns:a="http://schemas.openxmlformats.org/drawingml/2006/main">
+                    <a:graphicData uri="http://schemas.openxmlformats.org/drawingml/2006/picture">
+                      <pic:pic xmlns:pic="http://schemas.openxmlformats.org/drawingml/2006/picture">
+                        <pic:nvPicPr>
+                          <pic:cNvPr id="1" name=""/>
+                          <pic:cNvPicPr/>
+                        </pic:nvPicPr>
+                        <pic:blipFill>
+                          <a:blip r:embed="rId18" cstate="print">
+                            <a:extLst>
+                              <a:ext uri="{28A0092B-C50C-407E-A947-70E740481C1C}">
+                                <a14:useLocalDpi xmlns:a14="http://schemas.microsoft.com/office/drawing/2010/main" val="0"/>
+                              </a:ext>
+                            </a:extLst>
+                          </a:blip>
+                          <a:stretch>
+                            <a:fillRect/>
+                          </a:stretch>
+                        </pic:blipFill>
+                        <pic:spPr>
+                          <a:xfrm>
+                            <a:off x="0" y="0"/>
+                            <a:ext cx="2317906" cy="1238250"/>
+                          </a:xfrm>
+                          <a:prstGeom prst="rect">
+                            <a:avLst/>
+                          </a:prstGeom>
+                        </pic:spPr>
+                      </pic:pic>
+                    </a:graphicData>
+                  </a:graphic>
+                  <wp14:sizeRelH relativeFrom="page">
+                    <wp14:pctWidth>0</wp14:pctWidth>
+                  </wp14:sizeRelH>
+                  <wp14:sizeRelV relativeFrom="page">
+                    <wp14:pctHeight>0</wp14:pctHeight>
+                  </wp14:sizeRelV>
+                </wp:anchor>
+              </w:drawing>
+            </w:r>
+          </w:p>
+          <w:p>
+            <w:pPr>
+              <w:rPr>
+                <w:b/>
+              </w:rPr>
+            </w:pPr>
+          </w:p>
+          <w:p>
+            <w:pPr>
+              <w:rPr>
+                <w:b/>
+              </w:rPr>
+            </w:pPr>
+          </w:p>
+          <w:p>
+            <w:pPr>
+              <w:rPr>
+                <w:b/>
+              </w:rPr>
+            </w:pPr>
+          </w:p>
+          <w:p>
+            <w:pPr>
+              <w:rPr>
+                <w:b/>
+              </w:rPr>
+            </w:pPr>
+          </w:p>
+          <w:p>
+            <w:pPr>
+              <w:rPr>
+                <w:b/>
+              </w:rPr>
+            </w:pPr>
+          </w:p>
+          <w:p>
+            <w:pPr>
+              <w:rPr>
+                <w:b/>
+              </w:rPr>
+            </w:pPr>
+          </w:p>
+          <w:p>
+            <w:pPr>
+              <w:rPr>
+                <w:b/>
+              </w:rPr>
+            </w:pPr>
+          </w:p>
+          <w:p>
+            <w:r>
+              <w:t xml:space="preserve">Success, the simulator view, with the same grid, is shown. </w:t>
+            </w:r>
+          </w:p>
+        </w:tc>
+      </w:tr>
+      <w:tr>
+        <w:tc>
+          <w:tcPr>
+            <w:tcW w:w="1759" w:type="dxa"/>
+          </w:tcPr>
+          <w:p>
+            <w:r>
+              <w:lastRenderedPageBreak/>
+              <w:t>Robots are animated when pressing ‘1 Tick’</w:t>
+            </w:r>
+          </w:p>
+        </w:tc>
+        <w:tc>
+          <w:tcPr>
+            <w:tcW w:w="3318" w:type="dxa"/>
+          </w:tcPr>
+          <w:p>
+            <w:r>
+              <w:t xml:space="preserve">Pressing one tick will mean that the robots will shift cells, moving from the current cell in the gridpane to the next cell. </w:t>
+            </w:r>
+          </w:p>
+          <w:p/>
+          <w:p>
+            <w:r>
+              <w:t>The shapes should be removed in the current cell, and after pressing the ‘1 Tick’ button, the same shape should be redrawn in the next cell.</w:t>
+            </w:r>
+          </w:p>
+        </w:tc>
+        <w:tc>
+          <w:tcPr>
+            <w:tcW w:w="4876" w:type="dxa"/>
+          </w:tcPr>
+          <w:p>
+            <w:pPr>
+              <w:rPr>
+                <w:b/>
+              </w:rPr>
+            </w:pPr>
+            <w:r>
+              <w:rPr>
+                <w:b/>
+              </w:rPr>
+              <w:t xml:space="preserve">Prior to pressing ‘1 Tick’ </w:t>
+            </w:r>
+          </w:p>
+          <w:p>
+            <w:pPr>
+              <w:rPr>
+                <w:b/>
+              </w:rPr>
+            </w:pPr>
+            <w:r>
+              <w:rPr>
+                <w:noProof/>
+              </w:rPr>
+              <w:drawing>
+                <wp:anchor distT="0" distB="0" distL="114300" distR="114300" simplePos="0" relativeHeight="251706368" behindDoc="0" locked="0" layoutInCell="1" allowOverlap="1" wp14:anchorId="122610D9">
+                  <wp:simplePos x="0" y="0"/>
+                  <wp:positionH relativeFrom="column">
+                    <wp:posOffset>474345</wp:posOffset>
+                  </wp:positionH>
+                  <wp:positionV relativeFrom="paragraph">
+                    <wp:posOffset>47625</wp:posOffset>
+                  </wp:positionV>
+                  <wp:extent cx="2223883" cy="1183640"/>
+                  <wp:effectExtent l="0" t="0" r="5080" b="0"/>
+                  <wp:wrapThrough wrapText="bothSides">
+                    <wp:wrapPolygon edited="0">
+                      <wp:start x="0" y="0"/>
+                      <wp:lineTo x="0" y="21206"/>
+                      <wp:lineTo x="21464" y="21206"/>
+                      <wp:lineTo x="21464" y="0"/>
+                      <wp:lineTo x="0" y="0"/>
+                    </wp:wrapPolygon>
+                  </wp:wrapThrough>
+                  <wp:docPr id="56" name="Picture 56"/>
+                  <wp:cNvGraphicFramePr>
+                    <a:graphicFrameLocks xmlns:a="http://schemas.openxmlformats.org/drawingml/2006/main" noChangeAspect="1"/>
+                  </wp:cNvGraphicFramePr>
+                  <a:graphic xmlns:a="http://schemas.openxmlformats.org/drawingml/2006/main">
+                    <a:graphicData uri="http://schemas.openxmlformats.org/drawingml/2006/picture">
+                      <pic:pic xmlns:pic="http://schemas.openxmlformats.org/drawingml/2006/picture">
+                        <pic:nvPicPr>
+                          <pic:cNvPr id="1" name=""/>
+                          <pic:cNvPicPr/>
+                        </pic:nvPicPr>
+                        <pic:blipFill>
+                          <a:blip r:embed="rId19" cstate="print">
+                            <a:extLst>
+                              <a:ext uri="{28A0092B-C50C-407E-A947-70E740481C1C}">
+                                <a14:useLocalDpi xmlns:a14="http://schemas.microsoft.com/office/drawing/2010/main" val="0"/>
+                              </a:ext>
+                            </a:extLst>
+                          </a:blip>
+                          <a:stretch>
+                            <a:fillRect/>
+                          </a:stretch>
+                        </pic:blipFill>
+                        <pic:spPr>
+                          <a:xfrm>
+                            <a:off x="0" y="0"/>
+                            <a:ext cx="2223883" cy="1183640"/>
+                          </a:xfrm>
+                          <a:prstGeom prst="rect">
+                            <a:avLst/>
+                          </a:prstGeom>
+                        </pic:spPr>
+                      </pic:pic>
+                    </a:graphicData>
+                  </a:graphic>
+                  <wp14:sizeRelH relativeFrom="page">
+                    <wp14:pctWidth>0</wp14:pctWidth>
+                  </wp14:sizeRelH>
+                  <wp14:sizeRelV relativeFrom="page">
+                    <wp14:pctHeight>0</wp14:pctHeight>
+                  </wp14:sizeRelV>
+                </wp:anchor>
+              </w:drawing>
+            </w:r>
+          </w:p>
+          <w:p>
+            <w:pPr>
+              <w:rPr>
+                <w:b/>
+              </w:rPr>
+            </w:pPr>
+          </w:p>
+          <w:p>
+            <w:pPr>
+              <w:rPr>
+                <w:b/>
+              </w:rPr>
+            </w:pPr>
+          </w:p>
+          <w:p>
+            <w:pPr>
+              <w:rPr>
+                <w:b/>
+              </w:rPr>
+            </w:pPr>
+          </w:p>
+          <w:p>
+            <w:pPr>
+              <w:rPr>
+                <w:b/>
+              </w:rPr>
+            </w:pPr>
+          </w:p>
+          <w:p>
+            <w:pPr>
+              <w:rPr>
+                <w:b/>
+              </w:rPr>
+            </w:pPr>
+          </w:p>
+          <w:p>
+            <w:pPr>
+              <w:rPr>
+                <w:b/>
+              </w:rPr>
+            </w:pPr>
+          </w:p>
+          <w:p>
+            <w:pPr>
+              <w:rPr>
+                <w:b/>
+              </w:rPr>
+            </w:pPr>
+          </w:p>
+          <w:p>
+            <w:pPr>
+              <w:tabs>
+                <w:tab w:val="left" w:pos="1480"/>
+              </w:tabs>
+              <w:rPr>
+                <w:b/>
+              </w:rPr>
+            </w:pPr>
+            <w:r>
+              <w:rPr>
+                <w:b/>
+              </w:rPr>
+              <w:t>After pressing ‘1 Tick’</w:t>
+            </w:r>
+          </w:p>
+          <w:p>
+            <w:pPr>
+              <w:tabs>
+                <w:tab w:val="left" w:pos="1480"/>
+              </w:tabs>
+              <w:rPr>
+                <w:b/>
+              </w:rPr>
+            </w:pPr>
+            <w:r>
+              <w:rPr>
+                <w:b/>
+              </w:rPr>
+              <w:tab/>
+            </w:r>
+          </w:p>
+          <w:p>
+            <w:pPr>
+              <w:tabs>
+                <w:tab w:val="left" w:pos="1480"/>
+              </w:tabs>
+              <w:rPr>
+                <w:b/>
+              </w:rPr>
+            </w:pPr>
+          </w:p>
+          <w:p>
+            <w:pPr>
+              <w:tabs>
+                <w:tab w:val="left" w:pos="1480"/>
+              </w:tabs>
+              <w:rPr>
+                <w:b/>
+              </w:rPr>
+            </w:pPr>
+          </w:p>
+          <w:p>
+            <w:pPr>
+              <w:rPr>
+                <w:b/>
+              </w:rPr>
+            </w:pPr>
+          </w:p>
+        </w:tc>
+      </w:tr>
+      <w:tr>
+        <w:tc>
+          <w:tcPr>
+            <w:tcW w:w="1759" w:type="dxa"/>
+          </w:tcPr>
+          <w:p>
+            <w:r>
+              <w:t>Show robot robot information in the robot listView. In the Simulator view.</w:t>
+            </w:r>
+          </w:p>
+        </w:tc>
+        <w:tc>
+          <w:tcPr>
+            <w:tcW w:w="3318" w:type="dxa"/>
+          </w:tcPr>
+          <w:p>
+            <w:r>
+              <w:t>The addition of robots in the simulator view should mean that the parameters holding the data regarding the robots are updated.</w:t>
+            </w:r>
+          </w:p>
+          <w:p/>
+          <w:p>
+            <w:r>
+              <w:t>These parameters should be shown in the listView.</w:t>
+            </w:r>
+          </w:p>
+          <w:p/>
+          <w:p>
+            <w:r>
+              <w:t>The parameters to display are:</w:t>
+            </w:r>
+          </w:p>
+          <w:p>
+            <w:pPr>
+              <w:pStyle w:val="ListParagraph"/>
+              <w:numPr>
+                <w:ilvl w:val="0"/>
+                <w:numId w:val="5"/>
+              </w:numPr>
+            </w:pPr>
+            <w:proofErr w:type="spellStart"/>
+            <w:r>
+              <w:t>RobotID</w:t>
+            </w:r>
+            <w:proofErr w:type="spellEnd"/>
+          </w:p>
+          <w:p>
+            <w:pPr>
+              <w:pStyle w:val="ListParagraph"/>
+              <w:numPr>
+                <w:ilvl w:val="0"/>
+                <w:numId w:val="5"/>
+              </w:numPr>
+            </w:pPr>
+            <w:r>
+              <w:t>Charge Rate</w:t>
+            </w:r>
+          </w:p>
+          <w:p>
+            <w:pPr>
+              <w:pStyle w:val="ListParagraph"/>
+              <w:numPr>
+                <w:ilvl w:val="0"/>
+                <w:numId w:val="5"/>
+              </w:numPr>
+            </w:pPr>
+            <w:r>
+              <w:t>Coordinates</w:t>
+            </w:r>
+          </w:p>
+          <w:p/>
+          <w:p>
+            <w:r>
+              <w:t>The list should be formatted in such a way that each robot’s information is shown separately.</w:t>
+            </w:r>
+          </w:p>
+          <w:p>
+            <w:pPr>
+              <w:pStyle w:val="ListParagraph"/>
+            </w:pPr>
+          </w:p>
+        </w:tc>
+        <w:tc>
+          <w:tcPr>
+            <w:tcW w:w="4876" w:type="dxa"/>
+          </w:tcPr>
+          <w:p>
+            <w:pPr>
+              <w:rPr>
+                <w:noProof/>
+              </w:rPr>
+            </w:pPr>
+            <w:r>
+              <w:rPr>
+                <w:noProof/>
+              </w:rPr>
+              <w:t xml:space="preserve">Test failed. The list is not formatted correctly, and as a result, the information for each robot is not shown seperately, making it difficult to distinguish between the information regarding one robot and another. </w:t>
+            </w:r>
+          </w:p>
+          <w:p>
+            <w:pPr>
+              <w:rPr>
+                <w:b/>
+              </w:rPr>
+            </w:pPr>
+          </w:p>
+          <w:p>
+            <w:r>
+              <w:t xml:space="preserve">The coordinates value is also not shown, meaning that the code that has been implemented to carry this action is not correct. </w:t>
+            </w:r>
+          </w:p>
+          <w:p>
+            <w:r>
+              <w:rPr>
+                <w:noProof/>
+              </w:rPr>
+              <w:drawing>
+                <wp:anchor distT="0" distB="0" distL="114300" distR="114300" simplePos="0" relativeHeight="251707392" behindDoc="0" locked="0" layoutInCell="1" allowOverlap="1" wp14:anchorId="5098664B">
+                  <wp:simplePos x="0" y="0"/>
+                  <wp:positionH relativeFrom="column">
+                    <wp:posOffset>700405</wp:posOffset>
+                  </wp:positionH>
+                  <wp:positionV relativeFrom="paragraph">
+                    <wp:posOffset>52705</wp:posOffset>
+                  </wp:positionV>
+                  <wp:extent cx="1828800" cy="2419350"/>
+                  <wp:effectExtent l="0" t="0" r="0" b="0"/>
+                  <wp:wrapThrough wrapText="bothSides">
+                    <wp:wrapPolygon edited="0">
+                      <wp:start x="0" y="0"/>
+                      <wp:lineTo x="0" y="21430"/>
+                      <wp:lineTo x="21375" y="21430"/>
+                      <wp:lineTo x="21375" y="0"/>
+                      <wp:lineTo x="0" y="0"/>
+                    </wp:wrapPolygon>
+                  </wp:wrapThrough>
+                  <wp:docPr id="58" name="Picture 58"/>
+                  <wp:cNvGraphicFramePr>
+                    <a:graphicFrameLocks xmlns:a="http://schemas.openxmlformats.org/drawingml/2006/main" noChangeAspect="1"/>
+                  </wp:cNvGraphicFramePr>
+                  <a:graphic xmlns:a="http://schemas.openxmlformats.org/drawingml/2006/main">
+                    <a:graphicData uri="http://schemas.openxmlformats.org/drawingml/2006/picture">
+                      <pic:pic xmlns:pic="http://schemas.openxmlformats.org/drawingml/2006/picture">
+                        <pic:nvPicPr>
+                          <pic:cNvPr id="1" name=""/>
+                          <pic:cNvPicPr/>
+                        </pic:nvPicPr>
+                        <pic:blipFill>
+                          <a:blip r:embed="rId20">
+                            <a:extLst>
+                              <a:ext uri="{28A0092B-C50C-407E-A947-70E740481C1C}">
+                                <a14:useLocalDpi xmlns:a14="http://schemas.microsoft.com/office/drawing/2010/main" val="0"/>
+                              </a:ext>
+                            </a:extLst>
+                          </a:blip>
+                          <a:stretch>
+                            <a:fillRect/>
+                          </a:stretch>
+                        </pic:blipFill>
+                        <pic:spPr>
+                          <a:xfrm>
+                            <a:off x="0" y="0"/>
+                            <a:ext cx="1828800" cy="2419350"/>
+                          </a:xfrm>
+                          <a:prstGeom prst="rect">
+                            <a:avLst/>
+                          </a:prstGeom>
+                        </pic:spPr>
+                      </pic:pic>
+                    </a:graphicData>
+                  </a:graphic>
+                  <wp14:sizeRelH relativeFrom="page">
+                    <wp14:pctWidth>0</wp14:pctWidth>
+                  </wp14:sizeRelH>
+                  <wp14:sizeRelV relativeFrom="page">
+                    <wp14:pctHeight>0</wp14:pctHeight>
+                  </wp14:sizeRelV>
+                </wp:anchor>
+              </w:drawing>
+            </w:r>
+          </w:p>
+          <w:p/>
+        </w:tc>
+      </w:tr>
+    </w:tbl>
     <w:p>
       <w:pPr>
         <w:tabs>
           <w:tab w:val="left" w:pos="2028"/>
         </w:tabs>
       </w:pPr>
-      <w:r>
-        <w:tab/>
-      </w:r>
     </w:p>
     <w:p>
       <w:pPr>
-        <w:tabs>
-          <w:tab w:val="left" w:pos="2028"/>
-        </w:tabs>
-      </w:pPr>
+        <w:pStyle w:val="Heading1"/>
+      </w:pPr>
+      <w:r>
+        <w:t>Discussion of the results</w:t>
+      </w:r>
     </w:p>
+    <w:p/>
     <w:p>
-      <w:pPr>
-        <w:tabs>
-          <w:tab w:val="left" w:pos="2028"/>
-        </w:tabs>
-      </w:pPr>
+      <w:r>
+        <w:t>The results of the experiments show that</w:t>
+      </w:r>
+      <w:r>
+        <w:t xml:space="preserve"> most of</w:t>
+      </w:r>
+      <w:r>
+        <w:t xml:space="preserve"> our system is working as intended. Every feature that has been experimented works to some extent. Some features, such as the listView shown in the simulator view, for the robot information, does not work as intended. This is a result of time constraints and lacking the knowledge to update the Coordinates of the robot in real time. The tests </w:t>
+      </w:r>
+      <w:r>
+        <w:t>have</w:t>
+      </w:r>
+      <w:r>
+        <w:t xml:space="preserve"> shown us that there are some inadequacies in our code, as some parts do not perform the function that is intended</w:t>
+      </w:r>
+      <w:r>
+        <w:t xml:space="preserve">, highlighting gaps in our knowledge. </w:t>
+      </w:r>
     </w:p>
-    <w:p>
-      <w:pPr>
-        <w:tabs>
-          <w:tab w:val="left" w:pos="2028"/>
-        </w:tabs>
-      </w:pPr>
-    </w:p>
-    <w:p>
-      <w:pPr>
-        <w:tabs>
-          <w:tab w:val="left" w:pos="2028"/>
-        </w:tabs>
-      </w:pPr>
-    </w:p>
-    <w:p>
-      <w:pPr>
-        <w:tabs>
-          <w:tab w:val="left" w:pos="2028"/>
-        </w:tabs>
-      </w:pPr>
-    </w:p>
-    <w:p>
-      <w:pPr>
-        <w:tabs>
-          <w:tab w:val="left" w:pos="2028"/>
-        </w:tabs>
-      </w:pPr>
-    </w:p>
-    <w:p>
-      <w:pPr>
-        <w:tabs>
-          <w:tab w:val="left" w:pos="2028"/>
-        </w:tabs>
-      </w:pPr>
-    </w:p>
-    <w:p>
-      <w:pPr>
-        <w:tabs>
-          <w:tab w:val="left" w:pos="2028"/>
-        </w:tabs>
-      </w:pPr>
-    </w:p>
+    <w:p/>
     <w:p>
       <w:pPr>
         <w:pStyle w:val="Heading1"/>
@@ -487,7 +2583,7 @@
           </mc:Choice>
           <mc:Fallback>
             <w:pict>
-              <v:shapetype w14:anchorId="1C71C351" id="_x0000_t87" coordsize="21600,21600" o:spt="87" adj="1800,10800" path="m21600,qx10800@0l10800@2qy0@11,10800@3l10800@1qy21600,21600e" filled="f">
+              <v:shapetype w14:anchorId="26D71AC4" id="_x0000_t87" coordsize="21600,21600" o:spt="87" adj="1800,10800" path="m21600,qx10800@0l10800@2qy0@11,10800@3l10800@1qy21600,21600e" filled="f">
                 <v:formulas>
                   <v:f eqn="val #0"/>
                   <v:f eqn="sum 21600 0 #0"/>
@@ -780,7 +2876,7 @@
           </mc:Choice>
           <mc:Fallback>
             <w:pict>
-              <v:shapetype w14:anchorId="7E693628" id="_x0000_t32" coordsize="21600,21600" o:spt="32" o:oned="t" path="m,l21600,21600e" filled="f">
+              <v:shapetype w14:anchorId="44694F86" id="_x0000_t32" coordsize="21600,21600" o:spt="32" o:oned="t" path="m,l21600,21600e" filled="f">
                 <v:path arrowok="t" fillok="f" o:connecttype="none"/>
                 <o:lock v:ext="edit" shapetype="t"/>
               </v:shapetype>
@@ -865,7 +2961,7 @@
           </mc:Choice>
           <mc:Fallback>
             <w:pict>
-              <v:shape w14:anchorId="0A964EA3" id="Straight Arrow Connector 4" o:spid="_x0000_s1026" type="#_x0000_t32" style="position:absolute;margin-left:-6.7pt;margin-top:11.55pt;width:16pt;height:33pt;flip:y;z-index:251662336;visibility:visible;mso-wrap-style:square;mso-width-percent:0;mso-height-percent:0;mso-wrap-distance-left:9pt;mso-wrap-distance-top:0;mso-wrap-distance-right:9pt;mso-wrap-distance-bottom:0;mso-position-horizontal:absolute;mso-position-horizontal-relative:right-margin-area;mso-position-vertical:absolute;mso-position-vertical-relative:text;mso-width-percent:0;mso-height-percent:0;mso-width-relative:margin;mso-height-relative:margin" o:gfxdata="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" strokecolor="black [3200]" strokeweight=".5pt">
+              <v:shape w14:anchorId="1CBDA216" id="Straight Arrow Connector 4" o:spid="_x0000_s1026" type="#_x0000_t32" style="position:absolute;margin-left:-6.7pt;margin-top:11.55pt;width:16pt;height:33pt;flip:y;z-index:251662336;visibility:visible;mso-wrap-style:square;mso-width-percent:0;mso-height-percent:0;mso-wrap-distance-left:9pt;mso-wrap-distance-top:0;mso-wrap-distance-right:9pt;mso-wrap-distance-bottom:0;mso-position-horizontal:absolute;mso-position-horizontal-relative:right-margin-area;mso-position-vertical:absolute;mso-position-vertical-relative:text;mso-width-percent:0;mso-height-percent:0;mso-width-relative:margin;mso-height-relative:margin" o:gfxdata="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" strokecolor="black [3200]" strokeweight=".5pt">
                 <v:stroke endarrow="block" joinstyle="miter"/>
                 <w10:wrap anchorx="margin"/>
               </v:shape>
@@ -901,7 +2997,7 @@
                     <pic:cNvPicPr/>
                   </pic:nvPicPr>
                   <pic:blipFill>
-                    <a:blip r:embed="rId7" cstate="print">
+                    <a:blip r:embed="rId21" cstate="print">
                       <a:extLst>
                         <a:ext uri="{28A0092B-C50C-407E-A947-70E740481C1C}">
                           <a14:useLocalDpi xmlns:a14="http://schemas.microsoft.com/office/drawing/2010/main" val="0"/>
@@ -987,21 +3083,12 @@
                                 <w:szCs w:val="16"/>
                               </w:rPr>
                             </w:pPr>
-                            <w:proofErr w:type="gramStart"/>
                             <w:r>
                               <w:rPr>
                                 <w:sz w:val="16"/>
                                 <w:szCs w:val="16"/>
                               </w:rPr>
-                              <w:t>‘.SIM</w:t>
-                            </w:r>
-                            <w:proofErr w:type="gramEnd"/>
-                            <w:r>
-                              <w:rPr>
-                                <w:sz w:val="16"/>
-                                <w:szCs w:val="16"/>
-                              </w:rPr>
-                              <w:t>’ File displayed here.</w:t>
+                              <w:t>‘.SIM’ File displayed here.</w:t>
                             </w:r>
                           </w:p>
                         </w:txbxContent>
@@ -1036,21 +3123,12 @@
                           <w:szCs w:val="16"/>
                         </w:rPr>
                       </w:pPr>
-                      <w:proofErr w:type="gramStart"/>
                       <w:r>
                         <w:rPr>
                           <w:sz w:val="16"/>
                           <w:szCs w:val="16"/>
                         </w:rPr>
-                        <w:t>‘.SIM</w:t>
-                      </w:r>
-                      <w:proofErr w:type="gramEnd"/>
-                      <w:r>
-                        <w:rPr>
-                          <w:sz w:val="16"/>
-                          <w:szCs w:val="16"/>
-                        </w:rPr>
-                        <w:t>’ File displayed here.</w:t>
+                        <w:t>‘.SIM’ File displayed here.</w:t>
                       </w:r>
                     </w:p>
                   </w:txbxContent>
@@ -1128,7 +3206,7 @@
           </mc:Choice>
           <mc:Fallback>
             <w:pict>
-              <v:shape w14:anchorId="4589DA5E" id="Straight Arrow Connector 6" o:spid="_x0000_s1026" type="#_x0000_t32" style="position:absolute;margin-left:-5pt;margin-top:9.5pt;width:19.8pt;height:3.6pt;flip:y;z-index:251664384;visibility:visible;mso-wrap-style:square;mso-width-percent:0;mso-height-percent:0;mso-wrap-distance-left:9pt;mso-wrap-distance-top:0;mso-wrap-distance-right:9pt;mso-wrap-distance-bottom:0;mso-position-horizontal:absolute;mso-position-horizontal-relative:right-margin-area;mso-position-vertical:absolute;mso-position-vertical-relative:text;mso-width-percent:0;mso-height-percent:0;mso-width-relative:margin;mso-height-relative:margin" o:gfxdata="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" strokecolor="black [3200]" strokeweight=".5pt">
+              <v:shape w14:anchorId="26D9A1C8" id="Straight Arrow Connector 6" o:spid="_x0000_s1026" type="#_x0000_t32" style="position:absolute;margin-left:-5pt;margin-top:9.5pt;width:19.8pt;height:3.6pt;flip:y;z-index:251664384;visibility:visible;mso-wrap-style:square;mso-width-percent:0;mso-height-percent:0;mso-wrap-distance-left:9pt;mso-wrap-distance-top:0;mso-wrap-distance-right:9pt;mso-wrap-distance-bottom:0;mso-position-horizontal:absolute;mso-position-horizontal-relative:right-margin-area;mso-position-vertical:absolute;mso-position-vertical-relative:text;mso-width-percent:0;mso-height-percent:0;mso-width-relative:margin;mso-height-relative:margin" o:gfxdata="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" strokecolor="black [3200]" strokeweight=".5pt">
                 <v:stroke endarrow="block" joinstyle="miter"/>
                 <w10:wrap anchorx="margin"/>
               </v:shape>
@@ -1204,7 +3282,7 @@
           </mc:Choice>
           <mc:Fallback>
             <w:pict>
-              <v:shape w14:anchorId="64804BCF" id="Straight Arrow Connector 8" o:spid="_x0000_s1026" type="#_x0000_t32" style="position:absolute;margin-left:-4.9pt;margin-top:18.45pt;width:24pt;height:18.65pt;z-index:251666432;visibility:visible;mso-wrap-style:square;mso-width-percent:0;mso-height-percent:0;mso-wrap-distance-left:9pt;mso-wrap-distance-top:0;mso-wrap-distance-right:9pt;mso-wrap-distance-bottom:0;mso-position-horizontal:absolute;mso-position-horizontal-relative:right-margin-area;mso-position-vertical:absolute;mso-position-vertical-relative:text;mso-width-percent:0;mso-height-percent:0;mso-width-relative:margin;mso-height-relative:margin" o:gfxdata="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" strokecolor="black [3200]" strokeweight=".5pt">
+              <v:shape w14:anchorId="0BDC1E59" id="Straight Arrow Connector 8" o:spid="_x0000_s1026" type="#_x0000_t32" style="position:absolute;margin-left:-4.9pt;margin-top:18.45pt;width:24pt;height:18.65pt;z-index:251666432;visibility:visible;mso-wrap-style:square;mso-width-percent:0;mso-height-percent:0;mso-wrap-distance-left:9pt;mso-wrap-distance-top:0;mso-wrap-distance-right:9pt;mso-wrap-distance-bottom:0;mso-position-horizontal:absolute;mso-position-horizontal-relative:right-margin-area;mso-position-vertical:absolute;mso-position-vertical-relative:text;mso-width-percent:0;mso-height-percent:0;mso-width-relative:margin;mso-height-relative:margin" o:gfxdata="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" strokecolor="black [3200]" strokeweight=".5pt">
                 <v:stroke endarrow="block" joinstyle="miter"/>
                 <w10:wrap anchorx="margin"/>
               </v:shape>
@@ -1270,23 +3348,7 @@
                                 <w:sz w:val="16"/>
                                 <w:szCs w:val="16"/>
                               </w:rPr>
-                              <w:t xml:space="preserve">Load the </w:t>
-                            </w:r>
-                            <w:proofErr w:type="gramStart"/>
-                            <w:r>
-                              <w:rPr>
-                                <w:sz w:val="16"/>
-                                <w:szCs w:val="16"/>
-                              </w:rPr>
-                              <w:t>‘.SIM</w:t>
-                            </w:r>
-                            <w:proofErr w:type="gramEnd"/>
-                            <w:r>
-                              <w:rPr>
-                                <w:sz w:val="16"/>
-                                <w:szCs w:val="16"/>
-                              </w:rPr>
-                              <w:t xml:space="preserve">’ </w:t>
+                              <w:t xml:space="preserve">Load the ‘.SIM’ </w:t>
                             </w:r>
                             <w:proofErr w:type="spellStart"/>
                             <w:r>
@@ -1335,23 +3397,7 @@
                           <w:sz w:val="16"/>
                           <w:szCs w:val="16"/>
                         </w:rPr>
-                        <w:t xml:space="preserve">Load the </w:t>
-                      </w:r>
-                      <w:proofErr w:type="gramStart"/>
-                      <w:r>
-                        <w:rPr>
-                          <w:sz w:val="16"/>
-                          <w:szCs w:val="16"/>
-                        </w:rPr>
-                        <w:t>‘.SIM</w:t>
-                      </w:r>
-                      <w:proofErr w:type="gramEnd"/>
-                      <w:r>
-                        <w:rPr>
-                          <w:sz w:val="16"/>
-                          <w:szCs w:val="16"/>
-                        </w:rPr>
-                        <w:t xml:space="preserve">’ </w:t>
+                        <w:t xml:space="preserve">Load the ‘.SIM’ </w:t>
                       </w:r>
                       <w:proofErr w:type="spellStart"/>
                       <w:r>
@@ -1438,7 +3484,7 @@
           </mc:Choice>
           <mc:Fallback>
             <w:pict>
-              <v:shape w14:anchorId="2A446BBD" id="Straight Arrow Connector 10" o:spid="_x0000_s1026" type="#_x0000_t32" style="position:absolute;margin-left:-11.5pt;margin-top:11.35pt;width:23.4pt;height:76.2pt;z-index:251668480;visibility:visible;mso-wrap-style:square;mso-width-percent:0;mso-height-percent:0;mso-wrap-distance-left:9pt;mso-wrap-distance-top:0;mso-wrap-distance-right:9pt;mso-wrap-distance-bottom:0;mso-position-horizontal:absolute;mso-position-horizontal-relative:right-margin-area;mso-position-vertical:absolute;mso-position-vertical-relative:text;mso-width-percent:0;mso-height-percent:0;mso-width-relative:margin;mso-height-relative:margin" o:gfxdata="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" strokecolor="black [3200]" strokeweight=".5pt">
+              <v:shape w14:anchorId="642740AE" id="Straight Arrow Connector 10" o:spid="_x0000_s1026" type="#_x0000_t32" style="position:absolute;margin-left:-11.5pt;margin-top:11.35pt;width:23.4pt;height:76.2pt;z-index:251668480;visibility:visible;mso-wrap-style:square;mso-width-percent:0;mso-height-percent:0;mso-wrap-distance-left:9pt;mso-wrap-distance-top:0;mso-wrap-distance-right:9pt;mso-wrap-distance-bottom:0;mso-position-horizontal:absolute;mso-position-horizontal-relative:right-margin-area;mso-position-vertical:absolute;mso-position-vertical-relative:text;mso-width-percent:0;mso-height-percent:0;mso-width-relative:margin;mso-height-relative:margin" o:gfxdata="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" strokecolor="black [3200]" strokeweight=".5pt">
                 <v:stroke endarrow="block" joinstyle="miter"/>
                 <w10:wrap anchorx="margin"/>
               </v:shape>
@@ -1510,7 +3556,7 @@
           </mc:Choice>
           <mc:Fallback>
             <w:pict>
-              <v:shape w14:anchorId="01EFDB6C" id="Straight Arrow Connector 19" o:spid="_x0000_s1026" type="#_x0000_t32" style="position:absolute;margin-left:134.4pt;margin-top:11.05pt;width:4.75pt;height:76.2pt;z-index:251674624;visibility:visible;mso-wrap-style:square;mso-width-percent:0;mso-height-percent:0;mso-wrap-distance-left:9pt;mso-wrap-distance-top:0;mso-wrap-distance-right:9pt;mso-wrap-distance-bottom:0;mso-position-horizontal:absolute;mso-position-horizontal-relative:margin;mso-position-vertical:absolute;mso-position-vertical-relative:text;mso-width-percent:0;mso-height-percent:0;mso-width-relative:margin;mso-height-relative:margin" o:gfxdata="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" strokecolor="black [3200]" strokeweight=".5pt">
+              <v:shape w14:anchorId="48860243" id="Straight Arrow Connector 19" o:spid="_x0000_s1026" type="#_x0000_t32" style="position:absolute;margin-left:134.4pt;margin-top:11.05pt;width:4.75pt;height:76.2pt;z-index:251674624;visibility:visible;mso-wrap-style:square;mso-width-percent:0;mso-height-percent:0;mso-wrap-distance-left:9pt;mso-wrap-distance-top:0;mso-wrap-distance-right:9pt;mso-wrap-distance-bottom:0;mso-position-horizontal:absolute;mso-position-horizontal-relative:margin;mso-position-vertical:absolute;mso-position-vertical-relative:text;mso-width-percent:0;mso-height-percent:0;mso-width-relative:margin;mso-height-relative:margin" o:gfxdata="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" strokecolor="black [3200]" strokeweight=".5pt">
                 <v:stroke endarrow="block" joinstyle="miter"/>
                 <w10:wrap anchorx="margin"/>
               </v:shape>
@@ -1580,7 +3626,7 @@
           </mc:Choice>
           <mc:Fallback>
             <w:pict>
-              <v:shape w14:anchorId="0C39E9D5" id="Straight Arrow Connector 18" o:spid="_x0000_s1026" type="#_x0000_t32" style="position:absolute;margin-left:310.8pt;margin-top:54.85pt;width:73.2pt;height:46.2pt;flip:x;z-index:251673600;visibility:visible;mso-wrap-style:square;mso-width-percent:0;mso-height-percent:0;mso-wrap-distance-left:9pt;mso-wrap-distance-top:0;mso-wrap-distance-right:9pt;mso-wrap-distance-bottom:0;mso-position-horizontal:absolute;mso-position-horizontal-relative:margin;mso-position-vertical:absolute;mso-position-vertical-relative:text;mso-width-percent:0;mso-height-percent:0;mso-width-relative:margin;mso-height-relative:margin" o:gfxdata="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" strokecolor="black [3200]" strokeweight=".5pt">
+              <v:shape w14:anchorId="119FB6BF" id="Straight Arrow Connector 18" o:spid="_x0000_s1026" type="#_x0000_t32" style="position:absolute;margin-left:310.8pt;margin-top:54.85pt;width:73.2pt;height:46.2pt;flip:x;z-index:251673600;visibility:visible;mso-wrap-style:square;mso-width-percent:0;mso-height-percent:0;mso-wrap-distance-left:9pt;mso-wrap-distance-top:0;mso-wrap-distance-right:9pt;mso-wrap-distance-bottom:0;mso-position-horizontal:absolute;mso-position-horizontal-relative:margin;mso-position-vertical:absolute;mso-position-vertical-relative:text;mso-width-percent:0;mso-height-percent:0;mso-width-relative:margin;mso-height-relative:margin" o:gfxdata="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" strokecolor="black [3200]" strokeweight=".5pt">
                 <v:stroke endarrow="block" joinstyle="miter"/>
                 <w10:wrap anchorx="margin"/>
               </v:shape>
@@ -1653,7 +3699,7 @@
           </mc:Choice>
           <mc:Fallback>
             <w:pict>
-              <v:shape w14:anchorId="3B9B0232" id="Straight Arrow Connector 16" o:spid="_x0000_s1026" type="#_x0000_t32" style="position:absolute;margin-left:417.6pt;margin-top:15.85pt;width:3.6pt;height:81.6pt;flip:x;z-index:251671552;visibility:visible;mso-wrap-style:square;mso-width-percent:0;mso-height-percent:0;mso-wrap-distance-left:9pt;mso-wrap-distance-top:0;mso-wrap-distance-right:9pt;mso-wrap-distance-bottom:0;mso-position-horizontal:absolute;mso-position-horizontal-relative:margin;mso-position-vertical:absolute;mso-position-vertical-relative:text;mso-width-percent:0;mso-height-percent:0;mso-width-relative:margin;mso-height-relative:margin" o:gfxdata="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" strokecolor="black [3200]" strokeweight=".5pt">
+              <v:shape w14:anchorId="0168510E" id="Straight Arrow Connector 16" o:spid="_x0000_s1026" type="#_x0000_t32" style="position:absolute;margin-left:417.6pt;margin-top:15.85pt;width:3.6pt;height:81.6pt;flip:x;z-index:251671552;visibility:visible;mso-wrap-style:square;mso-width-percent:0;mso-height-percent:0;mso-wrap-distance-left:9pt;mso-wrap-distance-top:0;mso-wrap-distance-right:9pt;mso-wrap-distance-bottom:0;mso-position-horizontal:absolute;mso-position-horizontal-relative:margin;mso-position-vertical:absolute;mso-position-vertical-relative:text;mso-width-percent:0;mso-height-percent:0;mso-width-relative:margin;mso-height-relative:margin" o:gfxdata="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" strokecolor="black [3200]" strokeweight=".5pt">
                 <v:stroke endarrow="block" joinstyle="miter"/>
                 <w10:wrap anchorx="margin"/>
               </v:shape>
@@ -1929,21 +3975,7 @@
                                 <w:sz w:val="16"/>
                                 <w:szCs w:val="16"/>
                               </w:rPr>
-                              <w:t>Open</w:t>
-                            </w:r>
-                            <w:r>
-                              <w:rPr>
-                                <w:sz w:val="16"/>
-                                <w:szCs w:val="16"/>
-                              </w:rPr>
-                              <w:t xml:space="preserve"> the simulator </w:t>
-                            </w:r>
-                            <w:r>
-                              <w:rPr>
-                                <w:sz w:val="16"/>
-                                <w:szCs w:val="16"/>
-                              </w:rPr>
-                              <w:t>view</w:t>
+                              <w:t>Open the simulator view</w:t>
                             </w:r>
                           </w:p>
                         </w:txbxContent>
@@ -1983,21 +4015,7 @@
                           <w:sz w:val="16"/>
                           <w:szCs w:val="16"/>
                         </w:rPr>
-                        <w:t>Open</w:t>
-                      </w:r>
-                      <w:r>
-                        <w:rPr>
-                          <w:sz w:val="16"/>
-                          <w:szCs w:val="16"/>
-                        </w:rPr>
-                        <w:t xml:space="preserve"> the simulator </w:t>
-                      </w:r>
-                      <w:r>
-                        <w:rPr>
-                          <w:sz w:val="16"/>
-                          <w:szCs w:val="16"/>
-                        </w:rPr>
-                        <w:t>view</w:t>
+                        <w:t>Open the simulator view</w:t>
                       </w:r>
                     </w:p>
                   </w:txbxContent>
@@ -2064,14 +4082,7 @@
                                 <w:sz w:val="16"/>
                                 <w:szCs w:val="16"/>
                               </w:rPr>
-                              <w:t xml:space="preserve">Set the charge rate of the </w:t>
-                            </w:r>
-                            <w:r>
-                              <w:rPr>
-                                <w:sz w:val="16"/>
-                                <w:szCs w:val="16"/>
-                              </w:rPr>
-                              <w:t>robot</w:t>
+                              <w:t>Set the charge rate of the robot</w:t>
                             </w:r>
                           </w:p>
                         </w:txbxContent>
@@ -2111,14 +4122,7 @@
                           <w:sz w:val="16"/>
                           <w:szCs w:val="16"/>
                         </w:rPr>
-                        <w:t xml:space="preserve">Set the charge rate of the </w:t>
-                      </w:r>
-                      <w:r>
-                        <w:rPr>
-                          <w:sz w:val="16"/>
-                          <w:szCs w:val="16"/>
-                        </w:rPr>
-                        <w:t>robot</w:t>
+                        <w:t>Set the charge rate of the robot</w:t>
                       </w:r>
                     </w:p>
                   </w:txbxContent>
@@ -2134,22 +4138,457 @@
     <w:p/>
     <w:p>
       <w:r>
+        <w:t>This is the first user interface that the user will see when starting the program. From here, the user can</w:t>
+      </w:r>
+      <w:r>
+        <w:t xml:space="preserve"> interact with the grid to create their own simulation, with </w:t>
+      </w:r>
+      <w:r>
+        <w:t>their own defined, custom</w:t>
+      </w:r>
+      <w:r>
+        <w:t xml:space="preserve"> parameters, or they can load from a ‘.SIM’ File which predefines the parameters used in the simulation. </w:t>
+      </w:r>
+      <w:r>
+        <w:t xml:space="preserve">After the user is satisfied with their simulation settings, they can press the ‘Start’ button and then view the simulation in action. </w:t>
+      </w:r>
+    </w:p>
+    <w:p>
+      <w:pPr>
+        <w:tabs>
+          <w:tab w:val="left" w:pos="6249"/>
+        </w:tabs>
+      </w:pPr>
+      <w:r>
+        <w:tab/>
+      </w:r>
+    </w:p>
+    <w:p>
+      <w:pPr>
+        <w:rPr>
+          <w:b/>
+        </w:rPr>
+      </w:pPr>
+    </w:p>
+    <w:p>
+      <w:pPr>
+        <w:rPr>
+          <w:b/>
+        </w:rPr>
+      </w:pPr>
+    </w:p>
+    <w:p>
+      <w:pPr>
+        <w:rPr>
+          <w:b/>
+        </w:rPr>
+      </w:pPr>
+    </w:p>
+    <w:p>
+      <w:pPr>
+        <w:rPr>
+          <w:b/>
+        </w:rPr>
+      </w:pPr>
+    </w:p>
+    <w:p>
+      <w:pPr>
+        <w:rPr>
+          <w:b/>
+        </w:rPr>
+      </w:pPr>
+    </w:p>
+    <w:p>
+      <w:pPr>
+        <w:rPr>
+          <w:b/>
+        </w:rPr>
+      </w:pPr>
+      <w:r>
+        <w:rPr>
+          <w:b/>
+        </w:rPr>
+        <w:lastRenderedPageBreak/>
+        <w:t>The simulator view</w:t>
+      </w:r>
+      <w:r>
         <w:rPr>
           <w:noProof/>
         </w:rPr>
+        <mc:AlternateContent>
+          <mc:Choice Requires="wps">
+            <w:drawing>
+              <wp:anchor distT="0" distB="0" distL="114300" distR="114300" simplePos="0" relativeHeight="251682816" behindDoc="0" locked="0" layoutInCell="1" allowOverlap="1" wp14:anchorId="42DA820E" wp14:editId="53BC388A">
+                <wp:simplePos x="0" y="0"/>
+                <wp:positionH relativeFrom="column">
+                  <wp:posOffset>5369169</wp:posOffset>
+                </wp:positionH>
+                <wp:positionV relativeFrom="paragraph">
+                  <wp:posOffset>-545222</wp:posOffset>
+                </wp:positionV>
+                <wp:extent cx="1119065" cy="803031"/>
+                <wp:effectExtent l="0" t="0" r="24130" b="16510"/>
+                <wp:wrapNone/>
+                <wp:docPr id="27" name="Text Box 27"/>
+                <wp:cNvGraphicFramePr/>
+                <a:graphic xmlns:a="http://schemas.openxmlformats.org/drawingml/2006/main">
+                  <a:graphicData uri="http://schemas.microsoft.com/office/word/2010/wordprocessingShape">
+                    <wps:wsp>
+                      <wps:cNvSpPr txBox="1"/>
+                      <wps:spPr>
+                        <a:xfrm>
+                          <a:off x="0" y="0"/>
+                          <a:ext cx="1119065" cy="803031"/>
+                        </a:xfrm>
+                        <a:prstGeom prst="rect">
+                          <a:avLst/>
+                        </a:prstGeom>
+                        <a:solidFill>
+                          <a:schemeClr val="lt1"/>
+                        </a:solidFill>
+                        <a:ln w="6350">
+                          <a:solidFill>
+                            <a:prstClr val="black"/>
+                          </a:solidFill>
+                        </a:ln>
+                      </wps:spPr>
+                      <wps:txbx>
+                        <w:txbxContent>
+                          <w:p>
+                            <w:r>
+                              <w:t xml:space="preserve">Listviews representing the behaviour and entities. </w:t>
+                            </w:r>
+                          </w:p>
+                        </w:txbxContent>
+                      </wps:txbx>
+                      <wps:bodyPr rot="0" spcFirstLastPara="0" vertOverflow="overflow" horzOverflow="overflow" vert="horz" wrap="square" lIns="91440" tIns="45720" rIns="91440" bIns="45720" numCol="1" spcCol="0" rtlCol="0" fromWordArt="0" anchor="t" anchorCtr="0" forceAA="0" compatLnSpc="1">
+                        <a:prstTxWarp prst="textNoShape">
+                          <a:avLst/>
+                        </a:prstTxWarp>
+                        <a:noAutofit/>
+                      </wps:bodyPr>
+                    </wps:wsp>
+                  </a:graphicData>
+                </a:graphic>
+                <wp14:sizeRelH relativeFrom="margin">
+                  <wp14:pctWidth>0</wp14:pctWidth>
+                </wp14:sizeRelH>
+                <wp14:sizeRelV relativeFrom="margin">
+                  <wp14:pctHeight>0</wp14:pctHeight>
+                </wp14:sizeRelV>
+              </wp:anchor>
+            </w:drawing>
+          </mc:Choice>
+          <mc:Fallback>
+            <w:pict>
+              <v:shape w14:anchorId="42DA820E" id="Text Box 27" o:spid="_x0000_s1035" type="#_x0000_t202" style="position:absolute;margin-left:422.75pt;margin-top:-42.95pt;width:88.1pt;height:63.25pt;z-index:251682816;visibility:visible;mso-wrap-style:square;mso-width-percent:0;mso-height-percent:0;mso-wrap-distance-left:9pt;mso-wrap-distance-top:0;mso-wrap-distance-right:9pt;mso-wrap-distance-bottom:0;mso-position-horizontal:absolute;mso-position-horizontal-relative:text;mso-position-vertical:absolute;mso-position-vertical-relative:text;mso-width-percent:0;mso-height-percent:0;mso-width-relative:margin;mso-height-relative:margin;v-text-anchor:top" o:gfxdata="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" fillcolor="white [3201]" strokeweight=".5pt">
+                <v:textbox>
+                  <w:txbxContent>
+                    <w:p>
+                      <w:r>
+                        <w:t xml:space="preserve">Listviews representing the behaviour and entities. </w:t>
+                      </w:r>
+                    </w:p>
+                  </w:txbxContent>
+                </v:textbox>
+              </v:shape>
+            </w:pict>
+          </mc:Fallback>
+        </mc:AlternateContent>
+      </w:r>
+    </w:p>
+    <w:p>
+      <w:r>
+        <w:rPr>
+          <w:noProof/>
+        </w:rPr>
+        <mc:AlternateContent>
+          <mc:Choice Requires="wps">
+            <w:drawing>
+              <wp:anchor distT="0" distB="0" distL="114300" distR="114300" simplePos="0" relativeHeight="251688960" behindDoc="0" locked="0" layoutInCell="1" allowOverlap="1" wp14:anchorId="76D1DDB9" wp14:editId="6C33E902">
+                <wp:simplePos x="0" y="0"/>
+                <wp:positionH relativeFrom="column">
+                  <wp:posOffset>3128254</wp:posOffset>
+                </wp:positionH>
+                <wp:positionV relativeFrom="paragraph">
+                  <wp:posOffset>3073449</wp:posOffset>
+                </wp:positionV>
+                <wp:extent cx="242131" cy="498231"/>
+                <wp:effectExtent l="38100" t="38100" r="24765" b="16510"/>
+                <wp:wrapNone/>
+                <wp:docPr id="36" name="Straight Arrow Connector 36"/>
+                <wp:cNvGraphicFramePr/>
+                <a:graphic xmlns:a="http://schemas.openxmlformats.org/drawingml/2006/main">
+                  <a:graphicData uri="http://schemas.microsoft.com/office/word/2010/wordprocessingShape">
+                    <wps:wsp>
+                      <wps:cNvCnPr/>
+                      <wps:spPr>
+                        <a:xfrm flipH="1" flipV="1">
+                          <a:off x="0" y="0"/>
+                          <a:ext cx="242131" cy="498231"/>
+                        </a:xfrm>
+                        <a:prstGeom prst="straightConnector1">
+                          <a:avLst/>
+                        </a:prstGeom>
+                        <a:ln>
+                          <a:tailEnd type="triangle"/>
+                        </a:ln>
+                      </wps:spPr>
+                      <wps:style>
+                        <a:lnRef idx="1">
+                          <a:schemeClr val="dk1"/>
+                        </a:lnRef>
+                        <a:fillRef idx="0">
+                          <a:schemeClr val="dk1"/>
+                        </a:fillRef>
+                        <a:effectRef idx="0">
+                          <a:schemeClr val="dk1"/>
+                        </a:effectRef>
+                        <a:fontRef idx="minor">
+                          <a:schemeClr val="tx1"/>
+                        </a:fontRef>
+                      </wps:style>
+                      <wps:bodyPr/>
+                    </wps:wsp>
+                  </a:graphicData>
+                </a:graphic>
+                <wp14:sizeRelH relativeFrom="margin">
+                  <wp14:pctWidth>0</wp14:pctWidth>
+                </wp14:sizeRelH>
+                <wp14:sizeRelV relativeFrom="margin">
+                  <wp14:pctHeight>0</wp14:pctHeight>
+                </wp14:sizeRelV>
+              </wp:anchor>
+            </w:drawing>
+          </mc:Choice>
+          <mc:Fallback>
+            <w:pict>
+              <v:shape w14:anchorId="3C9FFA23" id="Straight Arrow Connector 36" o:spid="_x0000_s1026" type="#_x0000_t32" style="position:absolute;margin-left:246.3pt;margin-top:242pt;width:19.05pt;height:39.25pt;flip:x y;z-index:251688960;visibility:visible;mso-wrap-style:square;mso-width-percent:0;mso-height-percent:0;mso-wrap-distance-left:9pt;mso-wrap-distance-top:0;mso-wrap-distance-right:9pt;mso-wrap-distance-bottom:0;mso-position-horizontal:absolute;mso-position-horizontal-relative:text;mso-position-vertical:absolute;mso-position-vertical-relative:text;mso-width-percent:0;mso-height-percent:0;mso-width-relative:margin;mso-height-relative:margin" o:gfxdata="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" strokecolor="black [3200]" strokeweight=".5pt">
+                <v:stroke endarrow="block" joinstyle="miter"/>
+              </v:shape>
+            </w:pict>
+          </mc:Fallback>
+        </mc:AlternateContent>
+      </w:r>
+      <w:r>
+        <w:rPr>
+          <w:noProof/>
+        </w:rPr>
+        <mc:AlternateContent>
+          <mc:Choice Requires="wps">
+            <w:drawing>
+              <wp:anchor distT="0" distB="0" distL="114300" distR="114300" simplePos="0" relativeHeight="251686912" behindDoc="0" locked="0" layoutInCell="1" allowOverlap="1" wp14:anchorId="1E7ED3A9" wp14:editId="028ABD76">
+                <wp:simplePos x="0" y="0"/>
+                <wp:positionH relativeFrom="column">
+                  <wp:posOffset>2661872</wp:posOffset>
+                </wp:positionH>
+                <wp:positionV relativeFrom="paragraph">
+                  <wp:posOffset>3091032</wp:posOffset>
+                </wp:positionV>
+                <wp:extent cx="45719" cy="556847"/>
+                <wp:effectExtent l="38100" t="38100" r="50165" b="15240"/>
+                <wp:wrapNone/>
+                <wp:docPr id="33" name="Straight Arrow Connector 33"/>
+                <wp:cNvGraphicFramePr/>
+                <a:graphic xmlns:a="http://schemas.openxmlformats.org/drawingml/2006/main">
+                  <a:graphicData uri="http://schemas.microsoft.com/office/word/2010/wordprocessingShape">
+                    <wps:wsp>
+                      <wps:cNvCnPr/>
+                      <wps:spPr>
+                        <a:xfrm flipV="1">
+                          <a:off x="0" y="0"/>
+                          <a:ext cx="45719" cy="556847"/>
+                        </a:xfrm>
+                        <a:prstGeom prst="straightConnector1">
+                          <a:avLst/>
+                        </a:prstGeom>
+                        <a:ln>
+                          <a:tailEnd type="triangle"/>
+                        </a:ln>
+                      </wps:spPr>
+                      <wps:style>
+                        <a:lnRef idx="1">
+                          <a:schemeClr val="dk1"/>
+                        </a:lnRef>
+                        <a:fillRef idx="0">
+                          <a:schemeClr val="dk1"/>
+                        </a:fillRef>
+                        <a:effectRef idx="0">
+                          <a:schemeClr val="dk1"/>
+                        </a:effectRef>
+                        <a:fontRef idx="minor">
+                          <a:schemeClr val="tx1"/>
+                        </a:fontRef>
+                      </wps:style>
+                      <wps:bodyPr/>
+                    </wps:wsp>
+                  </a:graphicData>
+                </a:graphic>
+                <wp14:sizeRelH relativeFrom="margin">
+                  <wp14:pctWidth>0</wp14:pctWidth>
+                </wp14:sizeRelH>
+                <wp14:sizeRelV relativeFrom="margin">
+                  <wp14:pctHeight>0</wp14:pctHeight>
+                </wp14:sizeRelV>
+              </wp:anchor>
+            </w:drawing>
+          </mc:Choice>
+          <mc:Fallback>
+            <w:pict>
+              <v:shape w14:anchorId="1335F814" id="Straight Arrow Connector 33" o:spid="_x0000_s1026" type="#_x0000_t32" style="position:absolute;margin-left:209.6pt;margin-top:243.4pt;width:3.6pt;height:43.85pt;flip:y;z-index:251686912;visibility:visible;mso-wrap-style:square;mso-width-percent:0;mso-height-percent:0;mso-wrap-distance-left:9pt;mso-wrap-distance-top:0;mso-wrap-distance-right:9pt;mso-wrap-distance-bottom:0;mso-position-horizontal:absolute;mso-position-horizontal-relative:text;mso-position-vertical:absolute;mso-position-vertical-relative:text;mso-width-percent:0;mso-height-percent:0;mso-width-relative:margin;mso-height-relative:margin" o:gfxdata="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" strokecolor="black [3200]" strokeweight=".5pt">
+                <v:stroke endarrow="block" joinstyle="miter"/>
+              </v:shape>
+            </w:pict>
+          </mc:Fallback>
+        </mc:AlternateContent>
+      </w:r>
+      <w:r>
+        <w:rPr>
+          <w:noProof/>
+        </w:rPr>
+        <mc:AlternateContent>
+          <mc:Choice Requires="wps">
+            <w:drawing>
+              <wp:anchor distT="0" distB="0" distL="114300" distR="114300" simplePos="0" relativeHeight="251684864" behindDoc="0" locked="0" layoutInCell="1" allowOverlap="1" wp14:anchorId="1F92FAC9" wp14:editId="64ABBD39">
+                <wp:simplePos x="0" y="0"/>
+                <wp:positionH relativeFrom="column">
+                  <wp:posOffset>1318406</wp:posOffset>
+                </wp:positionH>
+                <wp:positionV relativeFrom="paragraph">
+                  <wp:posOffset>2732356</wp:posOffset>
+                </wp:positionV>
+                <wp:extent cx="169984" cy="557335"/>
+                <wp:effectExtent l="0" t="38100" r="59055" b="14605"/>
+                <wp:wrapNone/>
+                <wp:docPr id="31" name="Straight Arrow Connector 31"/>
+                <wp:cNvGraphicFramePr/>
+                <a:graphic xmlns:a="http://schemas.openxmlformats.org/drawingml/2006/main">
+                  <a:graphicData uri="http://schemas.microsoft.com/office/word/2010/wordprocessingShape">
+                    <wps:wsp>
+                      <wps:cNvCnPr/>
+                      <wps:spPr>
+                        <a:xfrm flipV="1">
+                          <a:off x="0" y="0"/>
+                          <a:ext cx="169984" cy="557335"/>
+                        </a:xfrm>
+                        <a:prstGeom prst="straightConnector1">
+                          <a:avLst/>
+                        </a:prstGeom>
+                        <a:ln>
+                          <a:tailEnd type="triangle"/>
+                        </a:ln>
+                      </wps:spPr>
+                      <wps:style>
+                        <a:lnRef idx="1">
+                          <a:schemeClr val="dk1"/>
+                        </a:lnRef>
+                        <a:fillRef idx="0">
+                          <a:schemeClr val="dk1"/>
+                        </a:fillRef>
+                        <a:effectRef idx="0">
+                          <a:schemeClr val="dk1"/>
+                        </a:effectRef>
+                        <a:fontRef idx="minor">
+                          <a:schemeClr val="tx1"/>
+                        </a:fontRef>
+                      </wps:style>
+                      <wps:bodyPr/>
+                    </wps:wsp>
+                  </a:graphicData>
+                </a:graphic>
+                <wp14:sizeRelH relativeFrom="margin">
+                  <wp14:pctWidth>0</wp14:pctWidth>
+                </wp14:sizeRelH>
+                <wp14:sizeRelV relativeFrom="margin">
+                  <wp14:pctHeight>0</wp14:pctHeight>
+                </wp14:sizeRelV>
+              </wp:anchor>
+            </w:drawing>
+          </mc:Choice>
+          <mc:Fallback>
+            <w:pict>
+              <v:shape w14:anchorId="491CA99E" id="Straight Arrow Connector 31" o:spid="_x0000_s1026" type="#_x0000_t32" style="position:absolute;margin-left:103.8pt;margin-top:215.15pt;width:13.4pt;height:43.9pt;flip:y;z-index:251684864;visibility:visible;mso-wrap-style:square;mso-width-percent:0;mso-height-percent:0;mso-wrap-distance-left:9pt;mso-wrap-distance-top:0;mso-wrap-distance-right:9pt;mso-wrap-distance-bottom:0;mso-position-horizontal:absolute;mso-position-horizontal-relative:text;mso-position-vertical:absolute;mso-position-vertical-relative:text;mso-width-percent:0;mso-height-percent:0;mso-width-relative:margin;mso-height-relative:margin" o:gfxdata="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" strokecolor="black [3200]" strokeweight=".5pt">
+                <v:stroke endarrow="block" joinstyle="miter"/>
+              </v:shape>
+            </w:pict>
+          </mc:Fallback>
+        </mc:AlternateContent>
+      </w:r>
+      <w:r>
+        <w:rPr>
+          <w:noProof/>
+        </w:rPr>
+        <mc:AlternateContent>
+          <mc:Choice Requires="wps">
+            <w:drawing>
+              <wp:anchor distT="0" distB="0" distL="114300" distR="114300" simplePos="0" relativeHeight="251683840" behindDoc="0" locked="0" layoutInCell="1" allowOverlap="1" wp14:anchorId="2B871A23" wp14:editId="79026FCD">
+                <wp:simplePos x="0" y="0"/>
+                <wp:positionH relativeFrom="column">
+                  <wp:posOffset>5744308</wp:posOffset>
+                </wp:positionH>
+                <wp:positionV relativeFrom="paragraph">
+                  <wp:posOffset>25449</wp:posOffset>
+                </wp:positionV>
+                <wp:extent cx="211015" cy="451338"/>
+                <wp:effectExtent l="38100" t="0" r="36830" b="63500"/>
+                <wp:wrapNone/>
+                <wp:docPr id="30" name="Straight Arrow Connector 30"/>
+                <wp:cNvGraphicFramePr/>
+                <a:graphic xmlns:a="http://schemas.openxmlformats.org/drawingml/2006/main">
+                  <a:graphicData uri="http://schemas.microsoft.com/office/word/2010/wordprocessingShape">
+                    <wps:wsp>
+                      <wps:cNvCnPr/>
+                      <wps:spPr>
+                        <a:xfrm flipH="1">
+                          <a:off x="0" y="0"/>
+                          <a:ext cx="211015" cy="451338"/>
+                        </a:xfrm>
+                        <a:prstGeom prst="straightConnector1">
+                          <a:avLst/>
+                        </a:prstGeom>
+                        <a:ln>
+                          <a:tailEnd type="triangle"/>
+                        </a:ln>
+                      </wps:spPr>
+                      <wps:style>
+                        <a:lnRef idx="1">
+                          <a:schemeClr val="dk1"/>
+                        </a:lnRef>
+                        <a:fillRef idx="0">
+                          <a:schemeClr val="dk1"/>
+                        </a:fillRef>
+                        <a:effectRef idx="0">
+                          <a:schemeClr val="dk1"/>
+                        </a:effectRef>
+                        <a:fontRef idx="minor">
+                          <a:schemeClr val="tx1"/>
+                        </a:fontRef>
+                      </wps:style>
+                      <wps:bodyPr/>
+                    </wps:wsp>
+                  </a:graphicData>
+                </a:graphic>
+              </wp:anchor>
+            </w:drawing>
+          </mc:Choice>
+          <mc:Fallback>
+            <w:pict>
+              <v:shape w14:anchorId="6BEF02EF" id="Straight Arrow Connector 30" o:spid="_x0000_s1026" type="#_x0000_t32" style="position:absolute;margin-left:452.3pt;margin-top:2pt;width:16.6pt;height:35.55pt;flip:x;z-index:251683840;visibility:visible;mso-wrap-style:square;mso-wrap-distance-left:9pt;mso-wrap-distance-top:0;mso-wrap-distance-right:9pt;mso-wrap-distance-bottom:0;mso-position-horizontal:absolute;mso-position-horizontal-relative:text;mso-position-vertical:absolute;mso-position-vertical-relative:text" o:gfxdata="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" strokecolor="black [3200]" strokeweight=".5pt">
+                <v:stroke endarrow="block" joinstyle="miter"/>
+              </v:shape>
+            </w:pict>
+          </mc:Fallback>
+        </mc:AlternateContent>
+      </w:r>
+      <w:r>
+        <w:rPr>
+          <w:noProof/>
+        </w:rPr>
         <w:drawing>
-          <wp:anchor distT="0" distB="0" distL="114300" distR="114300" simplePos="0" relativeHeight="251680768" behindDoc="0" locked="0" layoutInCell="1" allowOverlap="1" wp14:anchorId="23D3587E">
-            <wp:simplePos x="0" y="0"/>
-            <wp:positionH relativeFrom="page">
-              <wp:posOffset>1306830</wp:posOffset>
-            </wp:positionH>
-            <wp:positionV relativeFrom="paragraph">
-              <wp:posOffset>893982</wp:posOffset>
-            </wp:positionV>
-            <wp:extent cx="5031398" cy="2691544"/>
-            <wp:effectExtent l="0" t="0" r="0" b="0"/>
-            <wp:wrapNone/>
-            <wp:docPr id="24" name="Picture 24"/>
+          <wp:inline distT="0" distB="0" distL="0" distR="0" wp14:anchorId="6D88096D" wp14:editId="16DE817A">
+            <wp:extent cx="5731510" cy="3067685"/>
+            <wp:effectExtent l="0" t="0" r="2540" b="0"/>
+            <wp:docPr id="25" name="Picture 25"/>
             <wp:cNvGraphicFramePr>
               <a:graphicFrameLocks xmlns:a="http://schemas.openxmlformats.org/drawingml/2006/main" noChangeAspect="1"/>
             </wp:cNvGraphicFramePr>
@@ -2161,13 +4600,7 @@
                     <pic:cNvPicPr/>
                   </pic:nvPicPr>
                   <pic:blipFill>
-                    <a:blip r:embed="rId8" cstate="print">
-                      <a:extLst>
-                        <a:ext uri="{28A0092B-C50C-407E-A947-70E740481C1C}">
-                          <a14:useLocalDpi xmlns:a14="http://schemas.microsoft.com/office/drawing/2010/main" val="0"/>
-                        </a:ext>
-                      </a:extLst>
-                    </a:blip>
+                    <a:blip r:embed="rId22"/>
                     <a:stretch>
                       <a:fillRect/>
                     </a:stretch>
@@ -2175,11 +4608,425 @@
                   <pic:spPr>
                     <a:xfrm>
                       <a:off x="0" y="0"/>
-                      <a:ext cx="5031398" cy="2691544"/>
+                      <a:ext cx="5731510" cy="3067685"/>
                     </a:xfrm>
                     <a:prstGeom prst="rect">
                       <a:avLst/>
                     </a:prstGeom>
+                  </pic:spPr>
+                </pic:pic>
+              </a:graphicData>
+            </a:graphic>
+          </wp:inline>
+        </w:drawing>
+      </w:r>
+    </w:p>
+    <w:p>
+      <w:r>
+        <w:rPr>
+          <w:noProof/>
+        </w:rPr>
+        <mc:AlternateContent>
+          <mc:Choice Requires="wps">
+            <w:drawing>
+              <wp:anchor distT="0" distB="0" distL="114300" distR="114300" simplePos="0" relativeHeight="251685888" behindDoc="0" locked="0" layoutInCell="1" allowOverlap="1" wp14:anchorId="7119E7EE" wp14:editId="09E381A9">
+                <wp:simplePos x="0" y="0"/>
+                <wp:positionH relativeFrom="column">
+                  <wp:posOffset>11722</wp:posOffset>
+                </wp:positionH>
+                <wp:positionV relativeFrom="paragraph">
+                  <wp:posOffset>71902</wp:posOffset>
+                </wp:positionV>
+                <wp:extent cx="1840523" cy="1166446"/>
+                <wp:effectExtent l="0" t="0" r="26670" b="15240"/>
+                <wp:wrapNone/>
+                <wp:docPr id="32" name="Text Box 32"/>
+                <wp:cNvGraphicFramePr/>
+                <a:graphic xmlns:a="http://schemas.openxmlformats.org/drawingml/2006/main">
+                  <a:graphicData uri="http://schemas.microsoft.com/office/word/2010/wordprocessingShape">
+                    <wps:wsp>
+                      <wps:cNvSpPr txBox="1"/>
+                      <wps:spPr>
+                        <a:xfrm>
+                          <a:off x="0" y="0"/>
+                          <a:ext cx="1840523" cy="1166446"/>
+                        </a:xfrm>
+                        <a:prstGeom prst="rect">
+                          <a:avLst/>
+                        </a:prstGeom>
+                        <a:solidFill>
+                          <a:schemeClr val="lt1"/>
+                        </a:solidFill>
+                        <a:ln w="6350">
+                          <a:solidFill>
+                            <a:prstClr val="black"/>
+                          </a:solidFill>
+                        </a:ln>
+                      </wps:spPr>
+                      <wps:txbx>
+                        <w:txbxContent>
+                          <w:p>
+                            <w:proofErr w:type="spellStart"/>
+                            <w:r>
+                              <w:t>Gridview</w:t>
+                            </w:r>
+                            <w:proofErr w:type="spellEnd"/>
+                            <w:r>
+                              <w:t xml:space="preserve"> showing the entities in the simulation. These entities will become animated as the user presses ‘1 Tick’, ’10 Ticks’</w:t>
+                            </w:r>
+                          </w:p>
+                        </w:txbxContent>
+                      </wps:txbx>
+                      <wps:bodyPr rot="0" spcFirstLastPara="0" vertOverflow="overflow" horzOverflow="overflow" vert="horz" wrap="square" lIns="91440" tIns="45720" rIns="91440" bIns="45720" numCol="1" spcCol="0" rtlCol="0" fromWordArt="0" anchor="t" anchorCtr="0" forceAA="0" compatLnSpc="1">
+                        <a:prstTxWarp prst="textNoShape">
+                          <a:avLst/>
+                        </a:prstTxWarp>
+                        <a:noAutofit/>
+                      </wps:bodyPr>
+                    </wps:wsp>
+                  </a:graphicData>
+                </a:graphic>
+                <wp14:sizeRelH relativeFrom="margin">
+                  <wp14:pctWidth>0</wp14:pctWidth>
+                </wp14:sizeRelH>
+                <wp14:sizeRelV relativeFrom="margin">
+                  <wp14:pctHeight>0</wp14:pctHeight>
+                </wp14:sizeRelV>
+              </wp:anchor>
+            </w:drawing>
+          </mc:Choice>
+          <mc:Fallback>
+            <w:pict>
+              <v:shape w14:anchorId="7119E7EE" id="Text Box 32" o:spid="_x0000_s1036" type="#_x0000_t202" style="position:absolute;margin-left:.9pt;margin-top:5.65pt;width:144.9pt;height:91.85pt;z-index:251685888;visibility:visible;mso-wrap-style:square;mso-width-percent:0;mso-height-percent:0;mso-wrap-distance-left:9pt;mso-wrap-distance-top:0;mso-wrap-distance-right:9pt;mso-wrap-distance-bottom:0;mso-position-horizontal:absolute;mso-position-horizontal-relative:text;mso-position-vertical:absolute;mso-position-vertical-relative:text;mso-width-percent:0;mso-height-percent:0;mso-width-relative:margin;mso-height-relative:margin;v-text-anchor:top" o:gfxdata="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" fillcolor="white [3201]" strokeweight=".5pt">
+                <v:textbox>
+                  <w:txbxContent>
+                    <w:p>
+                      <w:proofErr w:type="spellStart"/>
+                      <w:r>
+                        <w:t>Gridview</w:t>
+                      </w:r>
+                      <w:proofErr w:type="spellEnd"/>
+                      <w:r>
+                        <w:t xml:space="preserve"> showing the entities in the simulation. These entities will become animated as the user presses ‘1 Tick’, ’10 Ticks’</w:t>
+                      </w:r>
+                    </w:p>
+                  </w:txbxContent>
+                </v:textbox>
+              </v:shape>
+            </w:pict>
+          </mc:Fallback>
+        </mc:AlternateContent>
+      </w:r>
+    </w:p>
+    <w:p>
+      <w:r>
+        <w:rPr>
+          <w:noProof/>
+        </w:rPr>
+        <mc:AlternateContent>
+          <mc:Choice Requires="wps">
+            <w:drawing>
+              <wp:anchor distT="0" distB="0" distL="114300" distR="114300" simplePos="0" relativeHeight="251689984" behindDoc="0" locked="0" layoutInCell="1" allowOverlap="1" wp14:anchorId="77F1EEF5" wp14:editId="1769208C">
+                <wp:simplePos x="0" y="0"/>
+                <wp:positionH relativeFrom="column">
+                  <wp:posOffset>3129232</wp:posOffset>
+                </wp:positionH>
+                <wp:positionV relativeFrom="paragraph">
+                  <wp:posOffset>107901</wp:posOffset>
+                </wp:positionV>
+                <wp:extent cx="1160584" cy="1084385"/>
+                <wp:effectExtent l="0" t="0" r="20955" b="20955"/>
+                <wp:wrapNone/>
+                <wp:docPr id="37" name="Text Box 37"/>
+                <wp:cNvGraphicFramePr/>
+                <a:graphic xmlns:a="http://schemas.openxmlformats.org/drawingml/2006/main">
+                  <a:graphicData uri="http://schemas.microsoft.com/office/word/2010/wordprocessingShape">
+                    <wps:wsp>
+                      <wps:cNvSpPr txBox="1"/>
+                      <wps:spPr>
+                        <a:xfrm>
+                          <a:off x="0" y="0"/>
+                          <a:ext cx="1160584" cy="1084385"/>
+                        </a:xfrm>
+                        <a:prstGeom prst="rect">
+                          <a:avLst/>
+                        </a:prstGeom>
+                        <a:solidFill>
+                          <a:schemeClr val="lt1"/>
+                        </a:solidFill>
+                        <a:ln w="6350">
+                          <a:solidFill>
+                            <a:prstClr val="black"/>
+                          </a:solidFill>
+                        </a:ln>
+                      </wps:spPr>
+                      <wps:txbx>
+                        <w:txbxContent>
+                          <w:p>
+                            <w:r>
+                              <w:t>End the simulation or return to the main view.</w:t>
+                            </w:r>
+                          </w:p>
+                        </w:txbxContent>
+                      </wps:txbx>
+                      <wps:bodyPr rot="0" spcFirstLastPara="0" vertOverflow="overflow" horzOverflow="overflow" vert="horz" wrap="square" lIns="91440" tIns="45720" rIns="91440" bIns="45720" numCol="1" spcCol="0" rtlCol="0" fromWordArt="0" anchor="t" anchorCtr="0" forceAA="0" compatLnSpc="1">
+                        <a:prstTxWarp prst="textNoShape">
+                          <a:avLst/>
+                        </a:prstTxWarp>
+                        <a:noAutofit/>
+                      </wps:bodyPr>
+                    </wps:wsp>
+                  </a:graphicData>
+                </a:graphic>
+                <wp14:sizeRelH relativeFrom="margin">
+                  <wp14:pctWidth>0</wp14:pctWidth>
+                </wp14:sizeRelH>
+                <wp14:sizeRelV relativeFrom="margin">
+                  <wp14:pctHeight>0</wp14:pctHeight>
+                </wp14:sizeRelV>
+              </wp:anchor>
+            </w:drawing>
+          </mc:Choice>
+          <mc:Fallback>
+            <w:pict>
+              <v:shape w14:anchorId="77F1EEF5" id="Text Box 37" o:spid="_x0000_s1037" type="#_x0000_t202" style="position:absolute;margin-left:246.4pt;margin-top:8.5pt;width:91.4pt;height:85.4pt;z-index:251689984;visibility:visible;mso-wrap-style:square;mso-width-percent:0;mso-height-percent:0;mso-wrap-distance-left:9pt;mso-wrap-distance-top:0;mso-wrap-distance-right:9pt;mso-wrap-distance-bottom:0;mso-position-horizontal:absolute;mso-position-horizontal-relative:text;mso-position-vertical:absolute;mso-position-vertical-relative:text;mso-width-percent:0;mso-height-percent:0;mso-width-relative:margin;mso-height-relative:margin;v-text-anchor:top" o:gfxdata="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" fillcolor="white [3201]" strokeweight=".5pt">
+                <v:textbox>
+                  <w:txbxContent>
+                    <w:p>
+                      <w:r>
+                        <w:t>End the simulation or return to the main view.</w:t>
+                      </w:r>
+                    </w:p>
+                  </w:txbxContent>
+                </v:textbox>
+              </v:shape>
+            </w:pict>
+          </mc:Fallback>
+        </mc:AlternateContent>
+      </w:r>
+      <w:r>
+        <w:rPr>
+          <w:noProof/>
+        </w:rPr>
+        <mc:AlternateContent>
+          <mc:Choice Requires="wps">
+            <w:drawing>
+              <wp:anchor distT="0" distB="0" distL="114300" distR="114300" simplePos="0" relativeHeight="251687936" behindDoc="0" locked="0" layoutInCell="1" allowOverlap="1" wp14:anchorId="371251EF" wp14:editId="54DE04B5">
+                <wp:simplePos x="0" y="0"/>
+                <wp:positionH relativeFrom="column">
+                  <wp:posOffset>1869831</wp:posOffset>
+                </wp:positionH>
+                <wp:positionV relativeFrom="paragraph">
+                  <wp:posOffset>120258</wp:posOffset>
+                </wp:positionV>
+                <wp:extent cx="1160584" cy="1084385"/>
+                <wp:effectExtent l="0" t="0" r="20955" b="20955"/>
+                <wp:wrapNone/>
+                <wp:docPr id="35" name="Text Box 35"/>
+                <wp:cNvGraphicFramePr/>
+                <a:graphic xmlns:a="http://schemas.openxmlformats.org/drawingml/2006/main">
+                  <a:graphicData uri="http://schemas.microsoft.com/office/word/2010/wordprocessingShape">
+                    <wps:wsp>
+                      <wps:cNvSpPr txBox="1"/>
+                      <wps:spPr>
+                        <a:xfrm>
+                          <a:off x="0" y="0"/>
+                          <a:ext cx="1160584" cy="1084385"/>
+                        </a:xfrm>
+                        <a:prstGeom prst="rect">
+                          <a:avLst/>
+                        </a:prstGeom>
+                        <a:solidFill>
+                          <a:schemeClr val="lt1"/>
+                        </a:solidFill>
+                        <a:ln w="6350">
+                          <a:solidFill>
+                            <a:prstClr val="black"/>
+                          </a:solidFill>
+                        </a:ln>
+                      </wps:spPr>
+                      <wps:txbx>
+                        <w:txbxContent>
+                          <w:p>
+                            <w:r>
+                              <w:t>Advance through the simulation; 1 tick at a time or 10 ticks at time</w:t>
+                            </w:r>
+                          </w:p>
+                        </w:txbxContent>
+                      </wps:txbx>
+                      <wps:bodyPr rot="0" spcFirstLastPara="0" vertOverflow="overflow" horzOverflow="overflow" vert="horz" wrap="square" lIns="91440" tIns="45720" rIns="91440" bIns="45720" numCol="1" spcCol="0" rtlCol="0" fromWordArt="0" anchor="t" anchorCtr="0" forceAA="0" compatLnSpc="1">
+                        <a:prstTxWarp prst="textNoShape">
+                          <a:avLst/>
+                        </a:prstTxWarp>
+                        <a:noAutofit/>
+                      </wps:bodyPr>
+                    </wps:wsp>
+                  </a:graphicData>
+                </a:graphic>
+                <wp14:sizeRelH relativeFrom="margin">
+                  <wp14:pctWidth>0</wp14:pctWidth>
+                </wp14:sizeRelH>
+                <wp14:sizeRelV relativeFrom="margin">
+                  <wp14:pctHeight>0</wp14:pctHeight>
+                </wp14:sizeRelV>
+              </wp:anchor>
+            </w:drawing>
+          </mc:Choice>
+          <mc:Fallback>
+            <w:pict>
+              <v:shape w14:anchorId="371251EF" id="Text Box 35" o:spid="_x0000_s1038" type="#_x0000_t202" style="position:absolute;margin-left:147.25pt;margin-top:9.45pt;width:91.4pt;height:85.4pt;z-index:251687936;visibility:visible;mso-wrap-style:square;mso-width-percent:0;mso-height-percent:0;mso-wrap-distance-left:9pt;mso-wrap-distance-top:0;mso-wrap-distance-right:9pt;mso-wrap-distance-bottom:0;mso-position-horizontal:absolute;mso-position-horizontal-relative:text;mso-position-vertical:absolute;mso-position-vertical-relative:text;mso-width-percent:0;mso-height-percent:0;mso-width-relative:margin;mso-height-relative:margin;v-text-anchor:top" o:gfxdata="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" fillcolor="white [3201]" strokeweight=".5pt">
+                <v:textbox>
+                  <w:txbxContent>
+                    <w:p>
+                      <w:r>
+                        <w:t>Advance through the simulation; 1 tick at a time or 10 ticks at time</w:t>
+                      </w:r>
+                    </w:p>
+                  </w:txbxContent>
+                </v:textbox>
+              </v:shape>
+            </w:pict>
+          </mc:Fallback>
+        </mc:AlternateContent>
+      </w:r>
+    </w:p>
+    <w:p/>
+    <w:p/>
+    <w:p/>
+    <w:p>
+      <w:pPr>
+        <w:rPr>
+          <w:b/>
+        </w:rPr>
+      </w:pPr>
+      <w:r>
+        <w:rPr>
+          <w:b/>
+        </w:rPr>
+        <w:t>The slider behaviour</w:t>
+      </w:r>
+    </w:p>
+    <w:p>
+      <w:pPr>
+        <w:rPr>
+          <w:b/>
+        </w:rPr>
+      </w:pPr>
+      <w:r>
+        <w:rPr>
+          <w:noProof/>
+        </w:rPr>
+        <w:drawing>
+          <wp:inline distT="0" distB="0" distL="0" distR="0" wp14:anchorId="1F896384" wp14:editId="018C6B89">
+            <wp:extent cx="3992563" cy="285750"/>
+            <wp:effectExtent l="0" t="0" r="8255" b="0"/>
+            <wp:docPr id="41" name="Picture 41"/>
+            <wp:cNvGraphicFramePr>
+              <a:graphicFrameLocks xmlns:a="http://schemas.openxmlformats.org/drawingml/2006/main" noChangeAspect="1"/>
+            </wp:cNvGraphicFramePr>
+            <a:graphic xmlns:a="http://schemas.openxmlformats.org/drawingml/2006/main">
+              <a:graphicData uri="http://schemas.openxmlformats.org/drawingml/2006/picture">
+                <pic:pic xmlns:pic="http://schemas.openxmlformats.org/drawingml/2006/picture">
+                  <pic:nvPicPr>
+                    <pic:cNvPr id="1" name=""/>
+                    <pic:cNvPicPr/>
+                  </pic:nvPicPr>
+                  <pic:blipFill>
+                    <a:blip r:embed="rId23"/>
+                    <a:stretch>
+                      <a:fillRect/>
+                    </a:stretch>
+                  </pic:blipFill>
+                  <pic:spPr>
+                    <a:xfrm>
+                      <a:off x="0" y="0"/>
+                      <a:ext cx="4035722" cy="288839"/>
+                    </a:xfrm>
+                    <a:prstGeom prst="rect">
+                      <a:avLst/>
+                    </a:prstGeom>
+                  </pic:spPr>
+                </pic:pic>
+              </a:graphicData>
+            </a:graphic>
+          </wp:inline>
+        </w:drawing>
+      </w:r>
+    </w:p>
+    <w:p>
+      <w:pPr>
+        <w:rPr>
+          <w:b/>
+        </w:rPr>
+      </w:pPr>
+      <w:r>
+        <w:t>The</w:t>
+      </w:r>
+      <w:r>
+        <w:t xml:space="preserve"> slider object, named height.</w:t>
+      </w:r>
+    </w:p>
+    <w:p>
+      <w:pPr>
+        <w:rPr>
+          <w:rFonts w:ascii="Lucida Console" w:hAnsi="Lucida Console"/>
+          <w:i/>
+        </w:rPr>
+      </w:pPr>
+      <w:r>
+        <w:rPr>
+          <w:noProof/>
+        </w:rPr>
+        <w:drawing>
+          <wp:anchor distT="0" distB="0" distL="114300" distR="114300" simplePos="0" relativeHeight="251691008" behindDoc="0" locked="0" layoutInCell="1" allowOverlap="1" wp14:anchorId="085379C4">
+            <wp:simplePos x="0" y="0"/>
+            <wp:positionH relativeFrom="margin">
+              <wp:align>left</wp:align>
+            </wp:positionH>
+            <wp:positionV relativeFrom="paragraph">
+              <wp:posOffset>64135</wp:posOffset>
+            </wp:positionV>
+            <wp:extent cx="5410200" cy="876300"/>
+            <wp:effectExtent l="0" t="0" r="0" b="0"/>
+            <wp:wrapNone/>
+            <wp:docPr id="38" name="Picture 38"/>
+            <wp:cNvGraphicFramePr>
+              <a:graphicFrameLocks xmlns:a="http://schemas.openxmlformats.org/drawingml/2006/main" noChangeAspect="1"/>
+            </wp:cNvGraphicFramePr>
+            <a:graphic xmlns:a="http://schemas.openxmlformats.org/drawingml/2006/main">
+              <a:graphicData uri="http://schemas.openxmlformats.org/drawingml/2006/picture">
+                <pic:pic xmlns:pic="http://schemas.openxmlformats.org/drawingml/2006/picture">
+                  <pic:nvPicPr>
+                    <pic:cNvPr id="1" name=""/>
+                    <pic:cNvPicPr/>
+                  </pic:nvPicPr>
+                  <pic:blipFill rotWithShape="1">
+                    <a:blip r:embed="rId24">
+                      <a:extLst>
+                        <a:ext uri="{28A0092B-C50C-407E-A947-70E740481C1C}">
+                          <a14:useLocalDpi xmlns:a14="http://schemas.microsoft.com/office/drawing/2010/main" val="0"/>
+                        </a:ext>
+                      </a:extLst>
+                    </a:blip>
+                    <a:srcRect l="3989" t="15228" r="1617" b="47903"/>
+                    <a:stretch/>
+                  </pic:blipFill>
+                  <pic:spPr bwMode="auto">
+                    <a:xfrm>
+                      <a:off x="0" y="0"/>
+                      <a:ext cx="5410200" cy="876300"/>
+                    </a:xfrm>
+                    <a:prstGeom prst="rect">
+                      <a:avLst/>
+                    </a:prstGeom>
+                    <a:ln>
+                      <a:noFill/>
+                    </a:ln>
+                    <a:extLst>
+                      <a:ext uri="{53640926-AAD7-44D8-BBD7-CCE9431645EC}">
+                        <a14:shadowObscured xmlns:a14="http://schemas.microsoft.com/office/drawing/2010/main"/>
+                      </a:ext>
+                    </a:extLst>
                   </pic:spPr>
                 </pic:pic>
               </a:graphicData>
@@ -2193,73 +5040,234 @@
           </wp:anchor>
         </w:drawing>
       </w:r>
-      <w:r>
-        <w:t>This is the first user interface that the user will see when starting the program. From here</w:t>
-      </w:r>
-      <w:r>
-        <w:t>, the user can</w:t>
-      </w:r>
-      <w:r>
-        <w:t xml:space="preserve"> interact with the grid to create their own simulation, with </w:t>
-      </w:r>
-      <w:r>
-        <w:t>their own defined, custom</w:t>
-      </w:r>
-      <w:r>
-        <w:t xml:space="preserve"> parameters, or they can load from a </w:t>
-      </w:r>
-      <w:proofErr w:type="gramStart"/>
-      <w:r>
-        <w:t>‘.SIM</w:t>
-      </w:r>
-      <w:proofErr w:type="gramEnd"/>
-      <w:r>
-        <w:t xml:space="preserve">’ File which predefines the parameters used in the simulation. </w:t>
-      </w:r>
-      <w:r>
-        <w:t xml:space="preserve">After the user is satisfied with their simulation settings, they can press the ‘Start’ button and then view the simulation in action. </w:t>
-      </w:r>
     </w:p>
     <w:p>
       <w:pPr>
-        <w:tabs>
-          <w:tab w:val="left" w:pos="6249"/>
-        </w:tabs>
-      </w:pPr>
-      <w:r>
-        <w:tab/>
-      </w:r>
+        <w:rPr>
+          <w:rFonts w:ascii="Lucida Console" w:hAnsi="Lucida Console"/>
+          <w:i/>
+        </w:rPr>
+      </w:pPr>
     </w:p>
     <w:p>
       <w:pPr>
-        <w:tabs>
-          <w:tab w:val="left" w:pos="6249"/>
-        </w:tabs>
+        <w:rPr>
+          <w:rFonts w:ascii="Lucida Console" w:hAnsi="Lucida Console"/>
+          <w:i/>
+        </w:rPr>
       </w:pPr>
     </w:p>
     <w:p>
       <w:pPr>
-        <w:tabs>
-          <w:tab w:val="left" w:pos="6249"/>
-        </w:tabs>
+        <w:rPr>
+          <w:rFonts w:ascii="Lucida Console" w:hAnsi="Lucida Console"/>
+          <w:i/>
+        </w:rPr>
       </w:pPr>
     </w:p>
-    <w:p/>
-    <w:p/>
-    <w:p/>
     <w:p>
+      <w:pPr>
+        <w:rPr>
+          <w:rFonts w:cstheme="minorHAnsi"/>
+        </w:rPr>
+      </w:pPr>
+      <w:r>
+        <w:rPr>
+          <w:rFonts w:cstheme="minorHAnsi"/>
+        </w:rPr>
+        <w:t xml:space="preserve">Call </w:t>
+      </w:r>
+      <w:r>
+        <w:rPr>
+          <w:rFonts w:ascii="Lucida Console" w:hAnsi="Lucida Console" w:cstheme="minorHAnsi"/>
+        </w:rPr>
+        <w:t>ValueProperty()</w:t>
+      </w:r>
+      <w:r>
+        <w:rPr>
+          <w:rFonts w:cstheme="minorHAnsi"/>
+        </w:rPr>
+        <w:t xml:space="preserve"> This returns the current value that is set by the user for the grid height. </w:t>
+      </w:r>
+    </w:p>
+    <w:p>
+      <w:pPr>
+        <w:rPr>
+          <w:rFonts w:cstheme="minorHAnsi"/>
+        </w:rPr>
+      </w:pPr>
+      <w:r>
+        <w:rPr>
+          <w:rFonts w:cstheme="minorHAnsi"/>
+        </w:rPr>
+        <w:t xml:space="preserve">Call a listener on the </w:t>
+      </w:r>
+      <w:r>
+        <w:rPr>
+          <w:rFonts w:ascii="Lucida Console" w:hAnsi="Lucida Console" w:cstheme="minorHAnsi"/>
+        </w:rPr>
+        <w:t>valueProperty</w:t>
+      </w:r>
+      <w:r>
+        <w:rPr>
+          <w:rFonts w:ascii="Lucida Console" w:hAnsi="Lucida Console" w:cstheme="minorHAnsi"/>
+        </w:rPr>
+        <w:t>()</w:t>
+      </w:r>
+      <w:r>
+        <w:rPr>
+          <w:rFonts w:cstheme="minorHAnsi"/>
+        </w:rPr>
+        <w:t xml:space="preserve">, </w:t>
+      </w:r>
+      <w:r>
+        <w:rPr>
+          <w:rFonts w:cstheme="minorHAnsi"/>
+        </w:rPr>
+        <w:t xml:space="preserve">which is a </w:t>
+      </w:r>
+      <w:r>
+        <w:rPr>
+          <w:rFonts w:ascii="Lucida Console" w:hAnsi="Lucida Console" w:cstheme="minorHAnsi"/>
+        </w:rPr>
+        <w:t>changeListener</w:t>
+      </w:r>
+      <w:r>
+        <w:rPr>
+          <w:rFonts w:ascii="Lucida Console" w:hAnsi="Lucida Console" w:cstheme="minorHAnsi"/>
+          <w:b/>
+        </w:rPr>
+        <w:t>.</w:t>
+      </w:r>
+      <w:r>
+        <w:rPr>
+          <w:rFonts w:cstheme="minorHAnsi"/>
+        </w:rPr>
+        <w:t xml:space="preserve"> The </w:t>
+      </w:r>
+      <w:r>
+        <w:rPr>
+          <w:rFonts w:ascii="Lucida Console" w:hAnsi="Lucida Console" w:cstheme="minorHAnsi"/>
+        </w:rPr>
+        <w:t>changelistener</w:t>
+      </w:r>
+      <w:r>
+        <w:rPr>
+          <w:rFonts w:cstheme="minorHAnsi"/>
+        </w:rPr>
+        <w:t xml:space="preserve"> detects whether the </w:t>
+      </w:r>
+      <w:r>
+        <w:rPr>
+          <w:rFonts w:ascii="Lucida Console" w:hAnsi="Lucida Console" w:cstheme="minorHAnsi"/>
+        </w:rPr>
+        <w:t>valueProperty</w:t>
+      </w:r>
+      <w:r>
+        <w:rPr>
+          <w:rFonts w:cstheme="minorHAnsi"/>
+        </w:rPr>
+        <w:t xml:space="preserve"> </w:t>
+      </w:r>
+      <w:r>
+        <w:rPr>
+          <w:rFonts w:cstheme="minorHAnsi"/>
+        </w:rPr>
+        <w:t xml:space="preserve">of the </w:t>
+      </w:r>
+      <w:r>
+        <w:rPr>
+          <w:rFonts w:ascii="Lucida Console" w:hAnsi="Lucida Console" w:cstheme="minorHAnsi"/>
+        </w:rPr>
+        <w:t xml:space="preserve">height </w:t>
+      </w:r>
+      <w:r>
+        <w:rPr>
+          <w:rFonts w:cstheme="minorHAnsi"/>
+        </w:rPr>
+        <w:t xml:space="preserve">slider has been changed. When it does, the field called </w:t>
+      </w:r>
+      <w:r>
+        <w:rPr>
+          <w:rFonts w:ascii="Lucida Console" w:hAnsi="Lucida Console" w:cstheme="minorHAnsi"/>
+        </w:rPr>
+        <w:t>numRows</w:t>
+      </w:r>
+      <w:r>
+        <w:rPr>
+          <w:rFonts w:ascii="Lucida Console" w:hAnsi="Lucida Console" w:cstheme="minorHAnsi"/>
+          <w:i/>
+        </w:rPr>
+        <w:t xml:space="preserve"> </w:t>
+      </w:r>
+      <w:r>
+        <w:rPr>
+          <w:rFonts w:cstheme="minorHAnsi"/>
+        </w:rPr>
+        <w:t xml:space="preserve">will be changed. </w:t>
+      </w:r>
+    </w:p>
+    <w:p>
+      <w:pPr>
+        <w:rPr>
+          <w:rFonts w:cstheme="minorHAnsi"/>
+        </w:rPr>
+      </w:pPr>
+      <w:r>
+        <w:rPr>
+          <w:rFonts w:cstheme="minorHAnsi"/>
+        </w:rPr>
+        <w:t xml:space="preserve">Furthermore, when the slide is adjusted, the </w:t>
+      </w:r>
+      <w:r>
+        <w:rPr>
+          <w:rFonts w:ascii="Lucida Console" w:hAnsi="Lucida Console" w:cstheme="minorHAnsi"/>
+        </w:rPr>
+        <w:t>clearPressed()</w:t>
+      </w:r>
+      <w:r>
+        <w:rPr>
+          <w:rFonts w:cstheme="minorHAnsi"/>
+        </w:rPr>
+        <w:t xml:space="preserve"> method is called, which will remove all entities from the grid. </w:t>
+      </w:r>
+    </w:p>
+    <w:p>
+      <w:pPr>
+        <w:rPr>
+          <w:rFonts w:cstheme="minorHAnsi"/>
+        </w:rPr>
+      </w:pPr>
+      <w:r>
+        <w:rPr>
+          <w:rFonts w:cstheme="minorHAnsi"/>
+        </w:rPr>
+        <w:t xml:space="preserve">Call the </w:t>
+      </w:r>
+      <w:r>
+        <w:rPr>
+          <w:rFonts w:ascii="Lucida Console" w:hAnsi="Lucida Console" w:cstheme="minorHAnsi"/>
+        </w:rPr>
+        <w:t>getRowConstraints</w:t>
+      </w:r>
+      <w:r>
+        <w:rPr>
+          <w:rFonts w:cstheme="minorHAnsi"/>
+        </w:rPr>
+        <w:t xml:space="preserve"> method, which clears the X and Y coordinates held in the grid, so that it can be redrawn.  </w:t>
+      </w:r>
+    </w:p>
+    <w:p>
+      <w:pPr>
+        <w:rPr>
+          <w:rFonts w:ascii="Lucida Console" w:hAnsi="Lucida Console"/>
+        </w:rPr>
+      </w:pPr>
       <w:bookmarkStart w:id="0" w:name="_GoBack"/>
       <w:bookmarkEnd w:id="0"/>
     </w:p>
-    <w:p/>
-    <w:p/>
-    <w:p/>
-    <w:p/>
-    <w:p/>
-    <w:p/>
-    <w:p/>
     <w:sectPr>
-      <w:headerReference w:type="default" r:id="rId9"/>
+      <w:headerReference w:type="default" r:id="rId25"/>
       <w:pgSz w:w="11906" w:h="16838"/>
       <w:pgMar w:top="1440" w:right="1440" w:bottom="1440" w:left="1440" w:header="708" w:footer="708" w:gutter="0"/>
       <w:cols w:space="708"/>
@@ -2340,6 +5348,118 @@
 <file path=word/numbering.xml><?xml version="1.0" encoding="utf-8"?>
 <w:numbering xmlns:wpc="http://schemas.microsoft.com/office/word/2010/wordprocessingCanvas" xmlns:cx="http://schemas.microsoft.com/office/drawing/2014/chartex" xmlns:cx1="http://schemas.microsoft.com/office/drawing/2015/9/8/chartex" xmlns:cx2="http://schemas.microsoft.com/office/drawing/2015/10/21/chartex" xmlns:cx3="http://schemas.microsoft.com/office/drawing/2016/5/9/chartex" xmlns:cx4="http://schemas.microsoft.com/office/drawing/2016/5/10/chartex" xmlns:cx5="http://schemas.microsoft.com/office/drawing/2016/5/11/chartex" xmlns:cx6="http://schemas.microsoft.com/office/drawing/2016/5/12/chartex" xmlns:cx7="http://schemas.microsoft.com/office/drawing/2016/5/13/chartex" xmlns:cx8="http://schemas.microsoft.com/office/drawing/2016/5/14/chartex" xmlns:mc="http://schemas.openxmlformats.org/markup-compatibility/2006" xmlns:aink="http://schemas.microsoft.com/office/drawing/2016/ink" xmlns:am3d="http://schemas.microsoft.com/office/drawing/2017/model3d" xmlns:o="urn:schemas-microsoft-com:office:office" xmlns:r="http://schemas.openxmlformats.org/officeDocument/2006/relationships" xmlns:m="http://schemas.openxmlformats.org/officeDocument/2006/math" xmlns:v="urn:schemas-microsoft-com:vml" xmlns:wp14="http://schemas.microsoft.com/office/word/2010/wordprocessingDrawing" xmlns:wp="http://schemas.openxmlformats.org/drawingml/2006/wordprocessingDrawing" xmlns:w10="urn:schemas-microsoft-com:office:word" xmlns:w="http://schemas.openxmlformats.org/wordprocessingml/2006/main" xmlns:w14="http://schemas.microsoft.com/office/word/2010/wordml" xmlns:w15="http://schemas.microsoft.com/office/word/2012/wordml" xmlns:w16cid="http://schemas.microsoft.com/office/word/2016/wordml/cid" xmlns:w16se="http://schemas.microsoft.com/office/word/2015/wordml/symex" xmlns:wpg="http://schemas.microsoft.com/office/word/2010/wordprocessingGroup" xmlns:wpi="http://schemas.microsoft.com/office/word/2010/wordprocessingInk" xmlns:wne="http://schemas.microsoft.com/office/word/2006/wordml" xmlns:wps="http://schemas.microsoft.com/office/word/2010/wordprocessingShape" mc:Ignorable="w14 w15 w16se w16cid wp14">
   <w:abstractNum w:abstractNumId="0" w15:restartNumberingAfterBreak="0">
+    <w:nsid w:val="06F641BB"/>
+    <w:multiLevelType w:val="hybridMultilevel"/>
+    <w:tmpl w:val="361C21E6"/>
+    <w:lvl w:ilvl="0" w:tplc="2690CDDE">
+      <w:numFmt w:val="bullet"/>
+      <w:lvlText w:val="-"/>
+      <w:lvlJc w:val="left"/>
+      <w:pPr>
+        <w:ind w:left="720" w:hanging="360"/>
+      </w:pPr>
+      <w:rPr>
+        <w:rFonts w:ascii="Calibri" w:eastAsiaTheme="minorHAnsi" w:hAnsi="Calibri" w:cs="Calibri" w:hint="default"/>
+      </w:rPr>
+    </w:lvl>
+    <w:lvl w:ilvl="1" w:tplc="08090003" w:tentative="1">
+      <w:start w:val="1"/>
+      <w:numFmt w:val="bullet"/>
+      <w:lvlText w:val="o"/>
+      <w:lvlJc w:val="left"/>
+      <w:pPr>
+        <w:ind w:left="1440" w:hanging="360"/>
+      </w:pPr>
+      <w:rPr>
+        <w:rFonts w:ascii="Courier New" w:hAnsi="Courier New" w:cs="Courier New" w:hint="default"/>
+      </w:rPr>
+    </w:lvl>
+    <w:lvl w:ilvl="2" w:tplc="08090005" w:tentative="1">
+      <w:start w:val="1"/>
+      <w:numFmt w:val="bullet"/>
+      <w:lvlText w:val=""/>
+      <w:lvlJc w:val="left"/>
+      <w:pPr>
+        <w:ind w:left="2160" w:hanging="360"/>
+      </w:pPr>
+      <w:rPr>
+        <w:rFonts w:ascii="Wingdings" w:hAnsi="Wingdings" w:hint="default"/>
+      </w:rPr>
+    </w:lvl>
+    <w:lvl w:ilvl="3" w:tplc="08090001" w:tentative="1">
+      <w:start w:val="1"/>
+      <w:numFmt w:val="bullet"/>
+      <w:lvlText w:val=""/>
+      <w:lvlJc w:val="left"/>
+      <w:pPr>
+        <w:ind w:left="2880" w:hanging="360"/>
+      </w:pPr>
+      <w:rPr>
+        <w:rFonts w:ascii="Symbol" w:hAnsi="Symbol" w:hint="default"/>
+      </w:rPr>
+    </w:lvl>
+    <w:lvl w:ilvl="4" w:tplc="08090003" w:tentative="1">
+      <w:start w:val="1"/>
+      <w:numFmt w:val="bullet"/>
+      <w:lvlText w:val="o"/>
+      <w:lvlJc w:val="left"/>
+      <w:pPr>
+        <w:ind w:left="3600" w:hanging="360"/>
+      </w:pPr>
+      <w:rPr>
+        <w:rFonts w:ascii="Courier New" w:hAnsi="Courier New" w:cs="Courier New" w:hint="default"/>
+      </w:rPr>
+    </w:lvl>
+    <w:lvl w:ilvl="5" w:tplc="08090005" w:tentative="1">
+      <w:start w:val="1"/>
+      <w:numFmt w:val="bullet"/>
+      <w:lvlText w:val=""/>
+      <w:lvlJc w:val="left"/>
+      <w:pPr>
+        <w:ind w:left="4320" w:hanging="360"/>
+      </w:pPr>
+      <w:rPr>
+        <w:rFonts w:ascii="Wingdings" w:hAnsi="Wingdings" w:hint="default"/>
+      </w:rPr>
+    </w:lvl>
+    <w:lvl w:ilvl="6" w:tplc="08090001" w:tentative="1">
+      <w:start w:val="1"/>
+      <w:numFmt w:val="bullet"/>
+      <w:lvlText w:val=""/>
+      <w:lvlJc w:val="left"/>
+      <w:pPr>
+        <w:ind w:left="5040" w:hanging="360"/>
+      </w:pPr>
+      <w:rPr>
+        <w:rFonts w:ascii="Symbol" w:hAnsi="Symbol" w:hint="default"/>
+      </w:rPr>
+    </w:lvl>
+    <w:lvl w:ilvl="7" w:tplc="08090003" w:tentative="1">
+      <w:start w:val="1"/>
+      <w:numFmt w:val="bullet"/>
+      <w:lvlText w:val="o"/>
+      <w:lvlJc w:val="left"/>
+      <w:pPr>
+        <w:ind w:left="5760" w:hanging="360"/>
+      </w:pPr>
+      <w:rPr>
+        <w:rFonts w:ascii="Courier New" w:hAnsi="Courier New" w:cs="Courier New" w:hint="default"/>
+      </w:rPr>
+    </w:lvl>
+    <w:lvl w:ilvl="8" w:tplc="08090005" w:tentative="1">
+      <w:start w:val="1"/>
+      <w:numFmt w:val="bullet"/>
+      <w:lvlText w:val=""/>
+      <w:lvlJc w:val="left"/>
+      <w:pPr>
+        <w:ind w:left="6480" w:hanging="360"/>
+      </w:pPr>
+      <w:rPr>
+        <w:rFonts w:ascii="Wingdings" w:hAnsi="Wingdings" w:hint="default"/>
+      </w:rPr>
+    </w:lvl>
+  </w:abstractNum>
+  <w:abstractNum w:abstractNumId="1" w15:restartNumberingAfterBreak="0">
     <w:nsid w:val="08DE61F4"/>
     <w:multiLevelType w:val="hybridMultilevel"/>
     <w:tmpl w:val="2C460808"/>
@@ -2452,7 +5572,7 @@
       </w:rPr>
     </w:lvl>
   </w:abstractNum>
-  <w:abstractNum w:abstractNumId="1" w15:restartNumberingAfterBreak="0">
+  <w:abstractNum w:abstractNumId="2" w15:restartNumberingAfterBreak="0">
     <w:nsid w:val="36A62B2D"/>
     <w:multiLevelType w:val="hybridMultilevel"/>
     <w:tmpl w:val="3A1CBB52"/>
@@ -2565,11 +5685,244 @@
       </w:rPr>
     </w:lvl>
   </w:abstractNum>
+  <w:abstractNum w:abstractNumId="3" w15:restartNumberingAfterBreak="0">
+    <w:nsid w:val="3DA7679F"/>
+    <w:multiLevelType w:val="hybridMultilevel"/>
+    <w:tmpl w:val="F6861C72"/>
+    <w:lvl w:ilvl="0" w:tplc="DAF2F11A">
+      <w:numFmt w:val="bullet"/>
+      <w:lvlText w:val="-"/>
+      <w:lvlJc w:val="left"/>
+      <w:pPr>
+        <w:ind w:left="1080" w:hanging="360"/>
+      </w:pPr>
+      <w:rPr>
+        <w:rFonts w:ascii="Lucida Console" w:eastAsiaTheme="minorHAnsi" w:hAnsi="Lucida Console" w:cstheme="minorBidi" w:hint="default"/>
+      </w:rPr>
+    </w:lvl>
+    <w:lvl w:ilvl="1" w:tplc="08090003" w:tentative="1">
+      <w:start w:val="1"/>
+      <w:numFmt w:val="bullet"/>
+      <w:lvlText w:val="o"/>
+      <w:lvlJc w:val="left"/>
+      <w:pPr>
+        <w:ind w:left="1800" w:hanging="360"/>
+      </w:pPr>
+      <w:rPr>
+        <w:rFonts w:ascii="Courier New" w:hAnsi="Courier New" w:cs="Courier New" w:hint="default"/>
+      </w:rPr>
+    </w:lvl>
+    <w:lvl w:ilvl="2" w:tplc="08090005" w:tentative="1">
+      <w:start w:val="1"/>
+      <w:numFmt w:val="bullet"/>
+      <w:lvlText w:val=""/>
+      <w:lvlJc w:val="left"/>
+      <w:pPr>
+        <w:ind w:left="2520" w:hanging="360"/>
+      </w:pPr>
+      <w:rPr>
+        <w:rFonts w:ascii="Wingdings" w:hAnsi="Wingdings" w:hint="default"/>
+      </w:rPr>
+    </w:lvl>
+    <w:lvl w:ilvl="3" w:tplc="08090001" w:tentative="1">
+      <w:start w:val="1"/>
+      <w:numFmt w:val="bullet"/>
+      <w:lvlText w:val=""/>
+      <w:lvlJc w:val="left"/>
+      <w:pPr>
+        <w:ind w:left="3240" w:hanging="360"/>
+      </w:pPr>
+      <w:rPr>
+        <w:rFonts w:ascii="Symbol" w:hAnsi="Symbol" w:hint="default"/>
+      </w:rPr>
+    </w:lvl>
+    <w:lvl w:ilvl="4" w:tplc="08090003" w:tentative="1">
+      <w:start w:val="1"/>
+      <w:numFmt w:val="bullet"/>
+      <w:lvlText w:val="o"/>
+      <w:lvlJc w:val="left"/>
+      <w:pPr>
+        <w:ind w:left="3960" w:hanging="360"/>
+      </w:pPr>
+      <w:rPr>
+        <w:rFonts w:ascii="Courier New" w:hAnsi="Courier New" w:cs="Courier New" w:hint="default"/>
+      </w:rPr>
+    </w:lvl>
+    <w:lvl w:ilvl="5" w:tplc="08090005" w:tentative="1">
+      <w:start w:val="1"/>
+      <w:numFmt w:val="bullet"/>
+      <w:lvlText w:val=""/>
+      <w:lvlJc w:val="left"/>
+      <w:pPr>
+        <w:ind w:left="4680" w:hanging="360"/>
+      </w:pPr>
+      <w:rPr>
+        <w:rFonts w:ascii="Wingdings" w:hAnsi="Wingdings" w:hint="default"/>
+      </w:rPr>
+    </w:lvl>
+    <w:lvl w:ilvl="6" w:tplc="08090001" w:tentative="1">
+      <w:start w:val="1"/>
+      <w:numFmt w:val="bullet"/>
+      <w:lvlText w:val=""/>
+      <w:lvlJc w:val="left"/>
+      <w:pPr>
+        <w:ind w:left="5400" w:hanging="360"/>
+      </w:pPr>
+      <w:rPr>
+        <w:rFonts w:ascii="Symbol" w:hAnsi="Symbol" w:hint="default"/>
+      </w:rPr>
+    </w:lvl>
+    <w:lvl w:ilvl="7" w:tplc="08090003" w:tentative="1">
+      <w:start w:val="1"/>
+      <w:numFmt w:val="bullet"/>
+      <w:lvlText w:val="o"/>
+      <w:lvlJc w:val="left"/>
+      <w:pPr>
+        <w:ind w:left="6120" w:hanging="360"/>
+      </w:pPr>
+      <w:rPr>
+        <w:rFonts w:ascii="Courier New" w:hAnsi="Courier New" w:cs="Courier New" w:hint="default"/>
+      </w:rPr>
+    </w:lvl>
+    <w:lvl w:ilvl="8" w:tplc="08090005" w:tentative="1">
+      <w:start w:val="1"/>
+      <w:numFmt w:val="bullet"/>
+      <w:lvlText w:val=""/>
+      <w:lvlJc w:val="left"/>
+      <w:pPr>
+        <w:ind w:left="6840" w:hanging="360"/>
+      </w:pPr>
+      <w:rPr>
+        <w:rFonts w:ascii="Wingdings" w:hAnsi="Wingdings" w:hint="default"/>
+      </w:rPr>
+    </w:lvl>
+  </w:abstractNum>
+  <w:abstractNum w:abstractNumId="4" w15:restartNumberingAfterBreak="0">
+    <w:nsid w:val="5E135240"/>
+    <w:multiLevelType w:val="hybridMultilevel"/>
+    <w:tmpl w:val="76B21EBE"/>
+    <w:lvl w:ilvl="0" w:tplc="58E24DBC">
+      <w:numFmt w:val="bullet"/>
+      <w:lvlText w:val="-"/>
+      <w:lvlJc w:val="left"/>
+      <w:pPr>
+        <w:ind w:left="720" w:hanging="360"/>
+      </w:pPr>
+      <w:rPr>
+        <w:rFonts w:ascii="Calibri" w:eastAsiaTheme="minorHAnsi" w:hAnsi="Calibri" w:cs="Calibri" w:hint="default"/>
+      </w:rPr>
+    </w:lvl>
+    <w:lvl w:ilvl="1" w:tplc="08090003" w:tentative="1">
+      <w:start w:val="1"/>
+      <w:numFmt w:val="bullet"/>
+      <w:lvlText w:val="o"/>
+      <w:lvlJc w:val="left"/>
+      <w:pPr>
+        <w:ind w:left="1440" w:hanging="360"/>
+      </w:pPr>
+      <w:rPr>
+        <w:rFonts w:ascii="Courier New" w:hAnsi="Courier New" w:cs="Courier New" w:hint="default"/>
+      </w:rPr>
+    </w:lvl>
+    <w:lvl w:ilvl="2" w:tplc="08090005" w:tentative="1">
+      <w:start w:val="1"/>
+      <w:numFmt w:val="bullet"/>
+      <w:lvlText w:val=""/>
+      <w:lvlJc w:val="left"/>
+      <w:pPr>
+        <w:ind w:left="2160" w:hanging="360"/>
+      </w:pPr>
+      <w:rPr>
+        <w:rFonts w:ascii="Wingdings" w:hAnsi="Wingdings" w:hint="default"/>
+      </w:rPr>
+    </w:lvl>
+    <w:lvl w:ilvl="3" w:tplc="08090001" w:tentative="1">
+      <w:start w:val="1"/>
+      <w:numFmt w:val="bullet"/>
+      <w:lvlText w:val=""/>
+      <w:lvlJc w:val="left"/>
+      <w:pPr>
+        <w:ind w:left="2880" w:hanging="360"/>
+      </w:pPr>
+      <w:rPr>
+        <w:rFonts w:ascii="Symbol" w:hAnsi="Symbol" w:hint="default"/>
+      </w:rPr>
+    </w:lvl>
+    <w:lvl w:ilvl="4" w:tplc="08090003" w:tentative="1">
+      <w:start w:val="1"/>
+      <w:numFmt w:val="bullet"/>
+      <w:lvlText w:val="o"/>
+      <w:lvlJc w:val="left"/>
+      <w:pPr>
+        <w:ind w:left="3600" w:hanging="360"/>
+      </w:pPr>
+      <w:rPr>
+        <w:rFonts w:ascii="Courier New" w:hAnsi="Courier New" w:cs="Courier New" w:hint="default"/>
+      </w:rPr>
+    </w:lvl>
+    <w:lvl w:ilvl="5" w:tplc="08090005" w:tentative="1">
+      <w:start w:val="1"/>
+      <w:numFmt w:val="bullet"/>
+      <w:lvlText w:val=""/>
+      <w:lvlJc w:val="left"/>
+      <w:pPr>
+        <w:ind w:left="4320" w:hanging="360"/>
+      </w:pPr>
+      <w:rPr>
+        <w:rFonts w:ascii="Wingdings" w:hAnsi="Wingdings" w:hint="default"/>
+      </w:rPr>
+    </w:lvl>
+    <w:lvl w:ilvl="6" w:tplc="08090001" w:tentative="1">
+      <w:start w:val="1"/>
+      <w:numFmt w:val="bullet"/>
+      <w:lvlText w:val=""/>
+      <w:lvlJc w:val="left"/>
+      <w:pPr>
+        <w:ind w:left="5040" w:hanging="360"/>
+      </w:pPr>
+      <w:rPr>
+        <w:rFonts w:ascii="Symbol" w:hAnsi="Symbol" w:hint="default"/>
+      </w:rPr>
+    </w:lvl>
+    <w:lvl w:ilvl="7" w:tplc="08090003" w:tentative="1">
+      <w:start w:val="1"/>
+      <w:numFmt w:val="bullet"/>
+      <w:lvlText w:val="o"/>
+      <w:lvlJc w:val="left"/>
+      <w:pPr>
+        <w:ind w:left="5760" w:hanging="360"/>
+      </w:pPr>
+      <w:rPr>
+        <w:rFonts w:ascii="Courier New" w:hAnsi="Courier New" w:cs="Courier New" w:hint="default"/>
+      </w:rPr>
+    </w:lvl>
+    <w:lvl w:ilvl="8" w:tplc="08090005" w:tentative="1">
+      <w:start w:val="1"/>
+      <w:numFmt w:val="bullet"/>
+      <w:lvlText w:val=""/>
+      <w:lvlJc w:val="left"/>
+      <w:pPr>
+        <w:ind w:left="6480" w:hanging="360"/>
+      </w:pPr>
+      <w:rPr>
+        <w:rFonts w:ascii="Wingdings" w:hAnsi="Wingdings" w:hint="default"/>
+      </w:rPr>
+    </w:lvl>
+  </w:abstractNum>
   <w:num w:numId="1">
-    <w:abstractNumId w:val="0"/>
+    <w:abstractNumId w:val="1"/>
   </w:num>
   <w:num w:numId="2">
-    <w:abstractNumId w:val="1"/>
+    <w:abstractNumId w:val="2"/>
+  </w:num>
+  <w:num w:numId="3">
+    <w:abstractNumId w:val="3"/>
+  </w:num>
+  <w:num w:numId="4">
+    <w:abstractNumId w:val="4"/>
+  </w:num>
+  <w:num w:numId="5">
+    <w:abstractNumId w:val="0"/>
   </w:num>
 </w:numbering>
 </file>
@@ -3134,6 +6487,25 @@
       <w:contextualSpacing/>
     </w:pPr>
   </w:style>
+  <w:style w:type="table" w:styleId="TableGrid">
+    <w:name w:val="Table Grid"/>
+    <w:basedOn w:val="TableNormal"/>
+    <w:uiPriority w:val="39"/>
+    <w:rsid w:val="00CB4441"/>
+    <w:pPr>
+      <w:spacing w:after="0" w:line="240" w:lineRule="auto"/>
+    </w:pPr>
+    <w:tblPr>
+      <w:tblBorders>
+        <w:top w:val="single" w:sz="4" w:space="0" w:color="auto"/>
+        <w:left w:val="single" w:sz="4" w:space="0" w:color="auto"/>
+        <w:bottom w:val="single" w:sz="4" w:space="0" w:color="auto"/>
+        <w:right w:val="single" w:sz="4" w:space="0" w:color="auto"/>
+        <w:insideH w:val="single" w:sz="4" w:space="0" w:color="auto"/>
+        <w:insideV w:val="single" w:sz="4" w:space="0" w:color="auto"/>
+      </w:tblBorders>
+    </w:tblPr>
+  </w:style>
 </w:styles>
 </file>
 

</xml_diff>

<commit_message>
report update (sorry nick)
</commit_message>
<xml_diff>
--- a/Group 10 Report.docx
+++ b/Group 10 Report.docx
@@ -264,8 +264,9 @@
         </w:rPr>
         <w:t xml:space="preserve">. It will be structured as follows: there will be an outline of the various behaviours that have been implemented, followed by a conclusion which summarises the behaviour of the entities that we have created. </w:t>
       </w:r>
-    </w:p>
-    <w:p/>
+      <w:bookmarkStart w:id="0" w:name="_GoBack"/>
+      <w:bookmarkEnd w:id="0"/>
+    </w:p>
     <w:p>
       <w:r>
         <w:t>A report on what happens in the simulation as you change the different parameters. For instance, how do your robots react to configurations that have more overlap between their usual paths? How much of a safety margin do you need for the batteries in your robots?</w:t>
@@ -296,14 +297,16 @@
     <w:p/>
     <w:p>
       <w:pPr>
-        <w:tabs>
-          <w:tab w:val="left" w:pos="2028"/>
-        </w:tabs>
-      </w:pPr>
-      <w:r>
-        <w:t xml:space="preserve">In this test I will be comparing the number of ticks required to carry out the orders that have been specified in the ‘OneOfEverything.SIM’ File. This file will be used to compare the effect of charge rate and battery capacity on the number of ticks that are required to carry out the order. </w:t>
-      </w:r>
-    </w:p>
+        <w:pStyle w:val="Heading2"/>
+      </w:pPr>
+      <w:r>
+        <w:t>Comparing</w:t>
+      </w:r>
+      <w:r>
+        <w:t xml:space="preserve"> the number of ticks required to carry out the orders that have been specified in the ‘OneOfEverything.SIM’ File. </w:t>
+      </w:r>
+    </w:p>
+    <w:p/>
     <w:p>
       <w:pPr>
         <w:tabs>
@@ -538,26 +541,51 @@
         </w:tabs>
       </w:pPr>
       <w:r>
-        <w:rPr>
+        <w:t>Result : With the lowest battery capacity and charge rate, the</w:t>
+      </w:r>
+      <w:r>
+        <w:t xml:space="preserve"> number of ticks required to carry out this activity was 149. </w:t>
+      </w:r>
+    </w:p>
+    <w:p>
+      <w:pPr>
+        <w:pStyle w:val="Heading2"/>
+      </w:pPr>
+      <w:r>
+        <w:t>Modifying the battery capacity and charge rate</w:t>
+      </w:r>
+      <w:r>
+        <w:t xml:space="preserve"> (File : OneOfEverything.SIM)</w:t>
+      </w:r>
+    </w:p>
+    <w:p>
+      <w:pPr>
+        <w:tabs>
+          <w:tab w:val="left" w:pos="2028"/>
+        </w:tabs>
+      </w:pPr>
+      <w:r>
+        <w:rPr>
+          <w:b/>
           <w:noProof/>
         </w:rPr>
         <w:drawing>
-          <wp:anchor distT="0" distB="0" distL="114300" distR="114300" simplePos="0" relativeHeight="251694080" behindDoc="0" locked="0" layoutInCell="1" allowOverlap="1" wp14:anchorId="27414307" wp14:editId="0E1B1A58">
+          <wp:anchor distT="0" distB="0" distL="114300" distR="114300" simplePos="0" relativeHeight="251694080" behindDoc="0" locked="0" layoutInCell="1" allowOverlap="1" wp14:anchorId="27414307" wp14:editId="2679CAFF">
             <wp:simplePos x="0" y="0"/>
             <wp:positionH relativeFrom="margin">
-              <wp:posOffset>2720975</wp:posOffset>
+              <wp:posOffset>2141220</wp:posOffset>
             </wp:positionH>
             <wp:positionV relativeFrom="paragraph">
-              <wp:posOffset>312420</wp:posOffset>
+              <wp:posOffset>58420</wp:posOffset>
             </wp:positionV>
-            <wp:extent cx="1737360" cy="1804035"/>
-            <wp:effectExtent l="0" t="0" r="0" b="5715"/>
+            <wp:extent cx="1592580" cy="1654175"/>
+            <wp:effectExtent l="0" t="0" r="7620" b="3175"/>
             <wp:wrapThrough wrapText="bothSides">
               <wp:wrapPolygon edited="0">
                 <wp:start x="0" y="0"/>
-                <wp:lineTo x="0" y="21440"/>
-                <wp:lineTo x="21316" y="21440"/>
-                <wp:lineTo x="21316" y="0"/>
+                <wp:lineTo x="0" y="21393"/>
+                <wp:lineTo x="21445" y="21393"/>
+                <wp:lineTo x="21445" y="0"/>
                 <wp:lineTo x="0" y="0"/>
               </wp:wrapPolygon>
             </wp:wrapThrough>
@@ -587,7 +615,7 @@
                   <pic:spPr>
                     <a:xfrm>
                       <a:off x="0" y="0"/>
-                      <a:ext cx="1737360" cy="1804035"/>
+                      <a:ext cx="1592580" cy="1654175"/>
                     </a:xfrm>
                     <a:prstGeom prst="rect">
                       <a:avLst/>
@@ -605,12 +633,6 @@
           </wp:anchor>
         </w:drawing>
       </w:r>
-      <w:r>
-        <w:t>Result : With the lowest battery capacity and charge rate, the</w:t>
-      </w:r>
-      <w:r>
-        <w:t xml:space="preserve"> number of ticks required to carry out this activity was 149. </w:t>
-      </w:r>
     </w:p>
     <w:p>
       <w:pPr>
@@ -648,7 +670,13 @@
         <w:rPr>
           <w:b/>
         </w:rPr>
-        <w:t>Charge rate: 2</w:t>
+        <w:t xml:space="preserve">Charge rate: </w:t>
+      </w:r>
+      <w:r>
+        <w:rPr>
+          <w:b/>
+        </w:rPr>
+        <w:t>2</w:t>
       </w:r>
     </w:p>
     <w:p>
@@ -697,6 +725,12 @@
           <w:tab w:val="left" w:pos="2028"/>
         </w:tabs>
       </w:pPr>
+      <w:r>
+        <w:t xml:space="preserve">Result: The number of ticks required to carry out the orders specified in ‘OneOfEverything.SIM’ is 149. This indicates </w:t>
+      </w:r>
+      <w:r>
+        <w:t xml:space="preserve">that after loading a file, the modification of the battery capacity and the charge rate does little to affect the performance of a robot when it is carrying out the orders. </w:t>
+      </w:r>
     </w:p>
     <w:p>
       <w:pPr>
@@ -704,8 +738,6 @@
           <w:tab w:val="left" w:pos="2028"/>
         </w:tabs>
       </w:pPr>
-      <w:bookmarkStart w:id="0" w:name="_GoBack"/>
-      <w:bookmarkEnd w:id="0"/>
     </w:p>
     <w:p>
       <w:pPr>
@@ -723,6 +755,178 @@
     </w:p>
     <w:p>
       <w:pPr>
+        <w:pStyle w:val="Heading2"/>
+      </w:pPr>
+      <w:r>
+        <w:t>Attempting to resize the grid with entities on the grid</w:t>
+      </w:r>
+    </w:p>
+    <w:p/>
+    <w:p>
+      <w:pPr>
+        <w:tabs>
+          <w:tab w:val="center" w:pos="4513"/>
+        </w:tabs>
+      </w:pPr>
+      <w:r>
+        <w:rPr>
+          <w:noProof/>
+        </w:rPr>
+        <w:drawing>
+          <wp:anchor distT="0" distB="0" distL="114300" distR="114300" simplePos="0" relativeHeight="251695104" behindDoc="0" locked="0" layoutInCell="1" allowOverlap="1" wp14:anchorId="2C7E3C48" wp14:editId="0E541105">
+            <wp:simplePos x="0" y="0"/>
+            <wp:positionH relativeFrom="margin">
+              <wp:posOffset>-692785</wp:posOffset>
+            </wp:positionH>
+            <wp:positionV relativeFrom="paragraph">
+              <wp:posOffset>192405</wp:posOffset>
+            </wp:positionV>
+            <wp:extent cx="3146425" cy="1533525"/>
+            <wp:effectExtent l="0" t="0" r="0" b="9525"/>
+            <wp:wrapThrough wrapText="bothSides">
+              <wp:wrapPolygon edited="0">
+                <wp:start x="0" y="0"/>
+                <wp:lineTo x="0" y="21466"/>
+                <wp:lineTo x="21447" y="21466"/>
+                <wp:lineTo x="21447" y="0"/>
+                <wp:lineTo x="0" y="0"/>
+              </wp:wrapPolygon>
+            </wp:wrapThrough>
+            <wp:docPr id="21" name="Picture 21"/>
+            <wp:cNvGraphicFramePr>
+              <a:graphicFrameLocks xmlns:a="http://schemas.openxmlformats.org/drawingml/2006/main" noChangeAspect="1"/>
+            </wp:cNvGraphicFramePr>
+            <a:graphic xmlns:a="http://schemas.openxmlformats.org/drawingml/2006/main">
+              <a:graphicData uri="http://schemas.openxmlformats.org/drawingml/2006/picture">
+                <pic:pic xmlns:pic="http://schemas.openxmlformats.org/drawingml/2006/picture">
+                  <pic:nvPicPr>
+                    <pic:cNvPr id="1" name=""/>
+                    <pic:cNvPicPr/>
+                  </pic:nvPicPr>
+                  <pic:blipFill>
+                    <a:blip r:embed="rId10" cstate="print">
+                      <a:extLst>
+                        <a:ext uri="{28A0092B-C50C-407E-A947-70E740481C1C}">
+                          <a14:useLocalDpi xmlns:a14="http://schemas.microsoft.com/office/drawing/2010/main" val="0"/>
+                        </a:ext>
+                      </a:extLst>
+                    </a:blip>
+                    <a:stretch>
+                      <a:fillRect/>
+                    </a:stretch>
+                  </pic:blipFill>
+                  <pic:spPr>
+                    <a:xfrm>
+                      <a:off x="0" y="0"/>
+                      <a:ext cx="3146425" cy="1533525"/>
+                    </a:xfrm>
+                    <a:prstGeom prst="rect">
+                      <a:avLst/>
+                    </a:prstGeom>
+                  </pic:spPr>
+                </pic:pic>
+              </a:graphicData>
+            </a:graphic>
+            <wp14:sizeRelH relativeFrom="page">
+              <wp14:pctWidth>0</wp14:pctWidth>
+            </wp14:sizeRelH>
+            <wp14:sizeRelV relativeFrom="page">
+              <wp14:pctHeight>0</wp14:pctHeight>
+            </wp14:sizeRelV>
+          </wp:anchor>
+        </w:drawing>
+      </w:r>
+      <w:r>
+        <w:rPr>
+          <w:noProof/>
+        </w:rPr>
+        <w:drawing>
+          <wp:anchor distT="0" distB="0" distL="114300" distR="114300" simplePos="0" relativeHeight="251696128" behindDoc="0" locked="0" layoutInCell="1" allowOverlap="1" wp14:anchorId="578FD36C" wp14:editId="388002F6">
+            <wp:simplePos x="0" y="0"/>
+            <wp:positionH relativeFrom="margin">
+              <wp:posOffset>3028950</wp:posOffset>
+            </wp:positionH>
+            <wp:positionV relativeFrom="paragraph">
+              <wp:posOffset>201930</wp:posOffset>
+            </wp:positionV>
+            <wp:extent cx="2991485" cy="1609725"/>
+            <wp:effectExtent l="0" t="0" r="0" b="9525"/>
+            <wp:wrapThrough wrapText="bothSides">
+              <wp:wrapPolygon edited="0">
+                <wp:start x="0" y="0"/>
+                <wp:lineTo x="0" y="21472"/>
+                <wp:lineTo x="21458" y="21472"/>
+                <wp:lineTo x="21458" y="0"/>
+                <wp:lineTo x="0" y="0"/>
+              </wp:wrapPolygon>
+            </wp:wrapThrough>
+            <wp:docPr id="24" name="Picture 24"/>
+            <wp:cNvGraphicFramePr>
+              <a:graphicFrameLocks xmlns:a="http://schemas.openxmlformats.org/drawingml/2006/main" noChangeAspect="1"/>
+            </wp:cNvGraphicFramePr>
+            <a:graphic xmlns:a="http://schemas.openxmlformats.org/drawingml/2006/main">
+              <a:graphicData uri="http://schemas.openxmlformats.org/drawingml/2006/picture">
+                <pic:pic xmlns:pic="http://schemas.openxmlformats.org/drawingml/2006/picture">
+                  <pic:nvPicPr>
+                    <pic:cNvPr id="1" name=""/>
+                    <pic:cNvPicPr/>
+                  </pic:nvPicPr>
+                  <pic:blipFill>
+                    <a:blip r:embed="rId11" cstate="print">
+                      <a:extLst>
+                        <a:ext uri="{28A0092B-C50C-407E-A947-70E740481C1C}">
+                          <a14:useLocalDpi xmlns:a14="http://schemas.microsoft.com/office/drawing/2010/main" val="0"/>
+                        </a:ext>
+                      </a:extLst>
+                    </a:blip>
+                    <a:stretch>
+                      <a:fillRect/>
+                    </a:stretch>
+                  </pic:blipFill>
+                  <pic:spPr>
+                    <a:xfrm>
+                      <a:off x="0" y="0"/>
+                      <a:ext cx="2991485" cy="1609725"/>
+                    </a:xfrm>
+                    <a:prstGeom prst="rect">
+                      <a:avLst/>
+                    </a:prstGeom>
+                  </pic:spPr>
+                </pic:pic>
+              </a:graphicData>
+            </a:graphic>
+            <wp14:sizeRelH relativeFrom="page">
+              <wp14:pctWidth>0</wp14:pctWidth>
+            </wp14:sizeRelH>
+            <wp14:sizeRelV relativeFrom="page">
+              <wp14:pctHeight>0</wp14:pctHeight>
+            </wp14:sizeRelV>
+          </wp:anchor>
+        </w:drawing>
+      </w:r>
+      <w:r>
+        <w:t>Prior to resizing:</w:t>
+      </w:r>
+      <w:r>
+        <w:tab/>
+        <w:t xml:space="preserve">     </w:t>
+      </w:r>
+      <w:r>
+        <w:tab/>
+      </w:r>
+      <w:r>
+        <w:t>After resizing:</w:t>
+      </w:r>
+    </w:p>
+    <w:p>
+      <w:pPr>
+        <w:tabs>
+          <w:tab w:val="center" w:pos="4513"/>
+        </w:tabs>
+      </w:pPr>
+    </w:p>
+    <w:p>
+      <w:pPr>
         <w:tabs>
           <w:tab w:val="left" w:pos="2028"/>
         </w:tabs>
@@ -757,46 +961,28 @@
       </w:pPr>
     </w:p>
     <w:p>
-      <w:pPr>
-        <w:tabs>
-          <w:tab w:val="left" w:pos="2028"/>
-        </w:tabs>
-      </w:pPr>
-    </w:p>
-    <w:p>
-      <w:pPr>
-        <w:tabs>
-          <w:tab w:val="left" w:pos="2028"/>
-        </w:tabs>
-      </w:pPr>
-    </w:p>
-    <w:p>
-      <w:pPr>
-        <w:tabs>
-          <w:tab w:val="left" w:pos="2028"/>
-        </w:tabs>
-      </w:pPr>
-    </w:p>
-    <w:p>
-      <w:pPr>
-        <w:tabs>
-          <w:tab w:val="left" w:pos="2028"/>
-        </w:tabs>
-      </w:pPr>
-    </w:p>
-    <w:p>
-      <w:pPr>
-        <w:tabs>
-          <w:tab w:val="left" w:pos="2028"/>
-        </w:tabs>
-      </w:pPr>
-    </w:p>
-    <w:p>
-      <w:pPr>
-        <w:tabs>
-          <w:tab w:val="left" w:pos="2028"/>
-        </w:tabs>
-      </w:pPr>
+      <w:r>
+        <w:t xml:space="preserve">This test shows that when resizing the grid, the entities that have been placed on the grid are removed. The implications of this is that a user may need to redraw the entities on the grid if they accidentally change the </w:t>
+      </w:r>
+    </w:p>
+    <w:p>
+      <w:pPr>
+        <w:pStyle w:val="Heading2"/>
+      </w:pPr>
+    </w:p>
+    <w:p>
+      <w:pPr>
+        <w:pStyle w:val="Heading2"/>
+      </w:pPr>
+      <w:r>
+        <w:t>Attempting to place two entities on the same cell in the GridPane.</w:t>
+      </w:r>
+    </w:p>
+    <w:p/>
+    <w:p>
+      <w:r>
+        <w:t xml:space="preserve">In this test, I select the Storage station </w:t>
+      </w:r>
     </w:p>
     <w:p>
       <w:pPr>
@@ -919,6 +1105,7 @@
           <w:b/>
           <w:noProof/>
         </w:rPr>
+        <w:lastRenderedPageBreak/>
         <mc:AlternateContent>
           <mc:Choice Requires="wps">
             <w:drawing>
@@ -1515,7 +1702,7 @@
                     <pic:cNvPicPr/>
                   </pic:nvPicPr>
                   <pic:blipFill>
-                    <a:blip r:embed="rId10" cstate="print">
+                    <a:blip r:embed="rId12" cstate="print">
                       <a:extLst>
                         <a:ext uri="{28A0092B-C50C-407E-A947-70E740481C1C}">
                           <a14:useLocalDpi xmlns:a14="http://schemas.microsoft.com/office/drawing/2010/main" val="0"/>
@@ -1739,7 +1926,6 @@
         <w:rPr>
           <w:noProof/>
         </w:rPr>
-        <w:lastRenderedPageBreak/>
         <mc:AlternateContent>
           <mc:Choice Requires="wps">
             <w:drawing>
@@ -3131,7 +3317,7 @@
                     <pic:cNvPicPr/>
                   </pic:nvPicPr>
                   <pic:blipFill>
-                    <a:blip r:embed="rId11"/>
+                    <a:blip r:embed="rId13"/>
                     <a:stretch>
                       <a:fillRect/>
                     </a:stretch>
@@ -3463,7 +3649,7 @@
                     <pic:cNvPicPr/>
                   </pic:nvPicPr>
                   <pic:blipFill>
-                    <a:blip r:embed="rId12"/>
+                    <a:blip r:embed="rId14"/>
                     <a:stretch>
                       <a:fillRect/>
                     </a:stretch>
@@ -3532,7 +3718,7 @@
                     <pic:cNvPicPr/>
                   </pic:nvPicPr>
                   <pic:blipFill rotWithShape="1">
-                    <a:blip r:embed="rId13">
+                    <a:blip r:embed="rId15">
                       <a:extLst>
                         <a:ext uri="{28A0092B-C50C-407E-A947-70E740481C1C}">
                           <a14:useLocalDpi xmlns:a14="http://schemas.microsoft.com/office/drawing/2010/main" val="0"/>
@@ -3796,7 +3982,7 @@
       </w:pPr>
     </w:p>
     <w:sectPr>
-      <w:headerReference w:type="default" r:id="rId14"/>
+      <w:headerReference w:type="default" r:id="rId16"/>
       <w:pgSz w:w="11906" w:h="16838"/>
       <w:pgMar w:top="1440" w:right="1440" w:bottom="1440" w:left="1440" w:header="708" w:footer="708" w:gutter="0"/>
       <w:cols w:space="708"/>
@@ -4877,6 +5063,28 @@
       <w:szCs w:val="32"/>
     </w:rPr>
   </w:style>
+  <w:style w:type="paragraph" w:styleId="Heading2">
+    <w:name w:val="heading 2"/>
+    <w:basedOn w:val="Normal"/>
+    <w:next w:val="Normal"/>
+    <w:link w:val="Heading2Char"/>
+    <w:uiPriority w:val="9"/>
+    <w:unhideWhenUsed/>
+    <w:qFormat/>
+    <w:rsid w:val="004B718F"/>
+    <w:pPr>
+      <w:keepNext/>
+      <w:keepLines/>
+      <w:spacing w:before="40" w:after="0"/>
+      <w:outlineLvl w:val="1"/>
+    </w:pPr>
+    <w:rPr>
+      <w:rFonts w:asciiTheme="majorHAnsi" w:eastAsiaTheme="majorEastAsia" w:hAnsiTheme="majorHAnsi" w:cstheme="majorBidi"/>
+      <w:color w:val="2F5496" w:themeColor="accent1" w:themeShade="BF"/>
+      <w:sz w:val="26"/>
+      <w:szCs w:val="26"/>
+    </w:rPr>
+  </w:style>
   <w:style w:type="character" w:default="1" w:styleId="DefaultParagraphFont">
     <w:name w:val="Default Paragraph Font"/>
     <w:uiPriority w:val="1"/>
@@ -5036,6 +5244,19 @@
         <w:insideV w:val="single" w:sz="4" w:space="0" w:color="auto"/>
       </w:tblBorders>
     </w:tblPr>
+  </w:style>
+  <w:style w:type="character" w:customStyle="1" w:styleId="Heading2Char">
+    <w:name w:val="Heading 2 Char"/>
+    <w:basedOn w:val="DefaultParagraphFont"/>
+    <w:link w:val="Heading2"/>
+    <w:uiPriority w:val="9"/>
+    <w:rsid w:val="004B718F"/>
+    <w:rPr>
+      <w:rFonts w:asciiTheme="majorHAnsi" w:eastAsiaTheme="majorEastAsia" w:hAnsiTheme="majorHAnsi" w:cstheme="majorBidi"/>
+      <w:color w:val="2F5496" w:themeColor="accent1" w:themeShade="BF"/>
+      <w:sz w:val="26"/>
+      <w:szCs w:val="26"/>
+    </w:rPr>
   </w:style>
 </w:styles>
 </file>

</xml_diff>

<commit_message>
report, documentation for main controller
</commit_message>
<xml_diff>
--- a/Group 10 Report.docx
+++ b/Group 10 Report.docx
@@ -29,20 +29,20 @@
       <w:pPr>
         <w:jc w:val="center"/>
         <w:rPr>
-          <w:rFonts w:ascii="Times New Roman" w:hAnsi="Times New Roman" w:cs="Times New Roman"/>
+          <w:rFonts w:cstheme="minorHAnsi"/>
           <w:sz w:val="24"/>
         </w:rPr>
       </w:pPr>
       <w:r>
         <w:rPr>
-          <w:rFonts w:ascii="Times New Roman" w:hAnsi="Times New Roman" w:cs="Times New Roman"/>
+          <w:rFonts w:cstheme="minorHAnsi"/>
           <w:sz w:val="24"/>
         </w:rPr>
         <w:t xml:space="preserve">Devin Shingadia | </w:t>
       </w:r>
       <w:r>
         <w:rPr>
-          <w:rFonts w:ascii="Times New Roman" w:hAnsi="Times New Roman" w:cs="Times New Roman"/>
+          <w:rFonts w:cstheme="minorHAnsi"/>
           <w:sz w:val="24"/>
         </w:rPr>
         <w:t>170036317</w:t>
@@ -52,7 +52,7 @@
       <w:pPr>
         <w:jc w:val="center"/>
         <w:rPr>
-          <w:rFonts w:ascii="Times New Roman" w:hAnsi="Times New Roman" w:cs="Times New Roman"/>
+          <w:rFonts w:cstheme="minorHAnsi"/>
           <w:color w:val="212121"/>
           <w:sz w:val="24"/>
           <w:shd w:val="clear" w:color="auto" w:fill="FFFFFF"/>
@@ -60,7 +60,7 @@
       </w:pPr>
       <w:r>
         <w:rPr>
-          <w:rFonts w:ascii="Times New Roman" w:hAnsi="Times New Roman" w:cs="Times New Roman"/>
+          <w:rFonts w:cstheme="minorHAnsi"/>
           <w:color w:val="212121"/>
           <w:sz w:val="24"/>
           <w:shd w:val="clear" w:color="auto" w:fill="FFFFFF"/>
@@ -69,7 +69,7 @@
       </w:r>
       <w:r>
         <w:rPr>
-          <w:rFonts w:ascii="Times New Roman" w:hAnsi="Times New Roman" w:cs="Times New Roman"/>
+          <w:rFonts w:cstheme="minorHAnsi"/>
           <w:sz w:val="24"/>
         </w:rPr>
         <w:t>170050173</w:t>
@@ -79,27 +79,27 @@
       <w:pPr>
         <w:jc w:val="center"/>
         <w:rPr>
-          <w:rFonts w:ascii="Times New Roman" w:hAnsi="Times New Roman" w:cs="Times New Roman"/>
+          <w:rFonts w:cstheme="minorHAnsi"/>
           <w:sz w:val="24"/>
         </w:rPr>
       </w:pPr>
       <w:r>
         <w:rPr>
-          <w:rFonts w:ascii="Times New Roman" w:hAnsi="Times New Roman" w:cs="Times New Roman"/>
+          <w:rFonts w:cstheme="minorHAnsi"/>
           <w:sz w:val="24"/>
         </w:rPr>
         <w:t>Mohammed Hamza Zaman</w:t>
       </w:r>
       <w:r>
         <w:rPr>
-          <w:rFonts w:ascii="Times New Roman" w:hAnsi="Times New Roman" w:cs="Times New Roman"/>
+          <w:rFonts w:cstheme="minorHAnsi"/>
           <w:sz w:val="24"/>
         </w:rPr>
         <w:t xml:space="preserve"> | </w:t>
       </w:r>
       <w:r>
         <w:rPr>
-          <w:rFonts w:ascii="Times New Roman" w:hAnsi="Times New Roman" w:cs="Times New Roman"/>
+          <w:rFonts w:cstheme="minorHAnsi"/>
           <w:color w:val="212121"/>
           <w:sz w:val="24"/>
           <w:shd w:val="clear" w:color="auto" w:fill="FFFFFF"/>
@@ -111,27 +111,27 @@
       <w:pPr>
         <w:jc w:val="center"/>
         <w:rPr>
-          <w:rFonts w:ascii="Times New Roman" w:hAnsi="Times New Roman" w:cs="Times New Roman"/>
+          <w:rFonts w:cstheme="minorHAnsi"/>
           <w:sz w:val="24"/>
         </w:rPr>
       </w:pPr>
       <w:r>
         <w:rPr>
-          <w:rFonts w:ascii="Times New Roman" w:hAnsi="Times New Roman" w:cs="Times New Roman"/>
+          <w:rFonts w:cstheme="minorHAnsi"/>
           <w:sz w:val="24"/>
         </w:rPr>
         <w:t>Miraj Shah</w:t>
       </w:r>
       <w:r>
         <w:rPr>
-          <w:rFonts w:ascii="Times New Roman" w:hAnsi="Times New Roman" w:cs="Times New Roman"/>
+          <w:rFonts w:cstheme="minorHAnsi"/>
           <w:sz w:val="24"/>
         </w:rPr>
         <w:t xml:space="preserve"> | </w:t>
       </w:r>
       <w:r>
         <w:rPr>
-          <w:rFonts w:ascii="Times New Roman" w:hAnsi="Times New Roman" w:cs="Times New Roman"/>
+          <w:rFonts w:cstheme="minorHAnsi"/>
           <w:color w:val="212121"/>
           <w:sz w:val="24"/>
           <w:shd w:val="clear" w:color="auto" w:fill="FFFFFF"/>
@@ -143,27 +143,27 @@
       <w:pPr>
         <w:jc w:val="center"/>
         <w:rPr>
-          <w:rFonts w:ascii="Times New Roman" w:hAnsi="Times New Roman" w:cs="Times New Roman"/>
+          <w:rFonts w:cstheme="minorHAnsi"/>
           <w:sz w:val="24"/>
         </w:rPr>
       </w:pPr>
       <w:r>
         <w:rPr>
-          <w:rFonts w:ascii="Times New Roman" w:hAnsi="Times New Roman" w:cs="Times New Roman"/>
+          <w:rFonts w:cstheme="minorHAnsi"/>
           <w:sz w:val="24"/>
         </w:rPr>
         <w:t>Christos Dolopikos</w:t>
       </w:r>
       <w:r>
         <w:rPr>
-          <w:rFonts w:ascii="Times New Roman" w:hAnsi="Times New Roman" w:cs="Times New Roman"/>
+          <w:rFonts w:cstheme="minorHAnsi"/>
           <w:sz w:val="24"/>
         </w:rPr>
         <w:t xml:space="preserve"> | </w:t>
       </w:r>
       <w:r>
         <w:rPr>
-          <w:rFonts w:ascii="Times New Roman" w:hAnsi="Times New Roman" w:cs="Times New Roman"/>
+          <w:rFonts w:cstheme="minorHAnsi"/>
           <w:color w:val="212121"/>
           <w:sz w:val="24"/>
           <w:shd w:val="clear" w:color="auto" w:fill="FFFFFF"/>
@@ -175,7 +175,7 @@
       <w:pPr>
         <w:jc w:val="center"/>
         <w:rPr>
-          <w:rFonts w:ascii="Times New Roman" w:hAnsi="Times New Roman" w:cs="Times New Roman"/>
+          <w:rFonts w:cstheme="minorHAnsi"/>
           <w:color w:val="212121"/>
           <w:sz w:val="24"/>
           <w:shd w:val="clear" w:color="auto" w:fill="FFFFFF"/>
@@ -183,21 +183,21 @@
       </w:pPr>
       <w:r>
         <w:rPr>
-          <w:rFonts w:ascii="Times New Roman" w:hAnsi="Times New Roman" w:cs="Times New Roman"/>
+          <w:rFonts w:cstheme="minorHAnsi"/>
           <w:sz w:val="24"/>
         </w:rPr>
         <w:t>Vivek Bhukhan</w:t>
       </w:r>
       <w:r>
         <w:rPr>
-          <w:rFonts w:ascii="Times New Roman" w:hAnsi="Times New Roman" w:cs="Times New Roman"/>
+          <w:rFonts w:cstheme="minorHAnsi"/>
           <w:sz w:val="24"/>
         </w:rPr>
         <w:t xml:space="preserve"> | </w:t>
       </w:r>
       <w:r>
         <w:rPr>
-          <w:rFonts w:ascii="Times New Roman" w:hAnsi="Times New Roman" w:cs="Times New Roman"/>
+          <w:rFonts w:cstheme="minorHAnsi"/>
           <w:color w:val="212121"/>
           <w:sz w:val="24"/>
           <w:shd w:val="clear" w:color="auto" w:fill="FFFFFF"/>
@@ -208,22 +208,28 @@
     <w:p>
       <w:pPr>
         <w:jc w:val="center"/>
+        <w:rPr>
+          <w:rFonts w:cstheme="minorHAnsi"/>
+        </w:rPr>
       </w:pPr>
     </w:p>
     <w:p>
       <w:pPr>
         <w:jc w:val="center"/>
-      </w:pPr>
-    </w:p>
-    <w:p>
-      <w:pPr>
-        <w:rPr>
-          <w:rFonts w:ascii="Times New Roman" w:hAnsi="Times New Roman" w:cs="Times New Roman"/>
-        </w:rPr>
-      </w:pPr>
-      <w:r>
-        <w:rPr>
-          <w:rFonts w:ascii="Times New Roman" w:hAnsi="Times New Roman" w:cs="Times New Roman"/>
+        <w:rPr>
+          <w:rFonts w:cstheme="minorHAnsi"/>
+        </w:rPr>
+      </w:pPr>
+    </w:p>
+    <w:p>
+      <w:pPr>
+        <w:rPr>
+          <w:rFonts w:cstheme="minorHAnsi"/>
+        </w:rPr>
+      </w:pPr>
+      <w:r>
+        <w:rPr>
+          <w:rFonts w:cstheme="minorHAnsi"/>
         </w:rPr>
         <w:t>Abstract:</w:t>
       </w:r>
@@ -231,44 +237,63 @@
     <w:p>
       <w:pPr>
         <w:rPr>
-          <w:rFonts w:ascii="Times New Roman" w:hAnsi="Times New Roman" w:cs="Times New Roman"/>
-        </w:rPr>
-      </w:pPr>
-      <w:r>
-        <w:rPr>
-          <w:rFonts w:ascii="Times New Roman" w:hAnsi="Times New Roman" w:cs="Times New Roman"/>
+          <w:rFonts w:cstheme="minorHAnsi"/>
+        </w:rPr>
+      </w:pPr>
+      <w:r>
+        <w:rPr>
+          <w:rFonts w:cstheme="minorHAnsi"/>
         </w:rPr>
         <w:t>This report will provide an in-depth view of the factory simulation that we have developed, highlighting, how the behaviour has been implemented, and the reaction of the simulation to various parameters</w:t>
       </w:r>
       <w:r>
         <w:rPr>
-          <w:rFonts w:ascii="Times New Roman" w:hAnsi="Times New Roman" w:cs="Times New Roman"/>
+          <w:rFonts w:cstheme="minorHAnsi"/>
         </w:rPr>
         <w:t xml:space="preserve">, </w:t>
       </w:r>
       <w:r>
         <w:rPr>
-          <w:rFonts w:ascii="Times New Roman" w:hAnsi="Times New Roman" w:cs="Times New Roman"/>
+          <w:rFonts w:cstheme="minorHAnsi"/>
         </w:rPr>
         <w:t>inputted</w:t>
       </w:r>
       <w:r>
         <w:rPr>
-          <w:rFonts w:ascii="Times New Roman" w:hAnsi="Times New Roman" w:cs="Times New Roman"/>
+          <w:rFonts w:cstheme="minorHAnsi"/>
         </w:rPr>
         <w:t xml:space="preserve"> through a ‘.SIM’ file</w:t>
       </w:r>
       <w:r>
         <w:rPr>
-          <w:rFonts w:ascii="Times New Roman" w:hAnsi="Times New Roman" w:cs="Times New Roman"/>
-        </w:rPr>
-        <w:t xml:space="preserve">. It will be structured as follows: there will be an outline of the various behaviours that have been implemented, followed by a conclusion which summarises the behaviour of the entities that we have created. </w:t>
-      </w:r>
-      <w:bookmarkStart w:id="0" w:name="_GoBack"/>
-      <w:bookmarkEnd w:id="0"/>
-    </w:p>
-    <w:p>
-      <w:r>
+          <w:rFonts w:cstheme="minorHAnsi"/>
+        </w:rPr>
+        <w:t>. It will be structured as follows: there will be an outline of the various behaviours that have been implemented, followed</w:t>
+      </w:r>
+      <w:r>
+        <w:rPr>
+          <w:rFonts w:asciiTheme="majorHAnsi" w:hAnsiTheme="majorHAnsi" w:cstheme="majorHAnsi"/>
+        </w:rPr>
+        <w:t xml:space="preserve"> </w:t>
+      </w:r>
+      <w:r>
+        <w:rPr>
+          <w:rFonts w:cstheme="minorHAnsi"/>
+        </w:rPr>
+        <w:t xml:space="preserve">by a conclusion which summarises the behaviour of the entities that we have created. </w:t>
+      </w:r>
+    </w:p>
+    <w:p>
+      <w:pPr>
+        <w:rPr>
+          <w:color w:val="FF0000"/>
+        </w:rPr>
+      </w:pPr>
+      <w:r>
+        <w:rPr>
+          <w:color w:val="FF0000"/>
+          <w:highlight w:val="yellow"/>
+        </w:rPr>
         <w:t>A report on what happens in the simulation as you change the different parameters. For instance, how do your robots react to configurations that have more overlap between their usual paths? How much of a safety margin do you need for the batteries in your robots?</w:t>
       </w:r>
     </w:p>
@@ -291,7 +316,7 @@
       </w:pPr>
       <w:r>
         <w:lastRenderedPageBreak/>
-        <w:t>Experiments</w:t>
+        <w:t>Tests</w:t>
       </w:r>
     </w:p>
     <w:p/>
@@ -303,7 +328,10 @@
         <w:t>Comparing</w:t>
       </w:r>
       <w:r>
-        <w:t xml:space="preserve"> the number of ticks required to carry out the orders that have been specified in the ‘OneOfEverything.SIM’ File. </w:t>
+        <w:t xml:space="preserve"> the number of ticks required to carry out the orders </w:t>
+      </w:r>
+      <w:r>
+        <w:t>(File: One of Everything)</w:t>
       </w:r>
     </w:p>
     <w:p/>
@@ -549,6 +577,13 @@
     </w:p>
     <w:p>
       <w:pPr>
+        <w:tabs>
+          <w:tab w:val="left" w:pos="2028"/>
+        </w:tabs>
+      </w:pPr>
+    </w:p>
+    <w:p>
+      <w:pPr>
         <w:pStyle w:val="Heading2"/>
       </w:pPr>
       <w:r>
@@ -748,13 +783,6 @@
     </w:p>
     <w:p>
       <w:pPr>
-        <w:tabs>
-          <w:tab w:val="left" w:pos="2028"/>
-        </w:tabs>
-      </w:pPr>
-    </w:p>
-    <w:p>
-      <w:pPr>
         <w:pStyle w:val="Heading2"/>
       </w:pPr>
       <w:r>
@@ -981,7 +1009,16 @@
     <w:p/>
     <w:p>
       <w:r>
-        <w:t xml:space="preserve">In this test, I select the Storage station </w:t>
+        <w:t>In this test, I select the Storage</w:t>
+      </w:r>
+      <w:r>
+        <w:t xml:space="preserve"> shelf</w:t>
+      </w:r>
+      <w:r>
+        <w:t xml:space="preserve"> </w:t>
+      </w:r>
+      <w:r>
+        <w:t xml:space="preserve">and attempt to place it into a cell that current contains a robot entity. </w:t>
       </w:r>
     </w:p>
     <w:p>
@@ -990,6 +1027,46 @@
           <w:tab w:val="left" w:pos="2028"/>
         </w:tabs>
       </w:pPr>
+      <w:r>
+        <w:rPr>
+          <w:noProof/>
+        </w:rPr>
+        <w:drawing>
+          <wp:inline distT="0" distB="0" distL="0" distR="0" wp14:anchorId="6D50F443" wp14:editId="37952496">
+            <wp:extent cx="5731510" cy="3347720"/>
+            <wp:effectExtent l="0" t="0" r="2540" b="5080"/>
+            <wp:docPr id="26" name="Picture 26"/>
+            <wp:cNvGraphicFramePr>
+              <a:graphicFrameLocks xmlns:a="http://schemas.openxmlformats.org/drawingml/2006/main" noChangeAspect="1"/>
+            </wp:cNvGraphicFramePr>
+            <a:graphic xmlns:a="http://schemas.openxmlformats.org/drawingml/2006/main">
+              <a:graphicData uri="http://schemas.openxmlformats.org/drawingml/2006/picture">
+                <pic:pic xmlns:pic="http://schemas.openxmlformats.org/drawingml/2006/picture">
+                  <pic:nvPicPr>
+                    <pic:cNvPr id="1" name=""/>
+                    <pic:cNvPicPr/>
+                  </pic:nvPicPr>
+                  <pic:blipFill>
+                    <a:blip r:embed="rId12"/>
+                    <a:stretch>
+                      <a:fillRect/>
+                    </a:stretch>
+                  </pic:blipFill>
+                  <pic:spPr>
+                    <a:xfrm>
+                      <a:off x="0" y="0"/>
+                      <a:ext cx="5731510" cy="3347720"/>
+                    </a:xfrm>
+                    <a:prstGeom prst="rect">
+                      <a:avLst/>
+                    </a:prstGeom>
+                  </pic:spPr>
+                </pic:pic>
+              </a:graphicData>
+            </a:graphic>
+          </wp:inline>
+        </w:drawing>
+      </w:r>
     </w:p>
     <w:p>
       <w:pPr>
@@ -997,6 +1074,17 @@
           <w:tab w:val="left" w:pos="2028"/>
         </w:tabs>
       </w:pPr>
+      <w:r>
+        <w:t xml:space="preserve">Result: The storage shelf would not be placed into the same cell as the robot entity. This shows that the simulation does not allow two entities to be placed into the same cell in the grid. As a </w:t>
+      </w:r>
+      <w:proofErr w:type="gramStart"/>
+      <w:r>
+        <w:t>result</w:t>
+      </w:r>
+      <w:proofErr w:type="gramEnd"/>
+      <w:r>
+        <w:t xml:space="preserve"> the simulation works as intended, and some user error has been taken into account. </w:t>
+      </w:r>
     </w:p>
     <w:p>
       <w:pPr>
@@ -1007,20 +1095,12 @@
     </w:p>
     <w:p>
       <w:pPr>
-        <w:tabs>
-          <w:tab w:val="left" w:pos="2028"/>
-        </w:tabs>
-      </w:pPr>
-    </w:p>
-    <w:p>
-      <w:pPr>
         <w:pStyle w:val="Heading1"/>
       </w:pPr>
       <w:r>
         <w:t>Discussion of the results</w:t>
       </w:r>
     </w:p>
-    <w:p/>
     <w:p>
       <w:r>
         <w:t>The results of the experiments show that</w:t>
@@ -1029,13 +1109,13 @@
         <w:t xml:space="preserve"> most of</w:t>
       </w:r>
       <w:r>
-        <w:t xml:space="preserve"> our system is working as intended. Every feature that has been experimented works to some extent. Some features, such as the listView shown in the simulator view, for the robot information, does not work as intended. This is a result </w:t>
-      </w:r>
-      <w:r>
-        <w:t>of</w:t>
-      </w:r>
-      <w:r>
-        <w:t xml:space="preserve"> lacking the knowledge to update the Coordinates of the robot in real time. The tests </w:t>
+        <w:t xml:space="preserve"> our system is working as intended. Every feature that has been experimented works to some extent. </w:t>
+      </w:r>
+      <w:r>
+        <w:t xml:space="preserve">Some features, such as the effect of the battery capacity and charge rate on the number of ticks required to carry out the simulation, do not work as intended, meaning that the charge rate and battery level does not have as much as an effect on the number of ticks consumed, as compared to the number of orders given to the order. </w:t>
+      </w:r>
+      <w:r>
+        <w:t xml:space="preserve">The tests </w:t>
       </w:r>
       <w:r>
         <w:t>have</w:t>
@@ -1044,10 +1124,9 @@
         <w:t xml:space="preserve"> shown us that there are some inadequacies in our code, as some parts do not perform the function that is intended</w:t>
       </w:r>
       <w:r>
-        <w:t xml:space="preserve">, highlighting gaps in our knowledge. </w:t>
-      </w:r>
-    </w:p>
-    <w:p/>
+        <w:t>, highlighting gaps in our knowledge.</w:t>
+      </w:r>
+    </w:p>
     <w:p>
       <w:pPr>
         <w:pStyle w:val="Heading1"/>
@@ -1059,7 +1138,7 @@
         </w:rPr>
       </w:pPr>
       <w:r>
-        <w:t>The behaviour of the simulation</w:t>
+        <w:t>Main view</w:t>
       </w:r>
     </w:p>
     <w:p>
@@ -1068,35 +1147,6 @@
           <w:tab w:val="left" w:pos="2028"/>
         </w:tabs>
         <w:rPr>
-          <w:rFonts w:asciiTheme="majorHAnsi" w:eastAsiaTheme="majorEastAsia" w:hAnsiTheme="majorHAnsi" w:cstheme="majorBidi"/>
-          <w:color w:val="2F5496" w:themeColor="accent1" w:themeShade="BF"/>
-          <w:sz w:val="32"/>
-          <w:szCs w:val="32"/>
-        </w:rPr>
-      </w:pPr>
-    </w:p>
-    <w:p>
-      <w:pPr>
-        <w:tabs>
-          <w:tab w:val="left" w:pos="2028"/>
-        </w:tabs>
-        <w:rPr>
-          <w:b/>
-        </w:rPr>
-      </w:pPr>
-      <w:r>
-        <w:rPr>
-          <w:b/>
-        </w:rPr>
-        <w:t>The main view</w:t>
-      </w:r>
-    </w:p>
-    <w:p>
-      <w:pPr>
-        <w:tabs>
-          <w:tab w:val="left" w:pos="2028"/>
-        </w:tabs>
-        <w:rPr>
           <w:b/>
         </w:rPr>
       </w:pPr>
@@ -1105,7 +1155,6 @@
           <w:b/>
           <w:noProof/>
         </w:rPr>
-        <w:lastRenderedPageBreak/>
         <mc:AlternateContent>
           <mc:Choice Requires="wps">
             <w:drawing>
@@ -1702,7 +1751,7 @@
                     <pic:cNvPicPr/>
                   </pic:nvPicPr>
                   <pic:blipFill>
-                    <a:blip r:embed="rId12" cstate="print">
+                    <a:blip r:embed="rId13" cstate="print">
                       <a:extLst>
                         <a:ext uri="{28A0092B-C50C-407E-A947-70E740481C1C}">
                           <a14:useLocalDpi xmlns:a14="http://schemas.microsoft.com/office/drawing/2010/main" val="0"/>
@@ -2889,44 +2938,14 @@
     </w:p>
     <w:p>
       <w:pPr>
-        <w:rPr>
-          <w:b/>
-        </w:rPr>
-      </w:pPr>
-    </w:p>
-    <w:p>
-      <w:pPr>
-        <w:rPr>
-          <w:b/>
-        </w:rPr>
-      </w:pPr>
-    </w:p>
-    <w:p>
-      <w:pPr>
-        <w:rPr>
-          <w:b/>
-        </w:rPr>
-      </w:pPr>
-    </w:p>
-    <w:p>
-      <w:pPr>
-        <w:rPr>
-          <w:b/>
-        </w:rPr>
-      </w:pPr>
-    </w:p>
-    <w:p>
-      <w:pPr>
-        <w:rPr>
-          <w:b/>
-        </w:rPr>
-      </w:pPr>
-      <w:r>
-        <w:rPr>
-          <w:b/>
-        </w:rPr>
-        <w:t>The simulator view</w:t>
-      </w:r>
+        <w:pStyle w:val="Heading1"/>
+        <w:rPr>
+          <w:rFonts w:asciiTheme="minorHAnsi" w:eastAsiaTheme="minorHAnsi" w:hAnsiTheme="minorHAnsi" w:cstheme="minorBidi"/>
+          <w:color w:val="auto"/>
+          <w:sz w:val="22"/>
+          <w:szCs w:val="22"/>
+        </w:rPr>
+      </w:pPr>
       <w:r>
         <w:rPr>
           <w:noProof/>
@@ -3012,13 +3031,18 @@
           </mc:Fallback>
         </mc:AlternateContent>
       </w:r>
+      <w:r>
+        <w:t xml:space="preserve"> </w:t>
+      </w:r>
+      <w:r>
+        <w:t>Simulator View</w:t>
+      </w:r>
     </w:p>
     <w:p>
       <w:r>
         <w:rPr>
           <w:noProof/>
         </w:rPr>
-        <w:lastRenderedPageBreak/>
         <mc:AlternateContent>
           <mc:Choice Requires="wps">
             <w:drawing>
@@ -3317,7 +3341,7 @@
                     <pic:cNvPicPr/>
                   </pic:nvPicPr>
                   <pic:blipFill>
-                    <a:blip r:embed="rId13"/>
+                    <a:blip r:embed="rId14"/>
                     <a:stretch>
                       <a:fillRect/>
                     </a:stretch>
@@ -3383,13 +3407,8 @@
                       <wps:txbx>
                         <w:txbxContent>
                           <w:p>
-                            <w:proofErr w:type="spellStart"/>
                             <w:r>
-                              <w:t>Gridview</w:t>
-                            </w:r>
-                            <w:proofErr w:type="spellEnd"/>
-                            <w:r>
-                              <w:t xml:space="preserve"> showing the entities in the simulation. These entities will become animated as the user presses ‘1 Tick’, ’10 Ticks’</w:t>
+                              <w:t>Gridview showing the entities in the simulation. These entities will become animated as the user presses ‘1 Tick’, ’10 Ticks’</w:t>
                             </w:r>
                           </w:p>
                         </w:txbxContent>
@@ -3418,13 +3437,8 @@
                 <v:textbox>
                   <w:txbxContent>
                     <w:p>
-                      <w:proofErr w:type="spellStart"/>
                       <w:r>
-                        <w:t>Gridview</w:t>
-                      </w:r>
-                      <w:proofErr w:type="spellEnd"/>
-                      <w:r>
-                        <w:t xml:space="preserve"> showing the entities in the simulation. These entities will become animated as the user presses ‘1 Tick’, ’10 Ticks’</w:t>
+                        <w:t>Gridview showing the entities in the simulation. These entities will become animated as the user presses ‘1 Tick’, ’10 Ticks’</w:t>
                       </w:r>
                     </w:p>
                   </w:txbxContent>
@@ -3613,376 +3627,14 @@
     <w:p>
       <w:pPr>
         <w:rPr>
-          <w:b/>
-        </w:rPr>
-      </w:pPr>
-      <w:r>
-        <w:rPr>
-          <w:b/>
-        </w:rPr>
-        <w:t>The slider behaviour</w:t>
-      </w:r>
-    </w:p>
-    <w:p>
-      <w:pPr>
-        <w:rPr>
-          <w:b/>
-        </w:rPr>
-      </w:pPr>
-      <w:r>
-        <w:rPr>
-          <w:noProof/>
-        </w:rPr>
-        <w:drawing>
-          <wp:inline distT="0" distB="0" distL="0" distR="0" wp14:anchorId="1C5B8770" wp14:editId="7E679A6B">
-            <wp:extent cx="3992563" cy="285750"/>
-            <wp:effectExtent l="0" t="0" r="8255" b="0"/>
-            <wp:docPr id="41" name="Picture 41"/>
-            <wp:cNvGraphicFramePr>
-              <a:graphicFrameLocks xmlns:a="http://schemas.openxmlformats.org/drawingml/2006/main" noChangeAspect="1"/>
-            </wp:cNvGraphicFramePr>
-            <a:graphic xmlns:a="http://schemas.openxmlformats.org/drawingml/2006/main">
-              <a:graphicData uri="http://schemas.openxmlformats.org/drawingml/2006/picture">
-                <pic:pic xmlns:pic="http://schemas.openxmlformats.org/drawingml/2006/picture">
-                  <pic:nvPicPr>
-                    <pic:cNvPr id="1" name=""/>
-                    <pic:cNvPicPr/>
-                  </pic:nvPicPr>
-                  <pic:blipFill>
-                    <a:blip r:embed="rId14"/>
-                    <a:stretch>
-                      <a:fillRect/>
-                    </a:stretch>
-                  </pic:blipFill>
-                  <pic:spPr>
-                    <a:xfrm>
-                      <a:off x="0" y="0"/>
-                      <a:ext cx="4035722" cy="288839"/>
-                    </a:xfrm>
-                    <a:prstGeom prst="rect">
-                      <a:avLst/>
-                    </a:prstGeom>
-                  </pic:spPr>
-                </pic:pic>
-              </a:graphicData>
-            </a:graphic>
-          </wp:inline>
-        </w:drawing>
-      </w:r>
-    </w:p>
-    <w:p>
-      <w:pPr>
-        <w:rPr>
-          <w:b/>
-        </w:rPr>
-      </w:pPr>
-      <w:r>
-        <w:t>The</w:t>
-      </w:r>
-      <w:r>
-        <w:t xml:space="preserve"> slider object, named height.</w:t>
-      </w:r>
-    </w:p>
-    <w:p>
-      <w:pPr>
-        <w:rPr>
           <w:rFonts w:ascii="Lucida Console" w:hAnsi="Lucida Console"/>
-          <w:i/>
-        </w:rPr>
-      </w:pPr>
-      <w:r>
-        <w:rPr>
-          <w:noProof/>
-        </w:rPr>
-        <w:drawing>
-          <wp:anchor distT="0" distB="0" distL="114300" distR="114300" simplePos="0" relativeHeight="251691008" behindDoc="0" locked="0" layoutInCell="1" allowOverlap="1" wp14:anchorId="679BE6B1" wp14:editId="62EDFCD3">
-            <wp:simplePos x="0" y="0"/>
-            <wp:positionH relativeFrom="margin">
-              <wp:align>left</wp:align>
-            </wp:positionH>
-            <wp:positionV relativeFrom="paragraph">
-              <wp:posOffset>64135</wp:posOffset>
-            </wp:positionV>
-            <wp:extent cx="5410200" cy="876300"/>
-            <wp:effectExtent l="0" t="0" r="0" b="0"/>
-            <wp:wrapNone/>
-            <wp:docPr id="38" name="Picture 38"/>
-            <wp:cNvGraphicFramePr>
-              <a:graphicFrameLocks xmlns:a="http://schemas.openxmlformats.org/drawingml/2006/main" noChangeAspect="1"/>
-            </wp:cNvGraphicFramePr>
-            <a:graphic xmlns:a="http://schemas.openxmlformats.org/drawingml/2006/main">
-              <a:graphicData uri="http://schemas.openxmlformats.org/drawingml/2006/picture">
-                <pic:pic xmlns:pic="http://schemas.openxmlformats.org/drawingml/2006/picture">
-                  <pic:nvPicPr>
-                    <pic:cNvPr id="1" name=""/>
-                    <pic:cNvPicPr/>
-                  </pic:nvPicPr>
-                  <pic:blipFill rotWithShape="1">
-                    <a:blip r:embed="rId15">
-                      <a:extLst>
-                        <a:ext uri="{28A0092B-C50C-407E-A947-70E740481C1C}">
-                          <a14:useLocalDpi xmlns:a14="http://schemas.microsoft.com/office/drawing/2010/main" val="0"/>
-                        </a:ext>
-                      </a:extLst>
-                    </a:blip>
-                    <a:srcRect l="3989" t="15228" r="1617" b="47903"/>
-                    <a:stretch/>
-                  </pic:blipFill>
-                  <pic:spPr bwMode="auto">
-                    <a:xfrm>
-                      <a:off x="0" y="0"/>
-                      <a:ext cx="5410200" cy="876300"/>
-                    </a:xfrm>
-                    <a:prstGeom prst="rect">
-                      <a:avLst/>
-                    </a:prstGeom>
-                    <a:ln>
-                      <a:noFill/>
-                    </a:ln>
-                    <a:extLst>
-                      <a:ext uri="{53640926-AAD7-44D8-BBD7-CCE9431645EC}">
-                        <a14:shadowObscured xmlns:a14="http://schemas.microsoft.com/office/drawing/2010/main"/>
-                      </a:ext>
-                    </a:extLst>
-                  </pic:spPr>
-                </pic:pic>
-              </a:graphicData>
-            </a:graphic>
-            <wp14:sizeRelH relativeFrom="page">
-              <wp14:pctWidth>0</wp14:pctWidth>
-            </wp14:sizeRelH>
-            <wp14:sizeRelV relativeFrom="page">
-              <wp14:pctHeight>0</wp14:pctHeight>
-            </wp14:sizeRelV>
-          </wp:anchor>
-        </w:drawing>
-      </w:r>
-    </w:p>
-    <w:p>
-      <w:pPr>
-        <w:rPr>
-          <w:rFonts w:ascii="Lucida Console" w:hAnsi="Lucida Console"/>
-          <w:i/>
-        </w:rPr>
-      </w:pPr>
-    </w:p>
-    <w:p>
-      <w:pPr>
-        <w:rPr>
-          <w:rFonts w:ascii="Lucida Console" w:hAnsi="Lucida Console"/>
-          <w:i/>
-        </w:rPr>
-      </w:pPr>
-    </w:p>
-    <w:p>
-      <w:pPr>
-        <w:rPr>
-          <w:rFonts w:ascii="Lucida Console" w:hAnsi="Lucida Console"/>
-          <w:i/>
-        </w:rPr>
-      </w:pPr>
-    </w:p>
-    <w:p>
-      <w:pPr>
-        <w:rPr>
-          <w:rFonts w:cstheme="minorHAnsi"/>
-        </w:rPr>
-      </w:pPr>
-      <w:r>
-        <w:rPr>
-          <w:rFonts w:cstheme="minorHAnsi"/>
-        </w:rPr>
-        <w:t xml:space="preserve">Call </w:t>
-      </w:r>
-      <w:r>
-        <w:rPr>
-          <w:rFonts w:ascii="Lucida Console" w:hAnsi="Lucida Console" w:cstheme="minorHAnsi"/>
-        </w:rPr>
-        <w:t>ValueProperty()</w:t>
-      </w:r>
-      <w:r>
-        <w:rPr>
-          <w:rFonts w:cstheme="minorHAnsi"/>
-        </w:rPr>
-        <w:t xml:space="preserve"> This returns the current value that is set by the user for the grid height. </w:t>
-      </w:r>
-    </w:p>
-    <w:p>
-      <w:pPr>
-        <w:rPr>
-          <w:rFonts w:cstheme="minorHAnsi"/>
-        </w:rPr>
-      </w:pPr>
-      <w:r>
-        <w:rPr>
-          <w:rFonts w:cstheme="minorHAnsi"/>
-        </w:rPr>
-        <w:t xml:space="preserve">Call a listener on the </w:t>
-      </w:r>
-      <w:r>
-        <w:rPr>
-          <w:rFonts w:ascii="Lucida Console" w:hAnsi="Lucida Console" w:cstheme="minorHAnsi"/>
-        </w:rPr>
-        <w:t>valueProperty</w:t>
-      </w:r>
-      <w:r>
-        <w:rPr>
-          <w:rFonts w:ascii="Lucida Console" w:hAnsi="Lucida Console" w:cstheme="minorHAnsi"/>
-        </w:rPr>
-        <w:t>()</w:t>
-      </w:r>
-      <w:r>
-        <w:rPr>
-          <w:rFonts w:cstheme="minorHAnsi"/>
-        </w:rPr>
-        <w:t xml:space="preserve">, </w:t>
-      </w:r>
-      <w:r>
-        <w:rPr>
-          <w:rFonts w:cstheme="minorHAnsi"/>
-        </w:rPr>
-        <w:t xml:space="preserve">which is a </w:t>
-      </w:r>
-      <w:r>
-        <w:rPr>
-          <w:rFonts w:ascii="Lucida Console" w:hAnsi="Lucida Console" w:cstheme="minorHAnsi"/>
-        </w:rPr>
-        <w:t>changeListener</w:t>
-      </w:r>
-      <w:r>
-        <w:rPr>
-          <w:rFonts w:ascii="Lucida Console" w:hAnsi="Lucida Console" w:cstheme="minorHAnsi"/>
-          <w:b/>
-        </w:rPr>
-        <w:t>.</w:t>
-      </w:r>
-      <w:r>
-        <w:rPr>
-          <w:rFonts w:cstheme="minorHAnsi"/>
-        </w:rPr>
-        <w:t xml:space="preserve"> The </w:t>
-      </w:r>
-      <w:r>
-        <w:rPr>
-          <w:rFonts w:ascii="Lucida Console" w:hAnsi="Lucida Console" w:cstheme="minorHAnsi"/>
-        </w:rPr>
-        <w:t>changelistener</w:t>
-      </w:r>
-      <w:r>
-        <w:rPr>
-          <w:rFonts w:cstheme="minorHAnsi"/>
-        </w:rPr>
-        <w:t xml:space="preserve"> detects whether the </w:t>
-      </w:r>
-      <w:r>
-        <w:rPr>
-          <w:rFonts w:ascii="Lucida Console" w:hAnsi="Lucida Console" w:cstheme="minorHAnsi"/>
-        </w:rPr>
-        <w:t>valueProperty</w:t>
-      </w:r>
-      <w:r>
-        <w:rPr>
-          <w:rFonts w:cstheme="minorHAnsi"/>
-        </w:rPr>
-        <w:t xml:space="preserve"> </w:t>
-      </w:r>
-      <w:r>
-        <w:rPr>
-          <w:rFonts w:cstheme="minorHAnsi"/>
-        </w:rPr>
-        <w:t xml:space="preserve">of the </w:t>
-      </w:r>
-      <w:r>
-        <w:rPr>
-          <w:rFonts w:ascii="Lucida Console" w:hAnsi="Lucida Console" w:cstheme="minorHAnsi"/>
-        </w:rPr>
-        <w:t xml:space="preserve">height </w:t>
-      </w:r>
-      <w:r>
-        <w:rPr>
-          <w:rFonts w:cstheme="minorHAnsi"/>
-        </w:rPr>
-        <w:t xml:space="preserve">slider has been changed. When it does, the field called </w:t>
-      </w:r>
-      <w:r>
-        <w:rPr>
-          <w:rFonts w:ascii="Lucida Console" w:hAnsi="Lucida Console" w:cstheme="minorHAnsi"/>
-        </w:rPr>
-        <w:t>numRows</w:t>
-      </w:r>
-      <w:r>
-        <w:rPr>
-          <w:rFonts w:ascii="Lucida Console" w:hAnsi="Lucida Console" w:cstheme="minorHAnsi"/>
-          <w:i/>
-        </w:rPr>
-        <w:t xml:space="preserve"> </w:t>
-      </w:r>
-      <w:r>
-        <w:rPr>
-          <w:rFonts w:cstheme="minorHAnsi"/>
-        </w:rPr>
-        <w:t xml:space="preserve">will be changed. </w:t>
-      </w:r>
-    </w:p>
-    <w:p>
-      <w:pPr>
-        <w:rPr>
-          <w:rFonts w:cstheme="minorHAnsi"/>
-        </w:rPr>
-      </w:pPr>
-      <w:r>
-        <w:rPr>
-          <w:rFonts w:cstheme="minorHAnsi"/>
-        </w:rPr>
-        <w:t xml:space="preserve">Furthermore, when the slide is adjusted, the </w:t>
-      </w:r>
-      <w:r>
-        <w:rPr>
-          <w:rFonts w:ascii="Lucida Console" w:hAnsi="Lucida Console" w:cstheme="minorHAnsi"/>
-        </w:rPr>
-        <w:t>clearPressed()</w:t>
-      </w:r>
-      <w:r>
-        <w:rPr>
-          <w:rFonts w:cstheme="minorHAnsi"/>
-        </w:rPr>
-        <w:t xml:space="preserve"> method is called, which will remove all entities from the grid. </w:t>
-      </w:r>
-    </w:p>
-    <w:p>
-      <w:pPr>
-        <w:rPr>
-          <w:rFonts w:cstheme="minorHAnsi"/>
-        </w:rPr>
-      </w:pPr>
-      <w:r>
-        <w:rPr>
-          <w:rFonts w:cstheme="minorHAnsi"/>
-        </w:rPr>
-        <w:t xml:space="preserve">Call the </w:t>
-      </w:r>
-      <w:r>
-        <w:rPr>
-          <w:rFonts w:ascii="Lucida Console" w:hAnsi="Lucida Console" w:cstheme="minorHAnsi"/>
-        </w:rPr>
-        <w:t>getRowConstraints</w:t>
-      </w:r>
-      <w:r>
-        <w:rPr>
-          <w:rFonts w:cstheme="minorHAnsi"/>
-        </w:rPr>
-        <w:t xml:space="preserve"> method, which clears the X and Y coordinates held in the grid, so that it can be redrawn.  </w:t>
-      </w:r>
-    </w:p>
-    <w:p>
-      <w:pPr>
-        <w:rPr>
-          <w:rFonts w:ascii="Lucida Console" w:hAnsi="Lucida Console"/>
-        </w:rPr>
-      </w:pPr>
+        </w:rPr>
+      </w:pPr>
+      <w:bookmarkStart w:id="0" w:name="_GoBack"/>
+      <w:bookmarkEnd w:id="0"/>
     </w:p>
     <w:sectPr>
-      <w:headerReference w:type="default" r:id="rId16"/>
+      <w:headerReference w:type="default" r:id="rId15"/>
       <w:pgSz w:w="11906" w:h="16838"/>
       <w:pgMar w:top="1440" w:right="1440" w:bottom="1440" w:left="1440" w:header="708" w:footer="708" w:gutter="0"/>
       <w:cols w:space="708"/>

</xml_diff>

<commit_message>
UML + REPORT NEW FUCKTY FUCK
</commit_message>
<xml_diff>
--- a/Group 10 Report.docx
+++ b/Group 10 Report.docx
@@ -38,7 +38,23 @@
           <w:rFonts w:cstheme="minorHAnsi"/>
           <w:sz w:val="24"/>
         </w:rPr>
-        <w:t xml:space="preserve">Devin Shingadia | </w:t>
+        <w:t xml:space="preserve">Devin </w:t>
+      </w:r>
+      <w:proofErr w:type="spellStart"/>
+      <w:r>
+        <w:rPr>
+          <w:rFonts w:cstheme="minorHAnsi"/>
+          <w:sz w:val="24"/>
+        </w:rPr>
+        <w:t>Shingadia</w:t>
+      </w:r>
+      <w:proofErr w:type="spellEnd"/>
+      <w:r>
+        <w:rPr>
+          <w:rFonts w:cstheme="minorHAnsi"/>
+          <w:sz w:val="24"/>
+        </w:rPr>
+        <w:t xml:space="preserve"> | </w:t>
       </w:r>
       <w:r>
         <w:rPr>
@@ -152,8 +168,17 @@
           <w:rFonts w:cstheme="minorHAnsi"/>
           <w:sz w:val="24"/>
         </w:rPr>
-        <w:t>Christos Dolopikos</w:t>
-      </w:r>
+        <w:t xml:space="preserve">Christos </w:t>
+      </w:r>
+      <w:proofErr w:type="spellStart"/>
+      <w:r>
+        <w:rPr>
+          <w:rFonts w:cstheme="minorHAnsi"/>
+          <w:sz w:val="24"/>
+        </w:rPr>
+        <w:t>Dolopikos</w:t>
+      </w:r>
+      <w:proofErr w:type="spellEnd"/>
       <w:r>
         <w:rPr>
           <w:rFonts w:cstheme="minorHAnsi"/>
@@ -181,13 +206,31 @@
           <w:shd w:val="clear" w:color="auto" w:fill="FFFFFF"/>
         </w:rPr>
       </w:pPr>
+      <w:proofErr w:type="spellStart"/>
       <w:r>
         <w:rPr>
           <w:rFonts w:cstheme="minorHAnsi"/>
           <w:sz w:val="24"/>
         </w:rPr>
-        <w:t>Vivek Bhukhan</w:t>
-      </w:r>
+        <w:t>Vivek</w:t>
+      </w:r>
+      <w:proofErr w:type="spellEnd"/>
+      <w:r>
+        <w:rPr>
+          <w:rFonts w:cstheme="minorHAnsi"/>
+          <w:sz w:val="24"/>
+        </w:rPr>
+        <w:t xml:space="preserve"> </w:t>
+      </w:r>
+      <w:proofErr w:type="spellStart"/>
+      <w:r>
+        <w:rPr>
+          <w:rFonts w:cstheme="minorHAnsi"/>
+          <w:sz w:val="24"/>
+        </w:rPr>
+        <w:t>Bhukhan</w:t>
+      </w:r>
+      <w:proofErr w:type="spellEnd"/>
       <w:r>
         <w:rPr>
           <w:rFonts w:cstheme="minorHAnsi"/>
@@ -262,7 +305,21 @@
         <w:rPr>
           <w:rFonts w:cstheme="minorHAnsi"/>
         </w:rPr>
-        <w:t xml:space="preserve"> through a ‘.SIM’ file</w:t>
+        <w:t xml:space="preserve"> through a </w:t>
+      </w:r>
+      <w:proofErr w:type="gramStart"/>
+      <w:r>
+        <w:rPr>
+          <w:rFonts w:cstheme="minorHAnsi"/>
+        </w:rPr>
+        <w:t>‘.SIM</w:t>
+      </w:r>
+      <w:proofErr w:type="gramEnd"/>
+      <w:r>
+        <w:rPr>
+          <w:rFonts w:cstheme="minorHAnsi"/>
+        </w:rPr>
+        <w:t>’ file</w:t>
       </w:r>
       <w:r>
         <w:rPr>
@@ -481,8 +538,6 @@
           </wp:anchor>
         </w:drawing>
       </w:r>
-      <w:bookmarkStart w:id="0" w:name="_GoBack"/>
-      <w:bookmarkEnd w:id="0"/>
     </w:p>
     <w:p>
       <w:pPr>
@@ -497,9 +552,19 @@
           <w:tab w:val="left" w:pos="2028"/>
         </w:tabs>
       </w:pPr>
-      <w:r>
-        <w:t>.SIM file used: OneOfEverything.SIM</w:t>
-      </w:r>
+      <w:proofErr w:type="gramStart"/>
+      <w:r>
+        <w:t>.SIM</w:t>
+      </w:r>
+      <w:proofErr w:type="gramEnd"/>
+      <w:r>
+        <w:t xml:space="preserve"> file used: </w:t>
+      </w:r>
+      <w:proofErr w:type="spellStart"/>
+      <w:r>
+        <w:t>OneOfEverything.SIM</w:t>
+      </w:r>
+      <w:proofErr w:type="spellEnd"/>
     </w:p>
     <w:p>
       <w:pPr>
@@ -507,8 +572,13 @@
           <w:tab w:val="left" w:pos="2028"/>
         </w:tabs>
       </w:pPr>
-      <w:r>
-        <w:t>Result : With the lowest battery capacity and charge rate, the</w:t>
+      <w:proofErr w:type="gramStart"/>
+      <w:r>
+        <w:t>Result :</w:t>
+      </w:r>
+      <w:proofErr w:type="gramEnd"/>
+      <w:r>
+        <w:t xml:space="preserve"> With the lowest battery capacity and charge rate, the</w:t>
       </w:r>
       <w:r>
         <w:t xml:space="preserve"> number of ticks required to carry out this activity was 149. </w:t>
@@ -529,7 +599,23 @@
         <w:t>Modifying the battery capacity and charge rate</w:t>
       </w:r>
       <w:r>
-        <w:t xml:space="preserve"> (File : OneOfEverything.SIM)</w:t>
+        <w:t xml:space="preserve"> (</w:t>
+      </w:r>
+      <w:proofErr w:type="gramStart"/>
+      <w:r>
+        <w:t>File :</w:t>
+      </w:r>
+      <w:proofErr w:type="gramEnd"/>
+      <w:r>
+        <w:t xml:space="preserve"> </w:t>
+      </w:r>
+      <w:proofErr w:type="spellStart"/>
+      <w:r>
+        <w:t>OneOfEverything.SIM</w:t>
+      </w:r>
+      <w:proofErr w:type="spellEnd"/>
+      <w:r>
+        <w:t>)</w:t>
       </w:r>
     </w:p>
     <w:p>
@@ -690,7 +776,15 @@
         </w:tabs>
       </w:pPr>
       <w:r>
-        <w:t xml:space="preserve">In theory, the robot should be able to carry out work in fewer ticks as it does not require to charge as often. Furthermore, whenever it does need to charge, the amount of time required to charge should be halved, as a result of doubling the charge rate. </w:t>
+        <w:t xml:space="preserve">In theory, the robot should be able to carry out work in fewer ticks as it does not require to charge as often. Furthermore, whenever it does need to charge, the amount of time required to charge should be halved, </w:t>
+      </w:r>
+      <w:proofErr w:type="gramStart"/>
+      <w:r>
+        <w:t>as a result of</w:t>
+      </w:r>
+      <w:proofErr w:type="gramEnd"/>
+      <w:r>
+        <w:t xml:space="preserve"> doubling the charge rate. </w:t>
       </w:r>
     </w:p>
     <w:p>
@@ -700,7 +794,15 @@
         </w:tabs>
       </w:pPr>
       <w:r>
-        <w:t xml:space="preserve">Result: The number of ticks required to carry out the orders specified in ‘OneOfEverything.SIM’ is 149. This indicates </w:t>
+        <w:t>Result: The number of ticks required to carry out the orders specified in ‘</w:t>
+      </w:r>
+      <w:proofErr w:type="spellStart"/>
+      <w:r>
+        <w:t>OneOfEverything.SIM</w:t>
+      </w:r>
+      <w:proofErr w:type="spellEnd"/>
+      <w:r>
+        <w:t xml:space="preserve">’ is 149. This indicates </w:t>
       </w:r>
       <w:r>
         <w:t xml:space="preserve">that after loading a file, the modification of the battery capacity and the charge rate does little to affect the performance of a robot when it is carrying out the orders. </w:t>
@@ -943,7 +1045,15 @@
         <w:pStyle w:val="Heading2"/>
       </w:pPr>
       <w:r>
-        <w:t>Attempting to place two entities on the same cell in the GridPane.</w:t>
+        <w:t xml:space="preserve">Attempting to place two entities on the same cell in the </w:t>
+      </w:r>
+      <w:proofErr w:type="spellStart"/>
+      <w:r>
+        <w:t>GridPane</w:t>
+      </w:r>
+      <w:proofErr w:type="spellEnd"/>
+      <w:r>
+        <w:t>.</w:t>
       </w:r>
     </w:p>
     <w:p/>
@@ -1015,7 +1125,15 @@
         </w:tabs>
       </w:pPr>
       <w:r>
-        <w:t xml:space="preserve">Result: The storage shelf would not be placed into the same cell as the robot entity. This shows that the simulation does not allow two entities to be placed into the same cell in the grid. As a result the simulation works as intended, and some user error has been taken into account. </w:t>
+        <w:t xml:space="preserve">Result: The storage shelf would not be placed into the same cell as the robot entity. This shows that the simulation does not allow two entities to be placed into the same cell in the grid. As a </w:t>
+      </w:r>
+      <w:proofErr w:type="gramStart"/>
+      <w:r>
+        <w:t>result</w:t>
+      </w:r>
+      <w:proofErr w:type="gramEnd"/>
+      <w:r>
+        <w:t xml:space="preserve"> the simulation works as intended, and some user error has been taken into account. </w:t>
       </w:r>
     </w:p>
     <w:p>
@@ -1770,12 +1888,21 @@
                                 <w:szCs w:val="16"/>
                               </w:rPr>
                             </w:pPr>
+                            <w:proofErr w:type="gramStart"/>
                             <w:r>
                               <w:rPr>
                                 <w:sz w:val="16"/>
                                 <w:szCs w:val="16"/>
                               </w:rPr>
-                              <w:t>‘.SIM’ File displayed here.</w:t>
+                              <w:t>‘.SIM</w:t>
+                            </w:r>
+                            <w:proofErr w:type="gramEnd"/>
+                            <w:r>
+                              <w:rPr>
+                                <w:sz w:val="16"/>
+                                <w:szCs w:val="16"/>
+                              </w:rPr>
+                              <w:t>’ File displayed here.</w:t>
                             </w:r>
                           </w:p>
                         </w:txbxContent>
@@ -2035,8 +2162,33 @@
                                 <w:sz w:val="16"/>
                                 <w:szCs w:val="16"/>
                               </w:rPr>
-                              <w:t>Load the ‘.SIM’ FIle</w:t>
+                              <w:t xml:space="preserve">Load the </w:t>
                             </w:r>
+                            <w:proofErr w:type="gramStart"/>
+                            <w:r>
+                              <w:rPr>
+                                <w:sz w:val="16"/>
+                                <w:szCs w:val="16"/>
+                              </w:rPr>
+                              <w:t>‘.SIM</w:t>
+                            </w:r>
+                            <w:proofErr w:type="gramEnd"/>
+                            <w:r>
+                              <w:rPr>
+                                <w:sz w:val="16"/>
+                                <w:szCs w:val="16"/>
+                              </w:rPr>
+                              <w:t xml:space="preserve">’ </w:t>
+                            </w:r>
+                            <w:proofErr w:type="spellStart"/>
+                            <w:r>
+                              <w:rPr>
+                                <w:sz w:val="16"/>
+                                <w:szCs w:val="16"/>
+                              </w:rPr>
+                              <w:t>FIle</w:t>
+                            </w:r>
+                            <w:proofErr w:type="spellEnd"/>
                           </w:p>
                         </w:txbxContent>
                       </wps:txbx>
@@ -2837,7 +2989,15 @@
         <w:t>their own defined, custom</w:t>
       </w:r>
       <w:r>
-        <w:t xml:space="preserve"> parameters, or they can load from a ‘.SIM’ File which predefines the parameters used in the simulation. </w:t>
+        <w:t xml:space="preserve"> parameters, or they can load from a </w:t>
+      </w:r>
+      <w:proofErr w:type="gramStart"/>
+      <w:r>
+        <w:t>‘.SIM</w:t>
+      </w:r>
+      <w:proofErr w:type="gramEnd"/>
+      <w:r>
+        <w:t xml:space="preserve">’ File which predefines the parameters used in the simulation. </w:t>
       </w:r>
       <w:r>
         <w:t xml:space="preserve">After the user is satisfied with their simulation settings, they can press the ‘Start’ button and then view the simulation in action. </w:t>
@@ -2915,8 +3075,13 @@
                       <wps:txbx>
                         <w:txbxContent>
                           <w:p>
+                            <w:proofErr w:type="spellStart"/>
                             <w:r>
-                              <w:t xml:space="preserve">Listviews representing the behaviour and entities. </w:t>
+                              <w:t>Listviews</w:t>
+                            </w:r>
+                            <w:proofErr w:type="spellEnd"/>
+                            <w:r>
+                              <w:t xml:space="preserve"> representing the behaviour and entities. </w:t>
                             </w:r>
                           </w:p>
                         </w:txbxContent>
@@ -2971,16 +3136,16 @@
         <mc:AlternateContent>
           <mc:Choice Requires="wps">
             <w:drawing>
-              <wp:anchor distT="0" distB="0" distL="114300" distR="114300" simplePos="0" relativeHeight="251688960" behindDoc="0" locked="0" layoutInCell="1" allowOverlap="1" wp14:anchorId="1086F8BF" wp14:editId="25017D26">
+              <wp:anchor distT="0" distB="0" distL="114300" distR="114300" simplePos="0" relativeHeight="251688960" behindDoc="0" locked="0" layoutInCell="1" allowOverlap="1" wp14:anchorId="1086F8BF" wp14:editId="58CD8891">
                 <wp:simplePos x="0" y="0"/>
                 <wp:positionH relativeFrom="column">
-                  <wp:posOffset>3128254</wp:posOffset>
+                  <wp:posOffset>3185160</wp:posOffset>
                 </wp:positionH>
                 <wp:positionV relativeFrom="paragraph">
-                  <wp:posOffset>3073449</wp:posOffset>
+                  <wp:posOffset>3072765</wp:posOffset>
                 </wp:positionV>
-                <wp:extent cx="242131" cy="498231"/>
-                <wp:effectExtent l="38100" t="38100" r="24765" b="16510"/>
+                <wp:extent cx="1303020" cy="643890"/>
+                <wp:effectExtent l="38100" t="38100" r="30480" b="22860"/>
                 <wp:wrapNone/>
                 <wp:docPr id="36" name="Straight Arrow Connector 36"/>
                 <wp:cNvGraphicFramePr/>
@@ -2991,7 +3156,7 @@
                       <wps:spPr>
                         <a:xfrm flipH="1" flipV="1">
                           <a:off x="0" y="0"/>
-                          <a:ext cx="242131" cy="498231"/>
+                          <a:ext cx="1303020" cy="643890"/>
                         </a:xfrm>
                         <a:prstGeom prst="straightConnector1">
                           <a:avLst/>
@@ -3029,7 +3194,11 @@
           </mc:Choice>
           <mc:Fallback>
             <w:pict>
-              <v:shape w14:anchorId="3C9FFA23" id="Straight Arrow Connector 36" o:spid="_x0000_s1026" type="#_x0000_t32" style="position:absolute;margin-left:246.3pt;margin-top:242pt;width:19.05pt;height:39.25pt;flip:x y;z-index:251688960;visibility:visible;mso-wrap-style:square;mso-width-percent:0;mso-height-percent:0;mso-wrap-distance-left:9pt;mso-wrap-distance-top:0;mso-wrap-distance-right:9pt;mso-wrap-distance-bottom:0;mso-position-horizontal:absolute;mso-position-horizontal-relative:text;mso-position-vertical:absolute;mso-position-vertical-relative:text;mso-width-percent:0;mso-height-percent:0;mso-width-relative:margin;mso-height-relative:margin" o:gfxdata="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" strokecolor="black [3200]" strokeweight=".5pt">
+              <v:shapetype w14:anchorId="0BD460EC" id="_x0000_t32" coordsize="21600,21600" o:spt="32" o:oned="t" path="m,l21600,21600e" filled="f">
+                <v:path arrowok="t" fillok="f" o:connecttype="none"/>
+                <o:lock v:ext="edit" shapetype="t"/>
+              </v:shapetype>
+              <v:shape id="Straight Arrow Connector 36" o:spid="_x0000_s1026" type="#_x0000_t32" style="position:absolute;margin-left:250.8pt;margin-top:241.95pt;width:102.6pt;height:50.7pt;flip:x y;z-index:251688960;visibility:visible;mso-wrap-style:square;mso-width-percent:0;mso-height-percent:0;mso-wrap-distance-left:9pt;mso-wrap-distance-top:0;mso-wrap-distance-right:9pt;mso-wrap-distance-bottom:0;mso-position-horizontal:absolute;mso-position-horizontal-relative:text;mso-position-vertical:absolute;mso-position-vertical-relative:text;mso-width-percent:0;mso-height-percent:0;mso-width-relative:margin;mso-height-relative:margin" o:gfxdata="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" strokecolor="black [3200]" strokeweight=".5pt">
                 <v:stroke endarrow="block" joinstyle="miter"/>
               </v:shape>
             </w:pict>
@@ -3043,27 +3212,27 @@
         <mc:AlternateContent>
           <mc:Choice Requires="wps">
             <w:drawing>
-              <wp:anchor distT="0" distB="0" distL="114300" distR="114300" simplePos="0" relativeHeight="251686912" behindDoc="0" locked="0" layoutInCell="1" allowOverlap="1" wp14:anchorId="452AD267" wp14:editId="16D68AB8">
+              <wp:anchor distT="0" distB="0" distL="114300" distR="114300" simplePos="0" relativeHeight="251698176" behindDoc="0" locked="0" layoutInCell="1" allowOverlap="1" wp14:anchorId="47F509C6" wp14:editId="7DBB21F8">
                 <wp:simplePos x="0" y="0"/>
                 <wp:positionH relativeFrom="column">
-                  <wp:posOffset>2661872</wp:posOffset>
+                  <wp:posOffset>2819400</wp:posOffset>
                 </wp:positionH>
                 <wp:positionV relativeFrom="paragraph">
-                  <wp:posOffset>3091032</wp:posOffset>
+                  <wp:posOffset>3076575</wp:posOffset>
                 </wp:positionV>
-                <wp:extent cx="45719" cy="556847"/>
-                <wp:effectExtent l="38100" t="38100" r="50165" b="15240"/>
+                <wp:extent cx="876300" cy="1668780"/>
+                <wp:effectExtent l="38100" t="38100" r="19050" b="26670"/>
                 <wp:wrapNone/>
-                <wp:docPr id="33" name="Straight Arrow Connector 33"/>
+                <wp:docPr id="29" name="Straight Arrow Connector 29"/>
                 <wp:cNvGraphicFramePr/>
                 <a:graphic xmlns:a="http://schemas.openxmlformats.org/drawingml/2006/main">
                   <a:graphicData uri="http://schemas.microsoft.com/office/word/2010/wordprocessingShape">
                     <wps:wsp>
                       <wps:cNvCnPr/>
                       <wps:spPr>
-                        <a:xfrm flipV="1">
+                        <a:xfrm flipH="1" flipV="1">
                           <a:off x="0" y="0"/>
-                          <a:ext cx="45719" cy="556847"/>
+                          <a:ext cx="876300" cy="1668780"/>
                         </a:xfrm>
                         <a:prstGeom prst="straightConnector1">
                           <a:avLst/>
@@ -3101,7 +3270,79 @@
           </mc:Choice>
           <mc:Fallback>
             <w:pict>
-              <v:shape w14:anchorId="1335F814" id="Straight Arrow Connector 33" o:spid="_x0000_s1026" type="#_x0000_t32" style="position:absolute;margin-left:209.6pt;margin-top:243.4pt;width:3.6pt;height:43.85pt;flip:y;z-index:251686912;visibility:visible;mso-wrap-style:square;mso-width-percent:0;mso-height-percent:0;mso-wrap-distance-left:9pt;mso-wrap-distance-top:0;mso-wrap-distance-right:9pt;mso-wrap-distance-bottom:0;mso-position-horizontal:absolute;mso-position-horizontal-relative:text;mso-position-vertical:absolute;mso-position-vertical-relative:text;mso-width-percent:0;mso-height-percent:0;mso-width-relative:margin;mso-height-relative:margin" o:gfxdata="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" strokecolor="black [3200]" strokeweight=".5pt">
+              <v:shape w14:anchorId="1F154F83" id="Straight Arrow Connector 29" o:spid="_x0000_s1026" type="#_x0000_t32" style="position:absolute;margin-left:222pt;margin-top:242.25pt;width:69pt;height:131.4pt;flip:x y;z-index:251698176;visibility:visible;mso-wrap-style:square;mso-width-percent:0;mso-height-percent:0;mso-wrap-distance-left:9pt;mso-wrap-distance-top:0;mso-wrap-distance-right:9pt;mso-wrap-distance-bottom:0;mso-position-horizontal:absolute;mso-position-horizontal-relative:text;mso-position-vertical:absolute;mso-position-vertical-relative:text;mso-width-percent:0;mso-height-percent:0;mso-width-relative:margin;mso-height-relative:margin" o:gfxdata="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" strokecolor="black [3200]" strokeweight=".5pt">
+                <v:stroke endarrow="block" joinstyle="miter"/>
+              </v:shape>
+            </w:pict>
+          </mc:Fallback>
+        </mc:AlternateContent>
+      </w:r>
+      <w:r>
+        <w:rPr>
+          <w:noProof/>
+        </w:rPr>
+        <mc:AlternateContent>
+          <mc:Choice Requires="wps">
+            <w:drawing>
+              <wp:anchor distT="0" distB="0" distL="114300" distR="114300" simplePos="0" relativeHeight="251686912" behindDoc="0" locked="0" layoutInCell="1" allowOverlap="1" wp14:anchorId="452AD267" wp14:editId="595F5E1C">
+                <wp:simplePos x="0" y="0"/>
+                <wp:positionH relativeFrom="column">
+                  <wp:posOffset>2499361</wp:posOffset>
+                </wp:positionH>
+                <wp:positionV relativeFrom="paragraph">
+                  <wp:posOffset>3091815</wp:posOffset>
+                </wp:positionV>
+                <wp:extent cx="160020" cy="556260"/>
+                <wp:effectExtent l="57150" t="38100" r="30480" b="15240"/>
+                <wp:wrapNone/>
+                <wp:docPr id="33" name="Straight Arrow Connector 33"/>
+                <wp:cNvGraphicFramePr/>
+                <a:graphic xmlns:a="http://schemas.openxmlformats.org/drawingml/2006/main">
+                  <a:graphicData uri="http://schemas.microsoft.com/office/word/2010/wordprocessingShape">
+                    <wps:wsp>
+                      <wps:cNvCnPr/>
+                      <wps:spPr>
+                        <a:xfrm flipH="1" flipV="1">
+                          <a:off x="0" y="0"/>
+                          <a:ext cx="160020" cy="556260"/>
+                        </a:xfrm>
+                        <a:prstGeom prst="straightConnector1">
+                          <a:avLst/>
+                        </a:prstGeom>
+                        <a:ln>
+                          <a:tailEnd type="triangle"/>
+                        </a:ln>
+                      </wps:spPr>
+                      <wps:style>
+                        <a:lnRef idx="1">
+                          <a:schemeClr val="dk1"/>
+                        </a:lnRef>
+                        <a:fillRef idx="0">
+                          <a:schemeClr val="dk1"/>
+                        </a:fillRef>
+                        <a:effectRef idx="0">
+                          <a:schemeClr val="dk1"/>
+                        </a:effectRef>
+                        <a:fontRef idx="minor">
+                          <a:schemeClr val="tx1"/>
+                        </a:fontRef>
+                      </wps:style>
+                      <wps:bodyPr/>
+                    </wps:wsp>
+                  </a:graphicData>
+                </a:graphic>
+                <wp14:sizeRelH relativeFrom="margin">
+                  <wp14:pctWidth>0</wp14:pctWidth>
+                </wp14:sizeRelH>
+                <wp14:sizeRelV relativeFrom="margin">
+                  <wp14:pctHeight>0</wp14:pctHeight>
+                </wp14:sizeRelV>
+              </wp:anchor>
+            </w:drawing>
+          </mc:Choice>
+          <mc:Fallback>
+            <w:pict>
+              <v:shape w14:anchorId="0EBDD5CE" id="Straight Arrow Connector 33" o:spid="_x0000_s1026" type="#_x0000_t32" style="position:absolute;margin-left:196.8pt;margin-top:243.45pt;width:12.6pt;height:43.8pt;flip:x y;z-index:251686912;visibility:visible;mso-wrap-style:square;mso-width-percent:0;mso-height-percent:0;mso-wrap-distance-left:9pt;mso-wrap-distance-top:0;mso-wrap-distance-right:9pt;mso-wrap-distance-bottom:0;mso-position-horizontal:absolute;mso-position-horizontal-relative:text;mso-position-vertical:absolute;mso-position-vertical-relative:text;mso-width-percent:0;mso-height-percent:0;mso-width-relative:margin;mso-height-relative:margin" o:gfxdata="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" strokecolor="black [3200]" strokeweight=".5pt">
                 <v:stroke endarrow="block" joinstyle="miter"/>
               </v:shape>
             </w:pict>
@@ -3251,10 +3492,10 @@
           <w:noProof/>
         </w:rPr>
         <w:drawing>
-          <wp:inline distT="0" distB="0" distL="0" distR="0" wp14:anchorId="3178F5D9" wp14:editId="087C57F5">
-            <wp:extent cx="5731510" cy="3067685"/>
+          <wp:inline distT="0" distB="0" distL="0" distR="0" wp14:anchorId="189519D4" wp14:editId="6D9AE55D">
+            <wp:extent cx="5731510" cy="3074670"/>
             <wp:effectExtent l="0" t="0" r="2540" b="0"/>
-            <wp:docPr id="25" name="Picture 25"/>
+            <wp:docPr id="12" name="Picture 12"/>
             <wp:cNvGraphicFramePr>
               <a:graphicFrameLocks xmlns:a="http://schemas.openxmlformats.org/drawingml/2006/main" noChangeAspect="1"/>
             </wp:cNvGraphicFramePr>
@@ -3274,7 +3515,7 @@
                   <pic:spPr>
                     <a:xfrm>
                       <a:off x="0" y="0"/>
-                      <a:ext cx="5731510" cy="3067685"/>
+                      <a:ext cx="5731510" cy="3074670"/>
                     </a:xfrm>
                     <a:prstGeom prst="rect">
                       <a:avLst/>
@@ -3295,7 +3536,7 @@
         <mc:AlternateContent>
           <mc:Choice Requires="wps">
             <w:drawing>
-              <wp:anchor distT="0" distB="0" distL="114300" distR="114300" simplePos="0" relativeHeight="251685888" behindDoc="0" locked="0" layoutInCell="1" allowOverlap="1" wp14:anchorId="2547087B" wp14:editId="311D0C2F">
+              <wp:anchor distT="0" distB="0" distL="114300" distR="114300" simplePos="0" relativeHeight="251685888" behindDoc="0" locked="0" layoutInCell="1" allowOverlap="1" wp14:anchorId="2547087B" wp14:editId="2DDF56BD">
                 <wp:simplePos x="0" y="0"/>
                 <wp:positionH relativeFrom="column">
                   <wp:posOffset>11722</wp:posOffset>
@@ -3332,8 +3573,13 @@
                       <wps:txbx>
                         <w:txbxContent>
                           <w:p>
+                            <w:proofErr w:type="spellStart"/>
                             <w:r>
-                              <w:t>Gridview showing the entities in the simulation. These entities will become animated as the user presses ‘1 Tick’, ’10 Ticks’</w:t>
+                              <w:t>Gridview</w:t>
+                            </w:r>
+                            <w:proofErr w:type="spellEnd"/>
+                            <w:r>
+                              <w:t xml:space="preserve"> showing the entities in the simulation. These entities will become animated as the user presses ‘1 Tick’, ’10 Ticks’</w:t>
                             </w:r>
                           </w:p>
                         </w:txbxContent>
@@ -3358,12 +3604,21 @@
           </mc:Choice>
           <mc:Fallback>
             <w:pict>
-              <v:shape w14:anchorId="2547087B" id="Text Box 32" o:spid="_x0000_s1036" type="#_x0000_t202" style="position:absolute;margin-left:.9pt;margin-top:5.65pt;width:144.9pt;height:91.85pt;z-index:251685888;visibility:visible;mso-wrap-style:square;mso-width-percent:0;mso-height-percent:0;mso-wrap-distance-left:9pt;mso-wrap-distance-top:0;mso-wrap-distance-right:9pt;mso-wrap-distance-bottom:0;mso-position-horizontal:absolute;mso-position-horizontal-relative:text;mso-position-vertical:absolute;mso-position-vertical-relative:text;mso-width-percent:0;mso-height-percent:0;mso-width-relative:margin;mso-height-relative:margin;v-text-anchor:top" o:gfxdata="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" fillcolor="white [3201]" strokeweight=".5pt">
+              <v:shapetype w14:anchorId="2547087B" id="_x0000_t202" coordsize="21600,21600" o:spt="202" path="m,l,21600r21600,l21600,xe">
+                <v:stroke joinstyle="miter"/>
+                <v:path gradientshapeok="t" o:connecttype="rect"/>
+              </v:shapetype>
+              <v:shape id="Text Box 32" o:spid="_x0000_s1036" type="#_x0000_t202" style="position:absolute;margin-left:.9pt;margin-top:5.65pt;width:144.9pt;height:91.85pt;z-index:251685888;visibility:visible;mso-wrap-style:square;mso-width-percent:0;mso-height-percent:0;mso-wrap-distance-left:9pt;mso-wrap-distance-top:0;mso-wrap-distance-right:9pt;mso-wrap-distance-bottom:0;mso-position-horizontal:absolute;mso-position-horizontal-relative:text;mso-position-vertical:absolute;mso-position-vertical-relative:text;mso-width-percent:0;mso-height-percent:0;mso-width-relative:margin;mso-height-relative:margin;v-text-anchor:top" o:gfxdata="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" fillcolor="white [3201]" strokeweight=".5pt">
                 <v:textbox>
                   <w:txbxContent>
                     <w:p>
+                      <w:proofErr w:type="spellStart"/>
                       <w:r>
-                        <w:t>Gridview showing the entities in the simulation. These entities will become animated as the user presses ‘1 Tick’, ’10 Ticks’</w:t>
+                        <w:t>Gridview</w:t>
+                      </w:r>
+                      <w:proofErr w:type="spellEnd"/>
+                      <w:r>
+                        <w:t xml:space="preserve"> showing the entities in the simulation. These entities will become animated as the user presses ‘1 Tick’, ’10 Ticks’</w:t>
                       </w:r>
                     </w:p>
                   </w:txbxContent>
@@ -3382,13 +3637,13 @@
         <mc:AlternateContent>
           <mc:Choice Requires="wps">
             <w:drawing>
-              <wp:anchor distT="0" distB="0" distL="114300" distR="114300" simplePos="0" relativeHeight="251689984" behindDoc="0" locked="0" layoutInCell="1" allowOverlap="1" wp14:anchorId="42693513" wp14:editId="5925F71D">
+              <wp:anchor distT="0" distB="0" distL="114300" distR="114300" simplePos="0" relativeHeight="251689984" behindDoc="0" locked="0" layoutInCell="1" allowOverlap="1" wp14:anchorId="42693513" wp14:editId="4AEA4611">
                 <wp:simplePos x="0" y="0"/>
                 <wp:positionH relativeFrom="column">
-                  <wp:posOffset>3129232</wp:posOffset>
+                  <wp:posOffset>4208780</wp:posOffset>
                 </wp:positionH>
                 <wp:positionV relativeFrom="paragraph">
-                  <wp:posOffset>107901</wp:posOffset>
+                  <wp:posOffset>107315</wp:posOffset>
                 </wp:positionV>
                 <wp:extent cx="1160584" cy="1084385"/>
                 <wp:effectExtent l="0" t="0" r="20955" b="20955"/>
@@ -3445,7 +3700,7 @@
           </mc:Choice>
           <mc:Fallback>
             <w:pict>
-              <v:shape w14:anchorId="42693513" id="Text Box 37" o:spid="_x0000_s1037" type="#_x0000_t202" style="position:absolute;margin-left:246.4pt;margin-top:8.5pt;width:91.4pt;height:85.4pt;z-index:251689984;visibility:visible;mso-wrap-style:square;mso-width-percent:0;mso-height-percent:0;mso-wrap-distance-left:9pt;mso-wrap-distance-top:0;mso-wrap-distance-right:9pt;mso-wrap-distance-bottom:0;mso-position-horizontal:absolute;mso-position-horizontal-relative:text;mso-position-vertical:absolute;mso-position-vertical-relative:text;mso-width-percent:0;mso-height-percent:0;mso-width-relative:margin;mso-height-relative:margin;v-text-anchor:top" o:gfxdata="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" fillcolor="white [3201]" strokeweight=".5pt">
+              <v:shape w14:anchorId="42693513" id="Text Box 37" o:spid="_x0000_s1037" type="#_x0000_t202" style="position:absolute;margin-left:331.4pt;margin-top:8.45pt;width:91.4pt;height:85.4pt;z-index:251689984;visibility:visible;mso-wrap-style:square;mso-width-percent:0;mso-height-percent:0;mso-wrap-distance-left:9pt;mso-wrap-distance-top:0;mso-wrap-distance-right:9pt;mso-wrap-distance-bottom:0;mso-position-horizontal:absolute;mso-position-horizontal-relative:text;mso-position-vertical:absolute;mso-position-vertical-relative:text;mso-width-percent:0;mso-height-percent:0;mso-width-relative:margin;mso-height-relative:margin;v-text-anchor:top" o:gfxdata="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" fillcolor="white [3201]" strokeweight=".5pt">
                 <v:textbox>
                   <w:txbxContent>
                     <w:p>
@@ -3547,14 +3802,104 @@
       </w:r>
     </w:p>
     <w:p/>
+    <w:p>
+      <w:bookmarkStart w:id="0" w:name="_GoBack"/>
+      <w:bookmarkEnd w:id="0"/>
+    </w:p>
     <w:p/>
-    <w:p/>
     <w:p>
       <w:pPr>
         <w:rPr>
           <w:rFonts w:ascii="Lucida Console" w:hAnsi="Lucida Console"/>
         </w:rPr>
       </w:pPr>
+      <w:r>
+        <w:rPr>
+          <w:noProof/>
+        </w:rPr>
+        <mc:AlternateContent>
+          <mc:Choice Requires="wps">
+            <w:drawing>
+              <wp:anchor distT="0" distB="0" distL="114300" distR="114300" simplePos="0" relativeHeight="251700224" behindDoc="0" locked="0" layoutInCell="1" allowOverlap="1" wp14:anchorId="6C255543" wp14:editId="3EC69D12">
+                <wp:simplePos x="0" y="0"/>
+                <wp:positionH relativeFrom="column">
+                  <wp:posOffset>3182620</wp:posOffset>
+                </wp:positionH>
+                <wp:positionV relativeFrom="paragraph">
+                  <wp:posOffset>129540</wp:posOffset>
+                </wp:positionV>
+                <wp:extent cx="1160584" cy="1084385"/>
+                <wp:effectExtent l="0" t="0" r="20955" b="20955"/>
+                <wp:wrapNone/>
+                <wp:docPr id="34" name="Text Box 34"/>
+                <wp:cNvGraphicFramePr/>
+                <a:graphic xmlns:a="http://schemas.openxmlformats.org/drawingml/2006/main">
+                  <a:graphicData uri="http://schemas.microsoft.com/office/word/2010/wordprocessingShape">
+                    <wps:wsp>
+                      <wps:cNvSpPr txBox="1"/>
+                      <wps:spPr>
+                        <a:xfrm>
+                          <a:off x="0" y="0"/>
+                          <a:ext cx="1160584" cy="1084385"/>
+                        </a:xfrm>
+                        <a:prstGeom prst="rect">
+                          <a:avLst/>
+                        </a:prstGeom>
+                        <a:solidFill>
+                          <a:schemeClr val="lt1"/>
+                        </a:solidFill>
+                        <a:ln w="6350">
+                          <a:solidFill>
+                            <a:prstClr val="black"/>
+                          </a:solidFill>
+                        </a:ln>
+                      </wps:spPr>
+                      <wps:txbx>
+                        <w:txbxContent>
+                          <w:p/>
+                          <w:p>
+                            <w:r>
+                              <w:t>Skips to the end of the simulation.</w:t>
+                            </w:r>
+                          </w:p>
+                        </w:txbxContent>
+                      </wps:txbx>
+                      <wps:bodyPr rot="0" spcFirstLastPara="0" vertOverflow="overflow" horzOverflow="overflow" vert="horz" wrap="square" lIns="91440" tIns="45720" rIns="91440" bIns="45720" numCol="1" spcCol="0" rtlCol="0" fromWordArt="0" anchor="t" anchorCtr="0" forceAA="0" compatLnSpc="1">
+                        <a:prstTxWarp prst="textNoShape">
+                          <a:avLst/>
+                        </a:prstTxWarp>
+                        <a:noAutofit/>
+                      </wps:bodyPr>
+                    </wps:wsp>
+                  </a:graphicData>
+                </a:graphic>
+                <wp14:sizeRelH relativeFrom="margin">
+                  <wp14:pctWidth>0</wp14:pctWidth>
+                </wp14:sizeRelH>
+                <wp14:sizeRelV relativeFrom="margin">
+                  <wp14:pctHeight>0</wp14:pctHeight>
+                </wp14:sizeRelV>
+              </wp:anchor>
+            </w:drawing>
+          </mc:Choice>
+          <mc:Fallback>
+            <w:pict>
+              <v:shape w14:anchorId="6C255543" id="Text Box 34" o:spid="_x0000_s1039" type="#_x0000_t202" style="position:absolute;margin-left:250.6pt;margin-top:10.2pt;width:91.4pt;height:85.4pt;z-index:251700224;visibility:visible;mso-wrap-style:square;mso-width-percent:0;mso-height-percent:0;mso-wrap-distance-left:9pt;mso-wrap-distance-top:0;mso-wrap-distance-right:9pt;mso-wrap-distance-bottom:0;mso-position-horizontal:absolute;mso-position-horizontal-relative:text;mso-position-vertical:absolute;mso-position-vertical-relative:text;mso-width-percent:0;mso-height-percent:0;mso-width-relative:margin;mso-height-relative:margin;v-text-anchor:top" o:gfxdata="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" fillcolor="white [3201]" strokeweight=".5pt">
+                <v:textbox>
+                  <w:txbxContent>
+                    <w:p/>
+                    <w:p>
+                      <w:r>
+                        <w:t>Skips to the end of the simulation.</w:t>
+                      </w:r>
+                    </w:p>
+                  </w:txbxContent>
+                </v:textbox>
+              </v:shape>
+            </w:pict>
+          </mc:Fallback>
+        </mc:AlternateContent>
+      </w:r>
     </w:p>
     <w:sectPr>
       <w:headerReference w:type="default" r:id="rId15"/>
@@ -3625,7 +3970,39 @@
       <w:jc w:val="center"/>
     </w:pPr>
     <w:r>
-      <w:t>Group 10 | Devin Shingadia, Mohammed Hamza Zaman, Miraj Shah, Christos Dolpikos, Vivek Bhukhan, Jacob Williams</w:t>
+      <w:t xml:space="preserve">Group 10 | Devin </w:t>
+    </w:r>
+    <w:proofErr w:type="spellStart"/>
+    <w:r>
+      <w:t>Shingadia</w:t>
+    </w:r>
+    <w:proofErr w:type="spellEnd"/>
+    <w:r>
+      <w:t xml:space="preserve">, Mohammed Hamza Zaman, Miraj Shah, Christos </w:t>
+    </w:r>
+    <w:proofErr w:type="spellStart"/>
+    <w:r>
+      <w:t>Dolpikos</w:t>
+    </w:r>
+    <w:proofErr w:type="spellEnd"/>
+    <w:r>
+      <w:t xml:space="preserve">, </w:t>
+    </w:r>
+    <w:proofErr w:type="spellStart"/>
+    <w:r>
+      <w:t>Vivek</w:t>
+    </w:r>
+    <w:proofErr w:type="spellEnd"/>
+    <w:r>
+      <w:t xml:space="preserve"> </w:t>
+    </w:r>
+    <w:proofErr w:type="spellStart"/>
+    <w:r>
+      <w:t>Bhukhan</w:t>
+    </w:r>
+    <w:proofErr w:type="spellEnd"/>
+    <w:r>
+      <w:t>, Jacob Williams</w:t>
     </w:r>
   </w:p>
   <w:p>

</xml_diff>

<commit_message>
Report: Spec reference deleted
</commit_message>
<xml_diff>
--- a/Group 10 Report.docx
+++ b/Group 10 Report.docx
@@ -282,20 +282,8 @@
         </w:rPr>
         <w:t xml:space="preserve">by a conclusion which summarises the behaviour of the entities that we have created. </w:t>
       </w:r>
-    </w:p>
-    <w:p>
-      <w:pPr>
-        <w:rPr>
-          <w:color w:val="FF0000"/>
-        </w:rPr>
-      </w:pPr>
-      <w:r>
-        <w:rPr>
-          <w:color w:val="FF0000"/>
-          <w:highlight w:val="yellow"/>
-        </w:rPr>
-        <w:t>A report on what happens in the simulation as you change the different parameters. For instance, how do your robots react to configurations that have more overlap between their usual paths? How much of a safety margin do you need for the batteries in your robots?</w:t>
-      </w:r>
+      <w:bookmarkStart w:id="0" w:name="_GoBack"/>
+      <w:bookmarkEnd w:id="0"/>
     </w:p>
     <w:p/>
     <w:p/>
@@ -309,22 +297,21 @@
     <w:p/>
     <w:p/>
     <w:p/>
+    <w:p>
+      <w:pPr>
+        <w:pStyle w:val="Heading1"/>
+      </w:pPr>
+      <w:r>
+        <w:t>Tests</w:t>
+      </w:r>
+    </w:p>
     <w:p/>
     <w:p>
       <w:pPr>
-        <w:pStyle w:val="Heading1"/>
+        <w:pStyle w:val="Heading2"/>
       </w:pPr>
       <w:r>
         <w:lastRenderedPageBreak/>
-        <w:t>Tests</w:t>
-      </w:r>
-    </w:p>
-    <w:p/>
-    <w:p>
-      <w:pPr>
-        <w:pStyle w:val="Heading2"/>
-      </w:pPr>
-      <w:r>
         <w:t>Comparing</w:t>
       </w:r>
       <w:r>
@@ -481,8 +468,6 @@
           </wp:anchor>
         </w:drawing>
       </w:r>
-      <w:bookmarkStart w:id="0" w:name="_GoBack"/>
-      <w:bookmarkEnd w:id="0"/>
     </w:p>
     <w:p>
       <w:pPr>
@@ -725,7 +710,6 @@
         <w:pStyle w:val="Heading2"/>
       </w:pPr>
       <w:r>
-        <w:lastRenderedPageBreak/>
         <w:t>Attempting to resize the grid with entities on the grid</w:t>
       </w:r>
     </w:p>
@@ -740,6 +724,7 @@
         <w:rPr>
           <w:noProof/>
         </w:rPr>
+        <w:lastRenderedPageBreak/>
         <w:drawing>
           <wp:anchor distT="0" distB="0" distL="114300" distR="114300" simplePos="0" relativeHeight="251695104" behindDoc="0" locked="0" layoutInCell="1" allowOverlap="1" wp14:anchorId="2C7E3C48" wp14:editId="0E541105">
             <wp:simplePos x="0" y="0"/>
@@ -2075,17 +2060,8 @@
                           <w:sz w:val="16"/>
                           <w:szCs w:val="16"/>
                         </w:rPr>
-                        <w:t xml:space="preserve">Load the ‘.SIM’ </w:t>
+                        <w:t>Load the ‘.SIM’ FIle</w:t>
                       </w:r>
-                      <w:proofErr w:type="spellStart"/>
-                      <w:r>
-                        <w:rPr>
-                          <w:sz w:val="16"/>
-                          <w:szCs w:val="16"/>
-                        </w:rPr>
-                        <w:t>FIle</w:t>
-                      </w:r>
-                      <w:proofErr w:type="spellEnd"/>
                     </w:p>
                   </w:txbxContent>
                 </v:textbox>

</xml_diff>